<commit_message>
Finalized Written Requirements Report
</commit_message>
<xml_diff>
--- a/documents/Written Requirements Report - DreamTeam.docx
+++ b/documents/Written Requirements Report - DreamTeam.docx
@@ -1411,6 +1411,265 @@
           </w:p>
         </w:tc>
       </w:tr>
+      <w:tr>
+        <w:trPr>
+          <w:trHeight w:val="360" w:hRule="atLeast"/>
+        </w:trPr>
+        <w:tc>
+          <w:tcPr>
+            <w:tcBorders>
+              <w:top w:color="00000a" w:space="0" w:sz="4" w:val="single"/>
+              <w:left w:color="00000a" w:space="0" w:sz="4" w:val="single"/>
+              <w:bottom w:color="00000a" w:space="0" w:sz="4" w:val="single"/>
+              <w:right w:color="00000a" w:space="0" w:sz="4" w:val="single"/>
+            </w:tcBorders>
+            <w:shd w:fill="auto" w:val="clear"/>
+            <w:tcMar>
+              <w:left w:w="108.0" w:type="dxa"/>
+            </w:tcMar>
+            <w:vAlign w:val="center"/>
+          </w:tcPr>
+          <w:p>
+            <w:pPr>
+              <w:spacing w:after="0" w:before="0" w:lineRule="auto"/>
+              <w:contextualSpacing w:val="0"/>
+              <w:rPr>
+                <w:rFonts w:ascii="Times New Roman" w:cs="Times New Roman" w:eastAsia="Times New Roman" w:hAnsi="Times New Roman"/>
+                <w:sz w:val="24"/>
+                <w:szCs w:val="24"/>
+              </w:rPr>
+            </w:pPr>
+            <w:r>
+              <w:rPr>
+                <w:rFonts w:ascii="Times New Roman" w:cs="Times New Roman" w:eastAsia="Times New Roman" w:hAnsi="Times New Roman"/>
+                <w:sz w:val="24"/>
+                <w:szCs w:val="24"/>
+                <w:rtl w:val="0"/>
+              </w:rPr>
+              <w:t xml:space="preserve">Henry Yang</w:t>
+            </w:r>
+          </w:p>
+          <w:p>
+            <w:pPr>
+              <w:spacing w:after="0" w:before="0" w:lineRule="auto"/>
+              <w:contextualSpacing w:val="0"/>
+              <w:rPr>
+                <w:rFonts w:ascii="Times New Roman" w:cs="Times New Roman" w:eastAsia="Times New Roman" w:hAnsi="Times New Roman"/>
+                <w:sz w:val="24"/>
+                <w:szCs w:val="24"/>
+              </w:rPr>
+            </w:pPr>
+            <w:r>
+              <w:rPr>
+                <w:rFonts w:ascii="Times New Roman" w:cs="Times New Roman" w:eastAsia="Times New Roman" w:hAnsi="Times New Roman"/>
+                <w:sz w:val="24"/>
+                <w:szCs w:val="24"/>
+                <w:rtl w:val="0"/>
+              </w:rPr>
+              <w:t xml:space="preserve">Michael Perez</w:t>
+            </w:r>
+          </w:p>
+          <w:p>
+            <w:pPr>
+              <w:spacing w:after="0" w:before="0" w:lineRule="auto"/>
+              <w:contextualSpacing w:val="0"/>
+              <w:rPr>
+                <w:rFonts w:ascii="Times New Roman" w:cs="Times New Roman" w:eastAsia="Times New Roman" w:hAnsi="Times New Roman"/>
+                <w:sz w:val="24"/>
+                <w:szCs w:val="24"/>
+              </w:rPr>
+            </w:pPr>
+            <w:r>
+              <w:rPr>
+                <w:rFonts w:ascii="Times New Roman" w:cs="Times New Roman" w:eastAsia="Times New Roman" w:hAnsi="Times New Roman"/>
+                <w:sz w:val="24"/>
+                <w:szCs w:val="24"/>
+                <w:rtl w:val="0"/>
+              </w:rPr>
+              <w:t xml:space="preserve">Eric Guzman</w:t>
+            </w:r>
+          </w:p>
+          <w:p>
+            <w:pPr>
+              <w:spacing w:after="0" w:before="0" w:lineRule="auto"/>
+              <w:contextualSpacing w:val="0"/>
+              <w:rPr>
+                <w:rFonts w:ascii="Times New Roman" w:cs="Times New Roman" w:eastAsia="Times New Roman" w:hAnsi="Times New Roman"/>
+                <w:sz w:val="24"/>
+                <w:szCs w:val="24"/>
+              </w:rPr>
+            </w:pPr>
+            <w:r>
+              <w:rPr>
+                <w:rFonts w:ascii="Times New Roman" w:cs="Times New Roman" w:eastAsia="Times New Roman" w:hAnsi="Times New Roman"/>
+                <w:sz w:val="24"/>
+                <w:szCs w:val="24"/>
+                <w:rtl w:val="0"/>
+              </w:rPr>
+              <w:t xml:space="preserve">Jesus Rodriguez</w:t>
+            </w:r>
+          </w:p>
+          <w:p>
+            <w:pPr>
+              <w:spacing w:after="0" w:before="0" w:lineRule="auto"/>
+              <w:contextualSpacing w:val="0"/>
+              <w:rPr>
+                <w:rFonts w:ascii="Times New Roman" w:cs="Times New Roman" w:eastAsia="Times New Roman" w:hAnsi="Times New Roman"/>
+                <w:sz w:val="24"/>
+                <w:szCs w:val="24"/>
+              </w:rPr>
+            </w:pPr>
+            <w:r>
+              <w:rPr>
+                <w:rFonts w:ascii="Times New Roman" w:cs="Times New Roman" w:eastAsia="Times New Roman" w:hAnsi="Times New Roman"/>
+                <w:sz w:val="24"/>
+                <w:szCs w:val="24"/>
+                <w:rtl w:val="0"/>
+              </w:rPr>
+              <w:t xml:space="preserve">Adam Weesner</w:t>
+            </w:r>
+          </w:p>
+        </w:tc>
+        <w:tc>
+          <w:tcPr>
+            <w:tcBorders>
+              <w:top w:color="00000a" w:space="0" w:sz="4" w:val="single"/>
+              <w:left w:color="00000a" w:space="0" w:sz="4" w:val="single"/>
+              <w:bottom w:color="00000a" w:space="0" w:sz="4" w:val="single"/>
+              <w:right w:color="00000a" w:space="0" w:sz="4" w:val="single"/>
+            </w:tcBorders>
+            <w:shd w:fill="auto" w:val="clear"/>
+            <w:tcMar>
+              <w:left w:w="108.0" w:type="dxa"/>
+            </w:tcMar>
+            <w:vAlign w:val="center"/>
+          </w:tcPr>
+          <w:p>
+            <w:pPr>
+              <w:spacing w:after="0" w:before="0" w:lineRule="auto"/>
+              <w:contextualSpacing w:val="0"/>
+              <w:rPr>
+                <w:rFonts w:ascii="Times New Roman" w:cs="Times New Roman" w:eastAsia="Times New Roman" w:hAnsi="Times New Roman"/>
+                <w:sz w:val="24"/>
+                <w:szCs w:val="24"/>
+              </w:rPr>
+            </w:pPr>
+            <w:r>
+              <w:rPr>
+                <w:rFonts w:ascii="Times New Roman" w:cs="Times New Roman" w:eastAsia="Times New Roman" w:hAnsi="Times New Roman"/>
+                <w:sz w:val="24"/>
+                <w:szCs w:val="24"/>
+                <w:rtl w:val="0"/>
+              </w:rPr>
+              <w:t xml:space="preserve">Finalized all requirements based on given comments</w:t>
+            </w:r>
+          </w:p>
+        </w:tc>
+        <w:tc>
+          <w:tcPr>
+            <w:tcBorders>
+              <w:top w:color="00000a" w:space="0" w:sz="4" w:val="single"/>
+              <w:left w:color="00000a" w:space="0" w:sz="4" w:val="single"/>
+              <w:bottom w:color="00000a" w:space="0" w:sz="4" w:val="single"/>
+              <w:right w:color="00000a" w:space="0" w:sz="4" w:val="single"/>
+            </w:tcBorders>
+            <w:shd w:fill="auto" w:val="clear"/>
+            <w:tcMar>
+              <w:left w:w="108.0" w:type="dxa"/>
+            </w:tcMar>
+            <w:vAlign w:val="center"/>
+          </w:tcPr>
+          <w:p>
+            <w:pPr>
+              <w:spacing w:after="0" w:before="0" w:lineRule="auto"/>
+              <w:contextualSpacing w:val="0"/>
+              <w:jc w:val="center"/>
+              <w:rPr>
+                <w:rFonts w:ascii="Times New Roman" w:cs="Times New Roman" w:eastAsia="Times New Roman" w:hAnsi="Times New Roman"/>
+                <w:sz w:val="24"/>
+                <w:szCs w:val="24"/>
+              </w:rPr>
+            </w:pPr>
+            <w:r>
+              <w:rPr>
+                <w:rtl w:val="0"/>
+              </w:rPr>
+            </w:r>
+          </w:p>
+        </w:tc>
+        <w:tc>
+          <w:tcPr>
+            <w:tcBorders>
+              <w:top w:color="00000a" w:space="0" w:sz="4" w:val="single"/>
+              <w:left w:color="00000a" w:space="0" w:sz="4" w:val="single"/>
+              <w:bottom w:color="00000a" w:space="0" w:sz="4" w:val="single"/>
+              <w:right w:color="00000a" w:space="0" w:sz="4" w:val="single"/>
+            </w:tcBorders>
+            <w:shd w:fill="auto" w:val="clear"/>
+            <w:tcMar>
+              <w:left w:w="108.0" w:type="dxa"/>
+            </w:tcMar>
+            <w:vAlign w:val="center"/>
+          </w:tcPr>
+          <w:p>
+            <w:pPr>
+              <w:spacing w:after="0" w:before="0" w:lineRule="auto"/>
+              <w:contextualSpacing w:val="0"/>
+              <w:jc w:val="center"/>
+              <w:rPr>
+                <w:rFonts w:ascii="Times New Roman" w:cs="Times New Roman" w:eastAsia="Times New Roman" w:hAnsi="Times New Roman"/>
+                <w:sz w:val="24"/>
+                <w:szCs w:val="24"/>
+              </w:rPr>
+            </w:pPr>
+            <w:r>
+              <w:rPr>
+                <w:rFonts w:ascii="Times New Roman" w:cs="Times New Roman" w:eastAsia="Times New Roman" w:hAnsi="Times New Roman"/>
+                <w:sz w:val="24"/>
+                <w:szCs w:val="24"/>
+                <w:rtl w:val="0"/>
+              </w:rPr>
+              <w:t xml:space="preserve">5</w:t>
+            </w:r>
+          </w:p>
+        </w:tc>
+        <w:tc>
+          <w:tcPr>
+            <w:tcBorders>
+              <w:top w:color="00000a" w:space="0" w:sz="4" w:val="single"/>
+              <w:left w:color="00000a" w:space="0" w:sz="4" w:val="single"/>
+              <w:bottom w:color="00000a" w:space="0" w:sz="4" w:val="single"/>
+              <w:right w:color="00000a" w:space="0" w:sz="4" w:val="single"/>
+            </w:tcBorders>
+            <w:shd w:fill="auto" w:val="clear"/>
+            <w:tcMar>
+              <w:left w:w="108.0" w:type="dxa"/>
+            </w:tcMar>
+            <w:vAlign w:val="center"/>
+          </w:tcPr>
+          <w:p>
+            <w:pPr>
+              <w:spacing w:after="0" w:before="0" w:lineRule="auto"/>
+              <w:contextualSpacing w:val="0"/>
+              <w:jc w:val="center"/>
+              <w:rPr>
+                <w:rFonts w:ascii="Times New Roman" w:cs="Times New Roman" w:eastAsia="Times New Roman" w:hAnsi="Times New Roman"/>
+                <w:sz w:val="24"/>
+                <w:szCs w:val="24"/>
+              </w:rPr>
+            </w:pPr>
+            <w:r>
+              <w:rPr>
+                <w:rFonts w:ascii="Times New Roman" w:cs="Times New Roman" w:eastAsia="Times New Roman" w:hAnsi="Times New Roman"/>
+                <w:sz w:val="24"/>
+                <w:szCs w:val="24"/>
+                <w:rtl w:val="0"/>
+              </w:rPr>
+              <w:t xml:space="preserve">4/3/18</w:t>
+            </w:r>
+          </w:p>
+        </w:tc>
+      </w:tr>
     </w:tbl>
     <w:p>
       <w:pPr>
@@ -2258,7 +2517,7 @@
             </w:rPr>
             <w:t xml:space="preserve">3.4.7</w:t>
             <w:tab/>
-            <w:t xml:space="preserve">       Modify Task ETC Requirement</w:t>
+            <w:t xml:space="preserve">       Modify Task Estimated Time to Completion Requirement</w:t>
             <w:tab/>
             <w:t xml:space="preserve">9</w:t>
           </w:r>
@@ -2331,9 +2590,7 @@
               <w:b w:val="1"/>
               <w:rtl w:val="0"/>
             </w:rPr>
-            <w:t xml:space="preserve">3.4.10</w:t>
-            <w:tab/>
-            <w:t xml:space="preserve">       Remind User of Upcoming Task Due Date Requirement</w:t>
+            <w:t xml:space="preserve">3.4.10       Remind User of Upcoming Task Due Date Requirement</w:t>
             <w:tab/>
             <w:t xml:space="preserve">9</w:t>
           </w:r>
@@ -2356,9 +2613,21 @@
               <w:b w:val="1"/>
               <w:rtl w:val="0"/>
             </w:rPr>
-            <w:t xml:space="preserve">3.4.11</w:t>
-            <w:tab/>
-            <w:t xml:space="preserve">       Alert User when the End of the Last Task Block is Reached Requirement</w:t>
+            <w:t xml:space="preserve">3.4.</w:t>
+          </w:r>
+          <w:r>
+            <w:rPr>
+              <w:b w:val="1"/>
+              <w:rtl w:val="0"/>
+            </w:rPr>
+            <w:t xml:space="preserve">11       </w:t>
+          </w:r>
+          <w:r>
+            <w:rPr>
+              <w:b w:val="1"/>
+              <w:rtl w:val="0"/>
+            </w:rPr>
+            <w:t xml:space="preserve">Alert User when the End of the Last Task Block is Reached Requirement</w:t>
             <w:tab/>
             <w:t xml:space="preserve">9</w:t>
           </w:r>
@@ -3016,48 +3285,6 @@
                 <w:rtl w:val="0"/>
               </w:rPr>
               <w:t xml:space="preserve">hkyang@csu.fullerton.edu</w:t>
-            </w:r>
-          </w:p>
-        </w:tc>
-      </w:tr>
-      <w:tr>
-        <w:tc>
-          <w:tcPr>
-            <w:shd w:fill="auto" w:val="clear"/>
-            <w:tcMar>
-              <w:left w:w="108.0" w:type="dxa"/>
-            </w:tcMar>
-          </w:tcPr>
-          <w:p>
-            <w:pPr>
-              <w:spacing w:after="0" w:before="120" w:line="240" w:lineRule="auto"/>
-              <w:contextualSpacing w:val="0"/>
-              <w:rPr/>
-            </w:pPr>
-            <w:r>
-              <w:rPr>
-                <w:rtl w:val="0"/>
-              </w:rPr>
-            </w:r>
-          </w:p>
-        </w:tc>
-        <w:tc>
-          <w:tcPr>
-            <w:shd w:fill="auto" w:val="clear"/>
-            <w:tcMar>
-              <w:left w:w="108.0" w:type="dxa"/>
-            </w:tcMar>
-          </w:tcPr>
-          <w:p>
-            <w:pPr>
-              <w:spacing w:after="0" w:before="120" w:line="240" w:lineRule="auto"/>
-              <w:contextualSpacing w:val="0"/>
-              <w:rPr/>
-            </w:pPr>
-            <w:r>
-              <w:rPr>
-                <w:rtl w:val="0"/>
-              </w:rPr>
             </w:r>
           </w:p>
         </w:tc>
@@ -3355,7 +3582,7 @@
               <w:rPr>
                 <w:rtl w:val="0"/>
               </w:rPr>
-              <w:t xml:space="preserve">The time where the user is available to schedule Tasks.</w:t>
+              <w:t xml:space="preserve">The time where the user is available to schedule Tasks. By default, Free Time is not scheduled. When the user is sleeping, eating, or engaged in other activites, the time should not be designated as free.</w:t>
             </w:r>
           </w:p>
         </w:tc>
@@ -3433,13 +3660,21 @@
             <w:pPr>
               <w:spacing w:after="0" w:before="0" w:line="240" w:lineRule="auto"/>
               <w:contextualSpacing w:val="0"/>
-              <w:rPr/>
+              <w:rPr>
+                <w:rFonts w:ascii="Calibri" w:cs="Calibri" w:eastAsia="Calibri" w:hAnsi="Calibri"/>
+                <w:color w:val="000000"/>
+              </w:rPr>
             </w:pPr>
             <w:r>
               <w:rPr>
                 <w:rtl w:val="0"/>
               </w:rPr>
-              <w:t xml:space="preserve">ETC</w:t>
+              <w:t xml:space="preserve">Ripping the bandaid</w:t>
+            </w:r>
+            <w:r>
+              <w:rPr>
+                <w:rtl w:val="0"/>
+              </w:rPr>
             </w:r>
           </w:p>
         </w:tc>
@@ -3455,13 +3690,21 @@
             <w:pPr>
               <w:spacing w:after="0" w:before="0" w:line="240" w:lineRule="auto"/>
               <w:contextualSpacing w:val="0"/>
-              <w:rPr/>
+              <w:rPr>
+                <w:rFonts w:ascii="Calibri" w:cs="Calibri" w:eastAsia="Calibri" w:hAnsi="Calibri"/>
+                <w:color w:val="000000"/>
+              </w:rPr>
             </w:pPr>
             <w:r>
               <w:rPr>
                 <w:rtl w:val="0"/>
               </w:rPr>
-              <w:t xml:space="preserve">Estimated Time to Completion. This is the amount of time the user inputs as an estimate to how long they’ll need on a Task.</w:t>
+              <w:t xml:space="preserve">Algorithm type; assigns Tasks in large, segments.</w:t>
+            </w:r>
+            <w:r>
+              <w:rPr>
+                <w:rtl w:val="0"/>
+              </w:rPr>
             </w:r>
           </w:p>
         </w:tc>
@@ -3487,7 +3730,7 @@
               <w:rPr>
                 <w:rtl w:val="0"/>
               </w:rPr>
-              <w:t xml:space="preserve">Ripping the bandaid</w:t>
+              <w:t xml:space="preserve">Slow and steady</w:t>
             </w:r>
             <w:r>
               <w:rPr>
@@ -3517,67 +3760,6 @@
               <w:rPr>
                 <w:rtl w:val="0"/>
               </w:rPr>
-              <w:t xml:space="preserve">Algorithm type; assigns Tasks in large, segments.</w:t>
-            </w:r>
-            <w:r>
-              <w:rPr>
-                <w:rtl w:val="0"/>
-              </w:rPr>
-            </w:r>
-          </w:p>
-        </w:tc>
-      </w:tr>
-      <w:tr>
-        <w:tc>
-          <w:tcPr>
-            <w:shd w:fill="auto" w:val="clear"/>
-            <w:tcMar>
-              <w:left w:w="108.0" w:type="dxa"/>
-            </w:tcMar>
-          </w:tcPr>
-          <w:p>
-            <w:pPr>
-              <w:spacing w:after="0" w:before="0" w:line="240" w:lineRule="auto"/>
-              <w:contextualSpacing w:val="0"/>
-              <w:rPr>
-                <w:rFonts w:ascii="Calibri" w:cs="Calibri" w:eastAsia="Calibri" w:hAnsi="Calibri"/>
-                <w:color w:val="000000"/>
-              </w:rPr>
-            </w:pPr>
-            <w:r>
-              <w:rPr>
-                <w:rtl w:val="0"/>
-              </w:rPr>
-              <w:t xml:space="preserve">Slow and steady</w:t>
-            </w:r>
-            <w:r>
-              <w:rPr>
-                <w:rtl w:val="0"/>
-              </w:rPr>
-            </w:r>
-          </w:p>
-        </w:tc>
-        <w:tc>
-          <w:tcPr>
-            <w:shd w:fill="auto" w:val="clear"/>
-            <w:tcMar>
-              <w:left w:w="108.0" w:type="dxa"/>
-            </w:tcMar>
-            <w:vAlign w:val="bottom"/>
-          </w:tcPr>
-          <w:p>
-            <w:pPr>
-              <w:spacing w:after="0" w:before="0" w:line="240" w:lineRule="auto"/>
-              <w:contextualSpacing w:val="0"/>
-              <w:rPr>
-                <w:rFonts w:ascii="Calibri" w:cs="Calibri" w:eastAsia="Calibri" w:hAnsi="Calibri"/>
-                <w:color w:val="000000"/>
-              </w:rPr>
-            </w:pPr>
-            <w:r>
-              <w:rPr>
-                <w:rtl w:val="0"/>
-              </w:rPr>
               <w:t xml:space="preserve">Algorithm type; assigns Tasks in small, frequent segments.</w:t>
             </w:r>
             <w:r>
@@ -3716,6 +3898,20 @@
     </w:p>
     <w:p>
       <w:pPr>
+        <w:spacing w:after="0" w:line="240" w:lineRule="auto"/>
+        <w:ind w:left="0" w:firstLine="0"/>
+        <w:contextualSpacing w:val="0"/>
+        <w:rPr/>
+      </w:pPr>
+      <w:r>
+        <w:rPr>
+          <w:rtl w:val="0"/>
+        </w:rPr>
+        <w:t xml:space="preserve">The Smart Calendar allows a user to plan their schedule with a graphical interface.</w:t>
+      </w:r>
+    </w:p>
+    <w:p>
+      <w:pPr>
         <w:spacing w:after="0" w:before="0" w:line="240" w:lineRule="auto"/>
         <w:contextualSpacing w:val="0"/>
         <w:rPr/>
@@ -3912,15 +4108,6 @@
           <w:rtl w:val="0"/>
         </w:rPr>
         <w:t xml:space="preserve">allow creation of new Tasks.</w:t>
-        <w:tab/>
-      </w:r>
-      <w:r>
-        <w:rPr>
-          <w:rFonts w:ascii="Cambria" w:cs="Cambria" w:eastAsia="Cambria" w:hAnsi="Cambria"/>
-          <w:b w:val="1"/>
-          <w:rtl w:val="0"/>
-        </w:rPr>
-        <w:t xml:space="preserve">REQ-0001</w:t>
       </w:r>
       <w:r>
         <w:rPr>
@@ -3945,7 +4132,7 @@
         <w:rPr>
           <w:rtl w:val="0"/>
         </w:rPr>
-        <w:t xml:space="preserve">Mandatory fields: Name, Due Date, ETC</w:t>
+        <w:t xml:space="preserve">Mandatory fields: Name, Due Date, Estimated Time to Completion</w:t>
       </w:r>
     </w:p>
     <w:p>
@@ -4138,7 +4325,7 @@
         <w:rPr>
           <w:rtl w:val="0"/>
         </w:rPr>
-        <w:t xml:space="preserve">modify their Tasks and Free Time Blocks through the Calendar UI, and at least one block of free time and/or task is allotted.</w:t>
+        <w:t xml:space="preserve">modify their Tasks and Free Time Blocks through the Calendar UI, if at least one block of free time and/or task is allotted.</w:t>
       </w:r>
     </w:p>
     <w:p>
@@ -4445,7 +4632,7 @@
         <w:rPr>
           <w:rtl w:val="0"/>
         </w:rPr>
-        <w:t xml:space="preserve">allow the user to modify the Start and End Times of a selected Free Time Block.</w:t>
+        <w:t xml:space="preserve">allow the user to modify the Start and End Times of a selected Free Time Block. See 3.3.6 for error cases.</w:t>
       </w:r>
     </w:p>
     <w:p>
@@ -4498,7 +4685,7 @@
         <w:rPr>
           <w:rtl w:val="0"/>
         </w:rPr>
-        <w:t xml:space="preserve">When the Start and End Times of a new Free Time Block are the same as an already existing Free Time Block, </w:t>
+        <w:t xml:space="preserve">When the Start and End Times of a new Free Time Block are the same or are encapsulated by an already existing Free Time Block, </w:t>
       </w:r>
       <w:r>
         <w:rPr>
@@ -4517,13 +4704,13 @@
         <w:rPr>
           <w:rtl w:val="0"/>
         </w:rPr>
-        <w:t xml:space="preserve">delete the older</w:t>
-      </w:r>
-      <w:r>
-        <w:rPr>
-          <w:rtl w:val="0"/>
-        </w:rPr>
-        <w:t xml:space="preserve"> Free Time Block, and add the newer Free Time Block.</w:t>
+        <w:t xml:space="preserve">delete the newer </w:t>
+      </w:r>
+      <w:r>
+        <w:rPr>
+          <w:rtl w:val="0"/>
+        </w:rPr>
+        <w:t xml:space="preserve">Free Time Block, and keep the older Free Time Block to reduce redundancy.</w:t>
       </w:r>
     </w:p>
     <w:p>
@@ -4703,24 +4890,6 @@
         <w:spacing w:after="0" w:lineRule="auto"/>
         <w:ind w:left="1440" w:hanging="360"/>
         <w:contextualSpacing w:val="1"/>
-        <w:rPr/>
-      </w:pPr>
-      <w:r>
-        <w:rPr>
-          <w:rtl w:val="0"/>
-        </w:rPr>
-        <w:t xml:space="preserve">Start Time and End Time are encapsulated by an existing Free Time Block</w:t>
-      </w:r>
-    </w:p>
-    <w:p>
-      <w:pPr>
-        <w:numPr>
-          <w:ilvl w:val="0"/>
-          <w:numId w:val="6"/>
-        </w:numPr>
-        <w:spacing w:after="0" w:lineRule="auto"/>
-        <w:ind w:left="1440" w:hanging="360"/>
-        <w:contextualSpacing w:val="1"/>
         <w:rPr>
           <w:u w:val="none"/>
         </w:rPr>
@@ -4943,7 +5112,7 @@
         <w:rPr>
           <w:rtl w:val="0"/>
         </w:rPr>
-        <w:t xml:space="preserve">The Task is missing one or more mandatory parameters (Name, Due Date, ETC)</w:t>
+        <w:t xml:space="preserve">The Task is missing one or more mandatory parameters (Name, Due Date, Estimated Time to Completion)</w:t>
       </w:r>
     </w:p>
     <w:p>
@@ -4963,7 +5132,7 @@
         <w:rPr>
           <w:rtl w:val="0"/>
         </w:rPr>
-        <w:t xml:space="preserve">The amount of free time between the time of the assign request and the Due Date is less than the Task’s ETC</w:t>
+        <w:t xml:space="preserve">The amount of free time between the time of the assign request and the Due Date is less than the Task’s Estimated Time to Completion</w:t>
       </w:r>
     </w:p>
     <w:p>
@@ -5015,7 +5184,7 @@
         <w:rPr>
           <w:rtl w:val="0"/>
         </w:rPr>
-        <w:t xml:space="preserve">allow users to unassign currently assigned Tasks from the Calendar.</w:t>
+        <w:t xml:space="preserve">allow users to unassign currently assigned Tasks from the Calendar and are returned to the unassigned task list.</w:t>
       </w:r>
     </w:p>
     <w:p>
@@ -5258,7 +5427,7 @@
         </w:rPr>
         <w:t xml:space="preserve">3.4.7</w:t>
         <w:tab/>
-        <w:t xml:space="preserve">Modify Task ETC Requirement</w:t>
+        <w:t xml:space="preserve">Modify Task Estimated Time to Completion Requirement</w:t>
       </w:r>
     </w:p>
     <w:p>
@@ -5285,7 +5454,7 @@
         <w:rPr>
           <w:rtl w:val="0"/>
         </w:rPr>
-        <w:t xml:space="preserve">allow users to modify the ETC field of individually viewed Tasks from the “Unassigned Tasks” list.</w:t>
+        <w:t xml:space="preserve">allow users to modify the Estimated Time to Completion field of individually viewed Tasks from the “Unassigned Tasks” list.</w:t>
       </w:r>
     </w:p>
     <w:p>
@@ -5407,7 +5576,7 @@
         <w:rPr>
           <w:rtl w:val="0"/>
         </w:rPr>
-        <w:t xml:space="preserve">allow users to delete Tasks that are assigned to the Calendar.</w:t>
+        <w:t xml:space="preserve">allow users to delete Tasks that are assigned to the Calendar. The Free Time the task occupied then becomes available.</w:t>
       </w:r>
     </w:p>
     <w:p>
@@ -5583,20 +5752,7 @@
         <w:rPr>
           <w:rtl w:val="0"/>
         </w:rPr>
-        <w:t xml:space="preserve">place the Task into the “Unassigned Tasks” list, and request the user to modify the Due Date and ETC values for rescheduling.</w:t>
-      </w:r>
-    </w:p>
-    <w:p>
-      <w:pPr>
-        <w:spacing w:after="0" w:line="240" w:lineRule="auto"/>
-        <w:ind w:left="720" w:firstLine="0"/>
-        <w:contextualSpacing w:val="0"/>
-        <w:rPr/>
-      </w:pPr>
-      <w:r>
-        <w:rPr>
-          <w:rtl w:val="0"/>
-        </w:rPr>
+        <w:t xml:space="preserve">place the Task into the “Unassigned Tasks” list, and request the user to modify the Due Date and Estimated Time to Completion values for rescheduling.</w:t>
       </w:r>
     </w:p>
     <w:p>

</xml_diff>

<commit_message>
Labeled all of the written requirements
</commit_message>
<xml_diff>
--- a/documents/Written Requirements Report - DreamTeam.docx
+++ b/documents/Written Requirements Report - DreamTeam.docx
@@ -4079,6 +4079,8 @@
         <w:t xml:space="preserve">3.2.1</w:t>
         <w:tab/>
         <w:t xml:space="preserve">Create Task Requirement</w:t>
+        <w:tab/>
+        <w:t xml:space="preserve">REQ-0001</w:t>
       </w:r>
     </w:p>
     <w:p>
@@ -4193,7 +4195,9 @@
         <w:spacing w:after="0" w:before="0" w:line="240" w:lineRule="auto"/>
         <w:ind w:left="720" w:firstLine="0"/>
         <w:contextualSpacing w:val="0"/>
-        <w:rPr/>
+        <w:rPr>
+          <w:b w:val="1"/>
+        </w:rPr>
       </w:pPr>
       <w:r>
         <w:rPr>
@@ -4226,6 +4230,17 @@
           <w:rtl w:val="0"/>
         </w:rPr>
         <w:t xml:space="preserve">display a list of unassigned Tasks.</w:t>
+        <w:tab/>
+        <w:tab/>
+        <w:tab/>
+        <w:tab/>
+      </w:r>
+      <w:r>
+        <w:rPr>
+          <w:b w:val="1"/>
+          <w:rtl w:val="0"/>
+        </w:rPr>
+        <w:t xml:space="preserve">REQ-0002</w:t>
       </w:r>
     </w:p>
     <w:p>
@@ -4233,7 +4248,9 @@
         <w:spacing w:after="0" w:before="0" w:line="240" w:lineRule="auto"/>
         <w:ind w:left="720" w:firstLine="0"/>
         <w:contextualSpacing w:val="0"/>
-        <w:rPr/>
+        <w:rPr>
+          <w:b w:val="1"/>
+        </w:rPr>
       </w:pPr>
       <w:r>
         <w:rPr>
@@ -4253,6 +4270,14 @@
           <w:rtl w:val="0"/>
         </w:rPr>
         <w:t xml:space="preserve">allow a displayed Task within the list to be viewed and modified independently.</w:t>
+        <w:tab/>
+      </w:r>
+      <w:r>
+        <w:rPr>
+          <w:b w:val="1"/>
+          <w:rtl w:val="0"/>
+        </w:rPr>
+        <w:t xml:space="preserve">REQ-0003</w:t>
       </w:r>
     </w:p>
     <w:p>
@@ -4287,6 +4312,8 @@
         <w:t xml:space="preserve">3.2.3</w:t>
         <w:tab/>
         <w:t xml:space="preserve">Edit Tasks and Free Time Requirement</w:t>
+        <w:tab/>
+        <w:t xml:space="preserve">REQ-0004</w:t>
       </w:r>
     </w:p>
     <w:p>
@@ -4294,7 +4321,9 @@
         <w:spacing w:after="0" w:line="240" w:lineRule="auto"/>
         <w:ind w:left="720" w:firstLine="0"/>
         <w:contextualSpacing w:val="0"/>
-        <w:rPr/>
+        <w:rPr>
+          <w:b w:val="1"/>
+        </w:rPr>
       </w:pPr>
       <w:r>
         <w:rPr>
@@ -4326,6 +4355,11 @@
           <w:rtl w:val="0"/>
         </w:rPr>
         <w:t xml:space="preserve">modify their Tasks and Free Time Blocks through the Calendar UI, if at least one block of free time and/or task is allotted.</w:t>
+      </w:r>
+      <w:r>
+        <w:rPr>
+          <w:rtl w:val="0"/>
+        </w:rPr>
       </w:r>
     </w:p>
     <w:p>
@@ -4417,7 +4451,9 @@
         <w:spacing w:after="0" w:line="240" w:lineRule="auto"/>
         <w:ind w:left="720" w:firstLine="0"/>
         <w:contextualSpacing w:val="0"/>
-        <w:rPr/>
+        <w:rPr>
+          <w:b w:val="1"/>
+        </w:rPr>
       </w:pPr>
       <w:r>
         <w:rPr>
@@ -4437,6 +4473,19 @@
           <w:rtl w:val="0"/>
         </w:rPr>
         <w:t xml:space="preserve"> allow the user to create new Free Time Blocks.</w:t>
+        <w:tab/>
+        <w:tab/>
+        <w:tab/>
+        <w:tab/>
+        <w:tab/>
+        <w:tab/>
+      </w:r>
+      <w:r>
+        <w:rPr>
+          <w:b w:val="1"/>
+          <w:rtl w:val="0"/>
+        </w:rPr>
+        <w:t xml:space="preserve">REQ-0005</w:t>
       </w:r>
     </w:p>
     <w:p>
@@ -4444,7 +4493,9 @@
         <w:spacing w:after="0" w:line="240" w:lineRule="auto"/>
         <w:ind w:left="720" w:firstLine="0"/>
         <w:contextualSpacing w:val="0"/>
-        <w:rPr/>
+        <w:rPr>
+          <w:b w:val="1"/>
+        </w:rPr>
       </w:pPr>
       <w:r>
         <w:rPr>
@@ -4464,6 +4515,14 @@
           <w:rtl w:val="0"/>
         </w:rPr>
         <w:t xml:space="preserve">prompt the user to enter a Start Time and End Time for the new Free Time Block.</w:t>
+        <w:tab/>
+      </w:r>
+      <w:r>
+        <w:rPr>
+          <w:b w:val="1"/>
+          <w:rtl w:val="0"/>
+        </w:rPr>
+        <w:t xml:space="preserve">REQ-0006</w:t>
       </w:r>
     </w:p>
     <w:p>
@@ -4501,12 +4560,61 @@
         <w:t xml:space="preserve">3.3.2</w:t>
         <w:tab/>
         <w:t xml:space="preserve">Delete Free Time Block Requirement</w:t>
+        <w:tab/>
+        <w:t xml:space="preserve">REQ-0007</w:t>
       </w:r>
     </w:p>
     <w:p>
       <w:pPr>
         <w:spacing w:after="0" w:before="0" w:line="240" w:lineRule="auto"/>
         <w:contextualSpacing w:val="0"/>
+        <w:rPr>
+          <w:b w:val="1"/>
+        </w:rPr>
+      </w:pPr>
+      <w:r>
+        <w:rPr>
+          <w:rtl w:val="0"/>
+        </w:rPr>
+        <w:tab/>
+        <w:t xml:space="preserve">The system </w:t>
+      </w:r>
+      <w:r>
+        <w:rPr>
+          <w:b w:val="1"/>
+          <w:rtl w:val="0"/>
+        </w:rPr>
+        <w:t xml:space="preserve">shall </w:t>
+      </w:r>
+      <w:r>
+        <w:rPr>
+          <w:rtl w:val="0"/>
+        </w:rPr>
+        <w:t xml:space="preserve">allow the user to</w:t>
+      </w:r>
+      <w:r>
+        <w:rPr>
+          <w:b w:val="1"/>
+          <w:rtl w:val="0"/>
+        </w:rPr>
+        <w:t xml:space="preserve"> </w:t>
+      </w:r>
+      <w:r>
+        <w:rPr>
+          <w:rtl w:val="0"/>
+        </w:rPr>
+        <w:t xml:space="preserve">delete a selected Free Time Block.</w:t>
+      </w:r>
+      <w:r>
+        <w:rPr>
+          <w:rtl w:val="0"/>
+        </w:rPr>
+      </w:r>
+    </w:p>
+    <w:p>
+      <w:pPr>
+        <w:spacing w:after="0" w:before="0" w:line="240" w:lineRule="auto"/>
+        <w:contextualSpacing w:val="0"/>
         <w:rPr/>
       </w:pPr>
       <w:r>
@@ -4514,6 +4622,68 @@
           <w:rtl w:val="0"/>
         </w:rPr>
         <w:tab/>
+      </w:r>
+    </w:p>
+    <w:p>
+      <w:pPr>
+        <w:spacing w:after="0" w:before="0" w:line="240" w:lineRule="auto"/>
+        <w:contextualSpacing w:val="0"/>
+        <w:rPr>
+          <w:rFonts w:ascii="Cambria" w:cs="Cambria" w:eastAsia="Cambria" w:hAnsi="Cambria"/>
+          <w:b w:val="1"/>
+        </w:rPr>
+      </w:pPr>
+      <w:r>
+        <w:rPr>
+          <w:rtl w:val="0"/>
+        </w:rPr>
+        <w:tab/>
+      </w:r>
+      <w:r>
+        <w:rPr>
+          <w:rFonts w:ascii="Cambria" w:cs="Cambria" w:eastAsia="Cambria" w:hAnsi="Cambria"/>
+          <w:b w:val="1"/>
+          <w:rtl w:val="0"/>
+        </w:rPr>
+        <w:t xml:space="preserve">3.3.</w:t>
+      </w:r>
+      <w:r>
+        <w:rPr>
+          <w:rFonts w:ascii="Cambria" w:cs="Cambria" w:eastAsia="Cambria" w:hAnsi="Cambria"/>
+          <w:b w:val="1"/>
+          <w:rtl w:val="0"/>
+        </w:rPr>
+        <w:t xml:space="preserve">3</w:t>
+      </w:r>
+      <w:r>
+        <w:rPr>
+          <w:rFonts w:ascii="Cambria" w:cs="Cambria" w:eastAsia="Cambria" w:hAnsi="Cambria"/>
+          <w:b w:val="1"/>
+          <w:rtl w:val="0"/>
+        </w:rPr>
+        <w:tab/>
+        <w:t xml:space="preserve">Modify Start and End Times Requirement</w:t>
+        <w:tab/>
+        <w:t xml:space="preserve">REQ-0008</w:t>
+      </w:r>
+    </w:p>
+    <w:p>
+      <w:pPr>
+        <w:spacing w:after="0" w:line="240" w:lineRule="auto"/>
+        <w:contextualSpacing w:val="0"/>
+        <w:rPr/>
+      </w:pPr>
+      <w:r>
+        <w:rPr>
+          <w:rFonts w:ascii="Cambria" w:cs="Cambria" w:eastAsia="Cambria" w:hAnsi="Cambria"/>
+          <w:rtl w:val="0"/>
+        </w:rPr>
+        <w:tab/>
+      </w:r>
+      <w:r>
+        <w:rPr>
+          <w:rtl w:val="0"/>
+        </w:rPr>
         <w:t xml:space="preserve">The system </w:t>
       </w:r>
       <w:r>
@@ -4527,30 +4697,12 @@
         <w:rPr>
           <w:rtl w:val="0"/>
         </w:rPr>
-        <w:t xml:space="preserve">allow the user to</w:t>
-      </w:r>
-      <w:r>
-        <w:rPr>
-          <w:b w:val="1"/>
-          <w:rtl w:val="0"/>
-        </w:rPr>
-        <w:t xml:space="preserve"> </w:t>
-      </w:r>
-      <w:r>
-        <w:rPr>
-          <w:rtl w:val="0"/>
-        </w:rPr>
-        <w:t xml:space="preserve">delete a selected Free Time Block.</w:t>
-      </w:r>
-      <w:r>
-        <w:rPr>
-          <w:rtl w:val="0"/>
-        </w:rPr>
-      </w:r>
-    </w:p>
-    <w:p>
-      <w:pPr>
-        <w:spacing w:after="0" w:before="0" w:line="240" w:lineRule="auto"/>
+        <w:t xml:space="preserve">allow the user to modify the Start and End Times of a selected Free Time Block. See 3.3.6 for error cases.</w:t>
+      </w:r>
+    </w:p>
+    <w:p>
+      <w:pPr>
+        <w:spacing w:after="0" w:line="240" w:lineRule="auto"/>
         <w:contextualSpacing w:val="0"/>
         <w:rPr/>
       </w:pPr>
@@ -4563,7 +4715,7 @@
     </w:p>
     <w:p>
       <w:pPr>
-        <w:spacing w:after="0" w:before="0" w:line="240" w:lineRule="auto"/>
+        <w:spacing w:after="0" w:line="240" w:lineRule="auto"/>
         <w:contextualSpacing w:val="0"/>
         <w:rPr>
           <w:rFonts w:ascii="Cambria" w:cs="Cambria" w:eastAsia="Cambria" w:hAnsi="Cambria"/>
@@ -4582,96 +4734,11 @@
           <w:b w:val="1"/>
           <w:rtl w:val="0"/>
         </w:rPr>
-        <w:t xml:space="preserve">3.3.</w:t>
-      </w:r>
-      <w:r>
-        <w:rPr>
-          <w:rFonts w:ascii="Cambria" w:cs="Cambria" w:eastAsia="Cambria" w:hAnsi="Cambria"/>
-          <w:b w:val="1"/>
-          <w:rtl w:val="0"/>
-        </w:rPr>
-        <w:t xml:space="preserve">3</w:t>
-      </w:r>
-      <w:r>
-        <w:rPr>
-          <w:rFonts w:ascii="Cambria" w:cs="Cambria" w:eastAsia="Cambria" w:hAnsi="Cambria"/>
-          <w:b w:val="1"/>
-          <w:rtl w:val="0"/>
-        </w:rPr>
-        <w:tab/>
-        <w:t xml:space="preserve">Modify Start and End Times Requirement</w:t>
-      </w:r>
-    </w:p>
-    <w:p>
-      <w:pPr>
-        <w:spacing w:after="0" w:line="240" w:lineRule="auto"/>
-        <w:contextualSpacing w:val="0"/>
-        <w:rPr/>
-      </w:pPr>
-      <w:r>
-        <w:rPr>
-          <w:rFonts w:ascii="Cambria" w:cs="Cambria" w:eastAsia="Cambria" w:hAnsi="Cambria"/>
-          <w:rtl w:val="0"/>
-        </w:rPr>
-        <w:tab/>
-      </w:r>
-      <w:r>
-        <w:rPr>
-          <w:rtl w:val="0"/>
-        </w:rPr>
-        <w:t xml:space="preserve">The system </w:t>
-      </w:r>
-      <w:r>
-        <w:rPr>
-          <w:b w:val="1"/>
-          <w:rtl w:val="0"/>
-        </w:rPr>
-        <w:t xml:space="preserve">shall </w:t>
-      </w:r>
-      <w:r>
-        <w:rPr>
-          <w:rtl w:val="0"/>
-        </w:rPr>
-        <w:t xml:space="preserve">allow the user to modify the Start and End Times of a selected Free Time Block. See 3.3.6 for error cases.</w:t>
-      </w:r>
-    </w:p>
-    <w:p>
-      <w:pPr>
-        <w:spacing w:after="0" w:line="240" w:lineRule="auto"/>
-        <w:contextualSpacing w:val="0"/>
-        <w:rPr/>
-      </w:pPr>
-      <w:r>
-        <w:rPr>
-          <w:rtl w:val="0"/>
-        </w:rPr>
-        <w:tab/>
-      </w:r>
-    </w:p>
-    <w:p>
-      <w:pPr>
-        <w:spacing w:after="0" w:line="240" w:lineRule="auto"/>
-        <w:contextualSpacing w:val="0"/>
-        <w:rPr>
-          <w:rFonts w:ascii="Cambria" w:cs="Cambria" w:eastAsia="Cambria" w:hAnsi="Cambria"/>
-          <w:b w:val="1"/>
-        </w:rPr>
-      </w:pPr>
-      <w:r>
-        <w:rPr>
-          <w:rtl w:val="0"/>
-        </w:rPr>
-        <w:tab/>
-      </w:r>
-      <w:r>
-        <w:rPr>
-          <w:rFonts w:ascii="Cambria" w:cs="Cambria" w:eastAsia="Cambria" w:hAnsi="Cambria"/>
-          <w:b w:val="1"/>
-          <w:rtl w:val="0"/>
-        </w:rPr>
         <w:t xml:space="preserve">3.3.4</w:t>
         <w:tab/>
         <w:t xml:space="preserve">Start and End Times Encapsulate Existing Free Time Block Requirement</w:t>
+        <w:tab/>
+        <w:t xml:space="preserve">REQ-0009</w:t>
       </w:r>
     </w:p>
     <w:p>
@@ -4679,7 +4746,9 @@
         <w:spacing w:after="0" w:line="240" w:lineRule="auto"/>
         <w:ind w:left="720" w:firstLine="0"/>
         <w:contextualSpacing w:val="0"/>
-        <w:rPr/>
+        <w:rPr>
+          <w:b w:val="1"/>
+        </w:rPr>
       </w:pPr>
       <w:r>
         <w:rPr>
@@ -4711,6 +4780,11 @@
           <w:rtl w:val="0"/>
         </w:rPr>
         <w:t xml:space="preserve">Free Time Block, and keep the older Free Time Block to reduce redundancy.</w:t>
+      </w:r>
+      <w:r>
+        <w:rPr>
+          <w:rtl w:val="0"/>
+        </w:rPr>
       </w:r>
     </w:p>
     <w:p>
@@ -4750,6 +4824,8 @@
         <w:t xml:space="preserve">3.3.5</w:t>
         <w:tab/>
         <w:t xml:space="preserve">Free Time Block Extension Requirement</w:t>
+        <w:tab/>
+        <w:t xml:space="preserve">REQ-0010</w:t>
       </w:r>
     </w:p>
     <w:p>
@@ -4757,7 +4833,9 @@
         <w:spacing w:after="0" w:line="240" w:lineRule="auto"/>
         <w:ind w:left="720" w:firstLine="0"/>
         <w:contextualSpacing w:val="0"/>
-        <w:rPr/>
+        <w:rPr>
+          <w:b w:val="1"/>
+        </w:rPr>
       </w:pPr>
       <w:r>
         <w:rPr>
@@ -4777,6 +4855,11 @@
           <w:rtl w:val="0"/>
         </w:rPr>
         <w:t xml:space="preserve">merge/extend the existing Free Time Block with the new Free Time Block.</w:t>
+      </w:r>
+      <w:r>
+        <w:rPr>
+          <w:rtl w:val="0"/>
+        </w:rPr>
       </w:r>
     </w:p>
     <w:p>
@@ -4861,6 +4944,14 @@
           <w:rtl w:val="0"/>
         </w:rPr>
         <w:t xml:space="preserve">Start Time or End Time occupies the same space as an existing Task Block</w:t>
+        <w:tab/>
+      </w:r>
+      <w:r>
+        <w:rPr>
+          <w:b w:val="1"/>
+          <w:rtl w:val="0"/>
+        </w:rPr>
+        <w:t xml:space="preserve">REQ-0011</w:t>
       </w:r>
     </w:p>
     <w:p>
@@ -4879,6 +4970,17 @@
           <w:rtl w:val="0"/>
         </w:rPr>
         <w:t xml:space="preserve">Start Time and End Time encapsulate a Task Block</w:t>
+        <w:tab/>
+        <w:tab/>
+        <w:tab/>
+        <w:tab/>
+      </w:r>
+      <w:r>
+        <w:rPr>
+          <w:b w:val="1"/>
+          <w:rtl w:val="0"/>
+        </w:rPr>
+        <w:t xml:space="preserve">REQ-0012</w:t>
       </w:r>
     </w:p>
     <w:p>
@@ -4899,6 +5001,19 @@
           <w:rtl w:val="0"/>
         </w:rPr>
         <w:t xml:space="preserve">Start Time is later than the End Time</w:t>
+        <w:tab/>
+        <w:tab/>
+        <w:tab/>
+        <w:tab/>
+        <w:tab/>
+        <w:tab/>
+      </w:r>
+      <w:r>
+        <w:rPr>
+          <w:b w:val="1"/>
+          <w:rtl w:val="0"/>
+        </w:rPr>
+        <w:t xml:space="preserve">REQ-0013</w:t>
       </w:r>
     </w:p>
     <w:p>
@@ -4919,6 +5034,18 @@
           <w:rtl w:val="0"/>
         </w:rPr>
         <w:t xml:space="preserve">Start Time is the exact same as the End Time</w:t>
+        <w:tab/>
+        <w:tab/>
+        <w:tab/>
+        <w:tab/>
+        <w:tab/>
+      </w:r>
+      <w:r>
+        <w:rPr>
+          <w:b w:val="1"/>
+          <w:rtl w:val="0"/>
+        </w:rPr>
+        <w:t xml:space="preserve">REQ-0014</w:t>
       </w:r>
     </w:p>
     <w:p>
@@ -5007,6 +5134,8 @@
         <w:t xml:space="preserve">3.4.1</w:t>
         <w:tab/>
         <w:t xml:space="preserve">Assign Task to Calendar Requirement</w:t>
+        <w:tab/>
+        <w:t xml:space="preserve">REQ-0015</w:t>
       </w:r>
     </w:p>
     <w:p>
@@ -5113,6 +5242,14 @@
           <w:rtl w:val="0"/>
         </w:rPr>
         <w:t xml:space="preserve">The Task is missing one or more mandatory parameters (Name, Due Date, Estimated Time to Completion)</w:t>
+        <w:tab/>
+      </w:r>
+      <w:r>
+        <w:rPr>
+          <w:b w:val="1"/>
+          <w:rtl w:val="0"/>
+        </w:rPr>
+        <w:t xml:space="preserve">REQ-0016</w:t>
       </w:r>
     </w:p>
     <w:p>
@@ -5133,6 +5270,14 @@
           <w:rtl w:val="0"/>
         </w:rPr>
         <w:t xml:space="preserve">The amount of free time between the time of the assign request and the Due Date is less than the Task’s Estimated Time to Completion</w:t>
+        <w:tab/>
+      </w:r>
+      <w:r>
+        <w:rPr>
+          <w:b w:val="1"/>
+          <w:rtl w:val="0"/>
+        </w:rPr>
+        <w:t xml:space="preserve">REQ-0017</w:t>
       </w:r>
     </w:p>
     <w:p>
@@ -5164,6 +5309,8 @@
         <w:t xml:space="preserve">3.4.3</w:t>
         <w:tab/>
         <w:t xml:space="preserve">Unassign Currently Assigned Task Requirement</w:t>
+        <w:tab/>
+        <w:t xml:space="preserve">REQ-0018</w:t>
       </w:r>
       <w:r>
         <w:rPr>
@@ -5190,7 +5337,7 @@
     <w:p>
       <w:pPr>
         <w:spacing w:after="0" w:line="240" w:lineRule="auto"/>
-        <w:ind w:firstLine="720"/>
+        <w:ind w:left="0" w:firstLine="0"/>
         <w:contextualSpacing w:val="0"/>
         <w:rPr>
           <w:rFonts w:ascii="Cambria" w:cs="Cambria" w:eastAsia="Cambria" w:hAnsi="Cambria"/>
@@ -5225,6 +5372,8 @@
         <w:t xml:space="preserve">3.4.4</w:t>
         <w:tab/>
         <w:t xml:space="preserve">Modify Name Requirement</w:t>
+        <w:tab/>
+        <w:t xml:space="preserve">REQ-0019</w:t>
       </w:r>
     </w:p>
     <w:p>
@@ -5264,6 +5413,7 @@
         <w:rPr>
           <w:rtl w:val="0"/>
         </w:rPr>
+        <w:tab/>
       </w:r>
     </w:p>
     <w:p>
@@ -5290,6 +5440,8 @@
         <w:t xml:space="preserve">3.4.5</w:t>
         <w:tab/>
         <w:t xml:space="preserve">Modify Description Requirement</w:t>
+        <w:tab/>
+        <w:t xml:space="preserve">REQ-0020</w:t>
       </w:r>
     </w:p>
     <w:p>
@@ -5329,6 +5481,7 @@
         <w:rPr>
           <w:rtl w:val="0"/>
         </w:rPr>
+        <w:tab/>
       </w:r>
     </w:p>
     <w:p>
@@ -5355,6 +5508,9 @@
         <w:t xml:space="preserve">3.4.6</w:t>
         <w:tab/>
         <w:t xml:space="preserve">Modify Task Due Date Requirement</w:t>
+        <w:tab/>
+        <w:tab/>
+        <w:t xml:space="preserve">REQ-0021</w:t>
       </w:r>
     </w:p>
     <w:p>
@@ -5428,6 +5584,9 @@
         <w:t xml:space="preserve">3.4.7</w:t>
         <w:tab/>
         <w:t xml:space="preserve">Modify Task Estimated Time to Completion Requirement</w:t>
+        <w:tab/>
+        <w:tab/>
+        <w:t xml:space="preserve">REQ-0022</w:t>
       </w:r>
     </w:p>
     <w:p>
@@ -5489,6 +5648,8 @@
         <w:t xml:space="preserve">3.4.8</w:t>
         <w:tab/>
         <w:t xml:space="preserve">Delete Currently Unassigned Task Requirement</w:t>
+        <w:tab/>
+        <w:t xml:space="preserve">REQ-0023</w:t>
       </w:r>
     </w:p>
     <w:p>
@@ -5550,6 +5711,8 @@
         <w:t xml:space="preserve">3.4.9</w:t>
         <w:tab/>
         <w:t xml:space="preserve">Delete Currently Assigned Task Requirement</w:t>
+        <w:tab/>
+        <w:t xml:space="preserve">REQ-0024</w:t>
       </w:r>
     </w:p>
     <w:p>
@@ -5611,6 +5774,8 @@
         <w:t xml:space="preserve">3.4.10</w:t>
         <w:tab/>
         <w:t xml:space="preserve">Remind User of Upcoming Task Due Date Requirement</w:t>
+        <w:tab/>
+        <w:t xml:space="preserve">REQ-0025</w:t>
       </w:r>
     </w:p>
     <w:p>
@@ -5679,7 +5844,9 @@
         <w:spacing w:after="0" w:line="240" w:lineRule="auto"/>
         <w:ind w:left="720" w:firstLine="0"/>
         <w:contextualSpacing w:val="0"/>
-        <w:rPr/>
+        <w:rPr>
+          <w:b w:val="1"/>
+        </w:rPr>
       </w:pPr>
       <w:r>
         <w:rPr>
@@ -5699,6 +5866,14 @@
           <w:rtl w:val="0"/>
         </w:rPr>
         <w:t xml:space="preserve">ask the user if they are done or close to being done with the Task.</w:t>
+        <w:tab/>
+      </w:r>
+      <w:r>
+        <w:rPr>
+          <w:b w:val="1"/>
+          <w:rtl w:val="0"/>
+        </w:rPr>
+        <w:t xml:space="preserve">REQ-0026</w:t>
       </w:r>
     </w:p>
     <w:p>
@@ -5706,7 +5881,9 @@
         <w:spacing w:after="0" w:line="240" w:lineRule="auto"/>
         <w:ind w:left="720" w:firstLine="0"/>
         <w:contextualSpacing w:val="0"/>
-        <w:rPr/>
+        <w:rPr>
+          <w:b w:val="1"/>
+        </w:rPr>
       </w:pPr>
       <w:r>
         <w:rPr>
@@ -5726,6 +5903,14 @@
           <w:rtl w:val="0"/>
         </w:rPr>
         <w:t xml:space="preserve">delete the Task.</w:t>
+        <w:tab/>
+      </w:r>
+      <w:r>
+        <w:rPr>
+          <w:b w:val="1"/>
+          <w:rtl w:val="0"/>
+        </w:rPr>
+        <w:t xml:space="preserve">REQ-0027</w:t>
       </w:r>
     </w:p>
     <w:p>
@@ -5753,16 +5938,15 @@
           <w:rtl w:val="0"/>
         </w:rPr>
         <w:t xml:space="preserve">place the Task into the “Unassigned Tasks” list, and request the user to modify the Due Date and Estimated Time to Completion values for rescheduling.</w:t>
-      </w:r>
-    </w:p>
-    <w:p>
-      <w:pPr>
-        <w:widowControl w:val="1"/>
-        <w:spacing w:after="200" w:before="0" w:line="276" w:lineRule="auto"/>
-        <w:contextualSpacing w:val="0"/>
-        <w:jc w:val="left"/>
-        <w:rPr/>
-      </w:pPr>
+        <w:tab/>
+      </w:r>
+      <w:r>
+        <w:rPr>
+          <w:b w:val="1"/>
+          <w:rtl w:val="0"/>
+        </w:rPr>
+        <w:t xml:space="preserve">REQ-0028</w:t>
+      </w:r>
       <w:r>
         <w:rPr>
           <w:rtl w:val="0"/>

</xml_diff>

<commit_message>
Updated Requirements AGAIN, and made the Test Plan Report
</commit_message>
<xml_diff>
--- a/documents/Written Requirements Report - DreamTeam.docx
+++ b/documents/Written Requirements Report - DreamTeam.docx
@@ -2111,31 +2111,6 @@
         </w:p>
         <w:p>
           <w:pPr>
-            <w:tabs>
-              <w:tab w:val="left" w:pos="1320"/>
-              <w:tab w:val="right" w:pos="12950"/>
-            </w:tabs>
-            <w:spacing w:after="100" w:lineRule="auto"/>
-            <w:ind w:left="440" w:firstLine="280"/>
-            <w:contextualSpacing w:val="0"/>
-            <w:rPr>
-              <w:b w:val="1"/>
-            </w:rPr>
-          </w:pPr>
-          <w:r>
-            <w:rPr>
-              <w:b w:val="1"/>
-              <w:rtl w:val="0"/>
-            </w:rPr>
-            <w:t xml:space="preserve">3.2.3</w:t>
-            <w:tab/>
-            <w:t xml:space="preserve">       Edit Tasks and Free Time Requirement</w:t>
-            <w:tab/>
-            <w:t xml:space="preserve">7</w:t>
-          </w:r>
-        </w:p>
-        <w:p>
-          <w:pPr>
             <w:keepNext w:val="0"/>
             <w:keepLines w:val="0"/>
             <w:widowControl w:val="1"/>
@@ -2244,7 +2219,7 @@
             <w:tab/>
             <w:t xml:space="preserve">       Modify Start and End Times Requirement</w:t>
             <w:tab/>
-            <w:t xml:space="preserve">8</w:t>
+            <w:t xml:space="preserve">7</w:t>
           </w:r>
         </w:p>
         <w:p>
@@ -2419,7 +2394,7 @@
             <w:tab/>
             <w:t xml:space="preserve">       Unassign Currently Assigned Task Requirement</w:t>
             <w:tab/>
-            <w:t xml:space="preserve">9</w:t>
+            <w:t xml:space="preserve">8</w:t>
           </w:r>
         </w:p>
         <w:p>
@@ -2444,7 +2419,7 @@
             <w:tab/>
             <w:t xml:space="preserve">       Modify Name Requirement</w:t>
             <w:tab/>
-            <w:t xml:space="preserve">9</w:t>
+            <w:t xml:space="preserve">8</w:t>
           </w:r>
         </w:p>
         <w:p>
@@ -4188,6 +4163,8 @@
         <w:t xml:space="preserve">3.2.2</w:t>
         <w:tab/>
         <w:t xml:space="preserve">View Unassigned Tasks Requirement</w:t>
+        <w:tab/>
+        <w:t xml:space="preserve">REQ-0002</w:t>
       </w:r>
     </w:p>
     <w:p>
@@ -4195,9 +4172,7 @@
         <w:spacing w:after="0" w:before="0" w:line="240" w:lineRule="auto"/>
         <w:ind w:left="720" w:firstLine="0"/>
         <w:contextualSpacing w:val="0"/>
-        <w:rPr>
-          <w:b w:val="1"/>
-        </w:rPr>
+        <w:rPr/>
       </w:pPr>
       <w:r>
         <w:rPr>
@@ -4216,31 +4191,186 @@
         <w:rPr>
           <w:rtl w:val="0"/>
         </w:rPr>
-        <w:t xml:space="preserve">allow the user to</w:t>
-      </w:r>
-      <w:r>
-        <w:rPr>
-          <w:b w:val="1"/>
-          <w:rtl w:val="0"/>
-        </w:rPr>
-        <w:t xml:space="preserve"> </w:t>
-      </w:r>
-      <w:r>
-        <w:rPr>
-          <w:rtl w:val="0"/>
-        </w:rPr>
-        <w:t xml:space="preserve">display a list of unassigned Tasks.</w:t>
-        <w:tab/>
-        <w:tab/>
-        <w:tab/>
-        <w:tab/>
-      </w:r>
-      <w:r>
-        <w:rPr>
-          <w:b w:val="1"/>
-          <w:rtl w:val="0"/>
-        </w:rPr>
-        <w:t xml:space="preserve">REQ-0002</w:t>
+        <w:t xml:space="preserve">display a list of Unassigned Tasks.</w:t>
+      </w:r>
+    </w:p>
+    <w:p>
+      <w:pPr>
+        <w:spacing w:after="0" w:before="0" w:line="240" w:lineRule="auto"/>
+        <w:contextualSpacing w:val="0"/>
+        <w:rPr>
+          <w:rFonts w:ascii="Cambria" w:cs="Cambria" w:eastAsia="Cambria" w:hAnsi="Cambria"/>
+          <w:b w:val="1"/>
+          <w:sz w:val="26"/>
+          <w:szCs w:val="26"/>
+        </w:rPr>
+      </w:pPr>
+      <w:r>
+        <w:rPr>
+          <w:rtl w:val="0"/>
+        </w:rPr>
+      </w:r>
+    </w:p>
+    <w:p>
+      <w:pPr>
+        <w:spacing w:after="0" w:before="0" w:line="240" w:lineRule="auto"/>
+        <w:contextualSpacing w:val="0"/>
+        <w:rPr>
+          <w:rFonts w:ascii="Cambria" w:cs="Cambria" w:eastAsia="Cambria" w:hAnsi="Cambria"/>
+          <w:b w:val="1"/>
+          <w:sz w:val="26"/>
+          <w:szCs w:val="26"/>
+        </w:rPr>
+      </w:pPr>
+      <w:r>
+        <w:rPr>
+          <w:rFonts w:ascii="Cambria" w:cs="Cambria" w:eastAsia="Cambria" w:hAnsi="Cambria"/>
+          <w:b w:val="1"/>
+          <w:sz w:val="26"/>
+          <w:szCs w:val="26"/>
+          <w:rtl w:val="0"/>
+        </w:rPr>
+        <w:t xml:space="preserve">3.3</w:t>
+        <w:tab/>
+        <w:t xml:space="preserve">Free Time Requirements</w:t>
+      </w:r>
+      <w:r>
+        <w:rPr>
+          <w:rtl w:val="0"/>
+        </w:rPr>
+      </w:r>
+    </w:p>
+    <w:p>
+      <w:pPr>
+        <w:spacing w:after="0" w:before="0" w:line="240" w:lineRule="auto"/>
+        <w:contextualSpacing w:val="0"/>
+        <w:rPr/>
+      </w:pPr>
+      <w:r>
+        <w:rPr>
+          <w:rtl w:val="0"/>
+        </w:rPr>
+      </w:r>
+    </w:p>
+    <w:p>
+      <w:pPr>
+        <w:spacing w:after="0" w:before="0" w:line="240" w:lineRule="auto"/>
+        <w:contextualSpacing w:val="0"/>
+        <w:rPr>
+          <w:rFonts w:ascii="Cambria" w:cs="Cambria" w:eastAsia="Cambria" w:hAnsi="Cambria"/>
+          <w:b w:val="1"/>
+        </w:rPr>
+      </w:pPr>
+      <w:r>
+        <w:rPr>
+          <w:rtl w:val="0"/>
+        </w:rPr>
+        <w:tab/>
+      </w:r>
+      <w:r>
+        <w:rPr>
+          <w:rFonts w:ascii="Cambria" w:cs="Cambria" w:eastAsia="Cambria" w:hAnsi="Cambria"/>
+          <w:b w:val="1"/>
+          <w:rtl w:val="0"/>
+        </w:rPr>
+        <w:t xml:space="preserve">3.3.1</w:t>
+        <w:tab/>
+        <w:t xml:space="preserve">Create Free Time Block Requirement</w:t>
+      </w:r>
+    </w:p>
+    <w:p>
+      <w:pPr>
+        <w:spacing w:after="0" w:line="240" w:lineRule="auto"/>
+        <w:ind w:left="720" w:firstLine="0"/>
+        <w:contextualSpacing w:val="0"/>
+        <w:rPr>
+          <w:b w:val="1"/>
+        </w:rPr>
+      </w:pPr>
+      <w:r>
+        <w:rPr>
+          <w:rtl w:val="0"/>
+        </w:rPr>
+        <w:t xml:space="preserve">The system </w:t>
+      </w:r>
+      <w:r>
+        <w:rPr>
+          <w:b w:val="1"/>
+          <w:rtl w:val="0"/>
+        </w:rPr>
+        <w:t xml:space="preserve">shall</w:t>
+      </w:r>
+      <w:r>
+        <w:rPr>
+          <w:rtl w:val="0"/>
+        </w:rPr>
+        <w:t xml:space="preserve"> allow the user to create new Free Time Blocks.</w:t>
+        <w:tab/>
+        <w:tab/>
+        <w:tab/>
+        <w:tab/>
+        <w:tab/>
+        <w:tab/>
+      </w:r>
+      <w:r>
+        <w:rPr>
+          <w:b w:val="1"/>
+          <w:rtl w:val="0"/>
+        </w:rPr>
+        <w:t xml:space="preserve">REQ-0003</w:t>
+      </w:r>
+    </w:p>
+    <w:p>
+      <w:pPr>
+        <w:spacing w:after="0" w:line="240" w:lineRule="auto"/>
+        <w:ind w:left="720" w:firstLine="0"/>
+        <w:contextualSpacing w:val="0"/>
+        <w:rPr>
+          <w:b w:val="1"/>
+        </w:rPr>
+      </w:pPr>
+      <w:r>
+        <w:rPr>
+          <w:rtl w:val="0"/>
+        </w:rPr>
+        <w:t xml:space="preserve">The system </w:t>
+      </w:r>
+      <w:r>
+        <w:rPr>
+          <w:b w:val="1"/>
+          <w:rtl w:val="0"/>
+        </w:rPr>
+        <w:t xml:space="preserve">shall </w:t>
+      </w:r>
+      <w:r>
+        <w:rPr>
+          <w:rtl w:val="0"/>
+        </w:rPr>
+        <w:t xml:space="preserve">prompt the user to enter a Start Time and End Time for the new Free Time Block.</w:t>
+        <w:tab/>
+      </w:r>
+      <w:r>
+        <w:rPr>
+          <w:b w:val="1"/>
+          <w:rtl w:val="0"/>
+        </w:rPr>
+        <w:t xml:space="preserve">REQ-0004</w:t>
+      </w:r>
+    </w:p>
+    <w:p>
+      <w:pPr>
+        <w:spacing w:after="0" w:before="0" w:line="240" w:lineRule="auto"/>
+        <w:ind w:firstLine="720"/>
+        <w:contextualSpacing w:val="0"/>
+        <w:rPr>
+          <w:rFonts w:ascii="Cambria" w:cs="Cambria" w:eastAsia="Cambria" w:hAnsi="Cambria"/>
+          <w:b w:val="1"/>
+        </w:rPr>
+      </w:pPr>
+      <w:r>
+        <w:rPr>
+          <w:rtl w:val="0"/>
+        </w:rPr>
       </w:r>
     </w:p>
     <w:p>
@@ -4249,13 +4379,36 @@
         <w:ind w:left="720" w:firstLine="0"/>
         <w:contextualSpacing w:val="0"/>
         <w:rPr>
-          <w:b w:val="1"/>
-        </w:rPr>
-      </w:pPr>
-      <w:r>
-        <w:rPr>
-          <w:rtl w:val="0"/>
-        </w:rPr>
+          <w:rFonts w:ascii="Cambria" w:cs="Cambria" w:eastAsia="Cambria" w:hAnsi="Cambria"/>
+          <w:b w:val="1"/>
+        </w:rPr>
+      </w:pPr>
+      <w:r>
+        <w:rPr>
+          <w:rFonts w:ascii="Cambria" w:cs="Cambria" w:eastAsia="Cambria" w:hAnsi="Cambria"/>
+          <w:b w:val="1"/>
+          <w:rtl w:val="0"/>
+        </w:rPr>
+        <w:t xml:space="preserve">3.3.2</w:t>
+        <w:tab/>
+        <w:t xml:space="preserve">Delete Free Time Block Requirement</w:t>
+        <w:tab/>
+        <w:t xml:space="preserve">REQ-0005</w:t>
+      </w:r>
+    </w:p>
+    <w:p>
+      <w:pPr>
+        <w:spacing w:after="0" w:before="0" w:line="240" w:lineRule="auto"/>
+        <w:contextualSpacing w:val="0"/>
+        <w:rPr>
+          <w:b w:val="1"/>
+        </w:rPr>
+      </w:pPr>
+      <w:r>
+        <w:rPr>
+          <w:rtl w:val="0"/>
+        </w:rPr>
+        <w:tab/>
         <w:t xml:space="preserve">The system </w:t>
       </w:r>
       <w:r>
@@ -4269,21 +4422,30 @@
         <w:rPr>
           <w:rtl w:val="0"/>
         </w:rPr>
-        <w:t xml:space="preserve">allow a displayed Task within the list to be viewed and modified independently.</w:t>
-        <w:tab/>
-      </w:r>
-      <w:r>
-        <w:rPr>
-          <w:b w:val="1"/>
-          <w:rtl w:val="0"/>
-        </w:rPr>
-        <w:t xml:space="preserve">REQ-0003</w:t>
+        <w:t xml:space="preserve">allow the user to</w:t>
+      </w:r>
+      <w:r>
+        <w:rPr>
+          <w:b w:val="1"/>
+          <w:rtl w:val="0"/>
+        </w:rPr>
+        <w:t xml:space="preserve"> </w:t>
+      </w:r>
+      <w:r>
+        <w:rPr>
+          <w:rtl w:val="0"/>
+        </w:rPr>
+        <w:t xml:space="preserve">delete a selected Free Time Block.</w:t>
+      </w:r>
+      <w:r>
+        <w:rPr>
+          <w:rtl w:val="0"/>
+        </w:rPr>
       </w:r>
     </w:p>
     <w:p>
       <w:pPr>
         <w:spacing w:after="0" w:before="0" w:line="240" w:lineRule="auto"/>
-        <w:ind w:left="720" w:firstLine="0"/>
         <w:contextualSpacing w:val="0"/>
         <w:rPr/>
       </w:pPr>
@@ -4291,29 +4453,124 @@
         <w:rPr>
           <w:rtl w:val="0"/>
         </w:rPr>
+        <w:tab/>
+      </w:r>
+    </w:p>
+    <w:p>
+      <w:pPr>
+        <w:spacing w:after="0" w:before="0" w:line="240" w:lineRule="auto"/>
+        <w:contextualSpacing w:val="0"/>
+        <w:rPr>
+          <w:rFonts w:ascii="Cambria" w:cs="Cambria" w:eastAsia="Cambria" w:hAnsi="Cambria"/>
+          <w:b w:val="1"/>
+        </w:rPr>
+      </w:pPr>
+      <w:r>
+        <w:rPr>
+          <w:rtl w:val="0"/>
+        </w:rPr>
+        <w:tab/>
+      </w:r>
+      <w:r>
+        <w:rPr>
+          <w:rFonts w:ascii="Cambria" w:cs="Cambria" w:eastAsia="Cambria" w:hAnsi="Cambria"/>
+          <w:b w:val="1"/>
+          <w:rtl w:val="0"/>
+        </w:rPr>
+        <w:t xml:space="preserve">3.3.</w:t>
+      </w:r>
+      <w:r>
+        <w:rPr>
+          <w:rFonts w:ascii="Cambria" w:cs="Cambria" w:eastAsia="Cambria" w:hAnsi="Cambria"/>
+          <w:b w:val="1"/>
+          <w:rtl w:val="0"/>
+        </w:rPr>
+        <w:t xml:space="preserve">3</w:t>
+      </w:r>
+      <w:r>
+        <w:rPr>
+          <w:rFonts w:ascii="Cambria" w:cs="Cambria" w:eastAsia="Cambria" w:hAnsi="Cambria"/>
+          <w:b w:val="1"/>
+          <w:rtl w:val="0"/>
+        </w:rPr>
+        <w:tab/>
+        <w:t xml:space="preserve">Modify Start and End Times Requirement</w:t>
+        <w:tab/>
+        <w:t xml:space="preserve">REQ-0006</w:t>
       </w:r>
     </w:p>
     <w:p>
       <w:pPr>
         <w:spacing w:after="0" w:line="240" w:lineRule="auto"/>
-        <w:ind w:firstLine="720"/>
-        <w:contextualSpacing w:val="0"/>
+        <w:contextualSpacing w:val="0"/>
+        <w:rPr/>
+      </w:pPr>
+      <w:r>
         <w:rPr>
           <w:rFonts w:ascii="Cambria" w:cs="Cambria" w:eastAsia="Cambria" w:hAnsi="Cambria"/>
-          <w:b w:val="1"/>
-        </w:rPr>
-      </w:pPr>
-      <w:r>
+          <w:rtl w:val="0"/>
+        </w:rPr>
+        <w:tab/>
+      </w:r>
+      <w:r>
+        <w:rPr>
+          <w:rtl w:val="0"/>
+        </w:rPr>
+        <w:t xml:space="preserve">The system </w:t>
+      </w:r>
+      <w:r>
+        <w:rPr>
+          <w:b w:val="1"/>
+          <w:rtl w:val="0"/>
+        </w:rPr>
+        <w:t xml:space="preserve">shall </w:t>
+      </w:r>
+      <w:r>
+        <w:rPr>
+          <w:rtl w:val="0"/>
+        </w:rPr>
+        <w:t xml:space="preserve">allow the user to modify the Start and End Times of a selected Free Time Block.</w:t>
+      </w:r>
+    </w:p>
+    <w:p>
+      <w:pPr>
+        <w:spacing w:after="0" w:line="240" w:lineRule="auto"/>
+        <w:contextualSpacing w:val="0"/>
+        <w:rPr/>
+      </w:pPr>
+      <w:r>
+        <w:rPr>
+          <w:rtl w:val="0"/>
+        </w:rPr>
+        <w:tab/>
+      </w:r>
+    </w:p>
+    <w:p>
+      <w:pPr>
+        <w:spacing w:after="0" w:line="240" w:lineRule="auto"/>
+        <w:contextualSpacing w:val="0"/>
         <w:rPr>
           <w:rFonts w:ascii="Cambria" w:cs="Cambria" w:eastAsia="Cambria" w:hAnsi="Cambria"/>
           <w:b w:val="1"/>
-          <w:rtl w:val="0"/>
-        </w:rPr>
-        <w:t xml:space="preserve">3.2.3</w:t>
-        <w:tab/>
-        <w:t xml:space="preserve">Edit Tasks and Free Time Requirement</w:t>
-        <w:tab/>
-        <w:t xml:space="preserve">REQ-0004</w:t>
+        </w:rPr>
+      </w:pPr>
+      <w:r>
+        <w:rPr>
+          <w:rtl w:val="0"/>
+        </w:rPr>
+        <w:tab/>
+      </w:r>
+      <w:r>
+        <w:rPr>
+          <w:rFonts w:ascii="Cambria" w:cs="Cambria" w:eastAsia="Cambria" w:hAnsi="Cambria"/>
+          <w:b w:val="1"/>
+          <w:rtl w:val="0"/>
+        </w:rPr>
+        <w:t xml:space="preserve">3.3.4</w:t>
+        <w:tab/>
+        <w:t xml:space="preserve">Start and End Times Encapsulate Existing Free Time Block Requirement</w:t>
+        <w:tab/>
+        <w:t xml:space="preserve">REQ-0007</w:t>
       </w:r>
     </w:p>
     <w:p>
@@ -4329,7 +4586,13 @@
         <w:rPr>
           <w:rtl w:val="0"/>
         </w:rPr>
-        <w:t xml:space="preserve">The system </w:t>
+        <w:t xml:space="preserve">When the Start and End Times of a new Free Time Block are the same or are encapsulated by an already existing Free Time Block, </w:t>
+      </w:r>
+      <w:r>
+        <w:rPr>
+          <w:rtl w:val="0"/>
+        </w:rPr>
+        <w:t xml:space="preserve">the system </w:t>
       </w:r>
       <w:r>
         <w:rPr>
@@ -4342,108 +4605,18 @@
         <w:rPr>
           <w:rtl w:val="0"/>
         </w:rPr>
-        <w:t xml:space="preserve">allow the user to</w:t>
-      </w:r>
-      <w:r>
-        <w:rPr>
-          <w:rtl w:val="0"/>
-        </w:rPr>
-        <w:t xml:space="preserve"> </w:t>
-      </w:r>
-      <w:r>
-        <w:rPr>
-          <w:rtl w:val="0"/>
-        </w:rPr>
-        <w:t xml:space="preserve">modify their Tasks and Free Time Blocks through the Calendar UI, if at least one block of free time and/or task is allotted.</w:t>
-      </w:r>
-      <w:r>
-        <w:rPr>
-          <w:rtl w:val="0"/>
-        </w:rPr>
-      </w:r>
-    </w:p>
-    <w:p>
-      <w:pPr>
-        <w:spacing w:after="0" w:before="0" w:line="240" w:lineRule="auto"/>
-        <w:contextualSpacing w:val="0"/>
-        <w:rPr>
-          <w:rFonts w:ascii="Cambria" w:cs="Cambria" w:eastAsia="Cambria" w:hAnsi="Cambria"/>
-          <w:b w:val="1"/>
-          <w:sz w:val="26"/>
-          <w:szCs w:val="26"/>
-        </w:rPr>
-      </w:pPr>
-      <w:r>
-        <w:rPr>
-          <w:rtl w:val="0"/>
-        </w:rPr>
-      </w:r>
-    </w:p>
-    <w:p>
-      <w:pPr>
-        <w:spacing w:after="0" w:before="0" w:line="240" w:lineRule="auto"/>
-        <w:contextualSpacing w:val="0"/>
-        <w:rPr>
-          <w:rFonts w:ascii="Cambria" w:cs="Cambria" w:eastAsia="Cambria" w:hAnsi="Cambria"/>
-          <w:b w:val="1"/>
-          <w:sz w:val="26"/>
-          <w:szCs w:val="26"/>
-        </w:rPr>
-      </w:pPr>
-      <w:r>
-        <w:rPr>
-          <w:rFonts w:ascii="Cambria" w:cs="Cambria" w:eastAsia="Cambria" w:hAnsi="Cambria"/>
-          <w:b w:val="1"/>
-          <w:sz w:val="26"/>
-          <w:szCs w:val="26"/>
-          <w:rtl w:val="0"/>
-        </w:rPr>
-        <w:t xml:space="preserve">3.3</w:t>
-        <w:tab/>
-        <w:t xml:space="preserve">Free Time Requirements</w:t>
-      </w:r>
-      <w:r>
-        <w:rPr>
-          <w:rtl w:val="0"/>
-        </w:rPr>
-      </w:r>
-    </w:p>
-    <w:p>
-      <w:pPr>
-        <w:spacing w:after="0" w:before="0" w:line="240" w:lineRule="auto"/>
-        <w:contextualSpacing w:val="0"/>
-        <w:rPr/>
-      </w:pPr>
-      <w:r>
-        <w:rPr>
-          <w:rtl w:val="0"/>
-        </w:rPr>
-      </w:r>
-    </w:p>
-    <w:p>
-      <w:pPr>
-        <w:spacing w:after="0" w:before="0" w:line="240" w:lineRule="auto"/>
-        <w:contextualSpacing w:val="0"/>
-        <w:rPr>
-          <w:rFonts w:ascii="Cambria" w:cs="Cambria" w:eastAsia="Cambria" w:hAnsi="Cambria"/>
-          <w:b w:val="1"/>
-        </w:rPr>
-      </w:pPr>
-      <w:r>
-        <w:rPr>
-          <w:rtl w:val="0"/>
-        </w:rPr>
-        <w:tab/>
-      </w:r>
-      <w:r>
-        <w:rPr>
-          <w:rFonts w:ascii="Cambria" w:cs="Cambria" w:eastAsia="Cambria" w:hAnsi="Cambria"/>
-          <w:b w:val="1"/>
-          <w:rtl w:val="0"/>
-        </w:rPr>
-        <w:t xml:space="preserve">3.3.1</w:t>
-        <w:tab/>
-        <w:t xml:space="preserve">Create Free Time Block Requirement</w:t>
+        <w:t xml:space="preserve">delete the newer </w:t>
+      </w:r>
+      <w:r>
+        <w:rPr>
+          <w:rtl w:val="0"/>
+        </w:rPr>
+        <w:t xml:space="preserve">Free Time Block, and keep the older Free Time Block to reduce redundancy.</w:t>
+      </w:r>
+      <w:r>
+        <w:rPr>
+          <w:rtl w:val="0"/>
+        </w:rPr>
       </w:r>
     </w:p>
     <w:p>
@@ -4451,84 +4624,17 @@
         <w:spacing w:after="0" w:line="240" w:lineRule="auto"/>
         <w:ind w:left="720" w:firstLine="0"/>
         <w:contextualSpacing w:val="0"/>
-        <w:rPr>
-          <w:b w:val="1"/>
-        </w:rPr>
-      </w:pPr>
-      <w:r>
-        <w:rPr>
-          <w:rtl w:val="0"/>
-        </w:rPr>
-        <w:t xml:space="preserve">The system </w:t>
-      </w:r>
-      <w:r>
-        <w:rPr>
-          <w:b w:val="1"/>
-          <w:rtl w:val="0"/>
-        </w:rPr>
-        <w:t xml:space="preserve">shall</w:t>
-      </w:r>
-      <w:r>
-        <w:rPr>
-          <w:rtl w:val="0"/>
-        </w:rPr>
-        <w:t xml:space="preserve"> allow the user to create new Free Time Blocks.</w:t>
-        <w:tab/>
-        <w:tab/>
-        <w:tab/>
-        <w:tab/>
-        <w:tab/>
-        <w:tab/>
-      </w:r>
-      <w:r>
-        <w:rPr>
-          <w:b w:val="1"/>
-          <w:rtl w:val="0"/>
-        </w:rPr>
-        <w:t xml:space="preserve">REQ-0005</w:t>
+        <w:rPr/>
+      </w:pPr>
+      <w:r>
+        <w:rPr>
+          <w:rtl w:val="0"/>
+        </w:rPr>
       </w:r>
     </w:p>
     <w:p>
       <w:pPr>
         <w:spacing w:after="0" w:line="240" w:lineRule="auto"/>
-        <w:ind w:left="720" w:firstLine="0"/>
-        <w:contextualSpacing w:val="0"/>
-        <w:rPr>
-          <w:b w:val="1"/>
-        </w:rPr>
-      </w:pPr>
-      <w:r>
-        <w:rPr>
-          <w:rtl w:val="0"/>
-        </w:rPr>
-        <w:t xml:space="preserve">The system </w:t>
-      </w:r>
-      <w:r>
-        <w:rPr>
-          <w:b w:val="1"/>
-          <w:rtl w:val="0"/>
-        </w:rPr>
-        <w:t xml:space="preserve">shall </w:t>
-      </w:r>
-      <w:r>
-        <w:rPr>
-          <w:rtl w:val="0"/>
-        </w:rPr>
-        <w:t xml:space="preserve">prompt the user to enter a Start Time and End Time for the new Free Time Block.</w:t>
-        <w:tab/>
-      </w:r>
-      <w:r>
-        <w:rPr>
-          <w:b w:val="1"/>
-          <w:rtl w:val="0"/>
-        </w:rPr>
-        <w:t xml:space="preserve">REQ-0006</w:t>
-      </w:r>
-    </w:p>
-    <w:p>
-      <w:pPr>
-        <w:spacing w:after="0" w:before="0" w:line="240" w:lineRule="auto"/>
-        <w:ind w:firstLine="720"/>
         <w:contextualSpacing w:val="0"/>
         <w:rPr>
           <w:rFonts w:ascii="Cambria" w:cs="Cambria" w:eastAsia="Cambria" w:hAnsi="Cambria"/>
@@ -4539,293 +4645,19 @@
         <w:rPr>
           <w:rtl w:val="0"/>
         </w:rPr>
-      </w:r>
-    </w:p>
-    <w:p>
-      <w:pPr>
-        <w:spacing w:after="0" w:before="0" w:line="240" w:lineRule="auto"/>
-        <w:ind w:left="720" w:firstLine="0"/>
-        <w:contextualSpacing w:val="0"/>
+        <w:tab/>
+      </w:r>
+      <w:r>
         <w:rPr>
           <w:rFonts w:ascii="Cambria" w:cs="Cambria" w:eastAsia="Cambria" w:hAnsi="Cambria"/>
           <w:b w:val="1"/>
-        </w:rPr>
-      </w:pPr>
-      <w:r>
-        <w:rPr>
-          <w:rFonts w:ascii="Cambria" w:cs="Cambria" w:eastAsia="Cambria" w:hAnsi="Cambria"/>
-          <w:b w:val="1"/>
-          <w:rtl w:val="0"/>
-        </w:rPr>
-        <w:t xml:space="preserve">3.3.2</w:t>
-        <w:tab/>
-        <w:t xml:space="preserve">Delete Free Time Block Requirement</w:t>
-        <w:tab/>
-        <w:t xml:space="preserve">REQ-0007</w:t>
-      </w:r>
-    </w:p>
-    <w:p>
-      <w:pPr>
-        <w:spacing w:after="0" w:before="0" w:line="240" w:lineRule="auto"/>
-        <w:contextualSpacing w:val="0"/>
-        <w:rPr>
-          <w:b w:val="1"/>
-        </w:rPr>
-      </w:pPr>
-      <w:r>
-        <w:rPr>
-          <w:rtl w:val="0"/>
-        </w:rPr>
-        <w:tab/>
-        <w:t xml:space="preserve">The system </w:t>
-      </w:r>
-      <w:r>
-        <w:rPr>
-          <w:b w:val="1"/>
-          <w:rtl w:val="0"/>
-        </w:rPr>
-        <w:t xml:space="preserve">shall </w:t>
-      </w:r>
-      <w:r>
-        <w:rPr>
-          <w:rtl w:val="0"/>
-        </w:rPr>
-        <w:t xml:space="preserve">allow the user to</w:t>
-      </w:r>
-      <w:r>
-        <w:rPr>
-          <w:b w:val="1"/>
-          <w:rtl w:val="0"/>
-        </w:rPr>
-        <w:t xml:space="preserve"> </w:t>
-      </w:r>
-      <w:r>
-        <w:rPr>
-          <w:rtl w:val="0"/>
-        </w:rPr>
-        <w:t xml:space="preserve">delete a selected Free Time Block.</w:t>
-      </w:r>
-      <w:r>
-        <w:rPr>
-          <w:rtl w:val="0"/>
-        </w:rPr>
-      </w:r>
-    </w:p>
-    <w:p>
-      <w:pPr>
-        <w:spacing w:after="0" w:before="0" w:line="240" w:lineRule="auto"/>
-        <w:contextualSpacing w:val="0"/>
-        <w:rPr/>
-      </w:pPr>
-      <w:r>
-        <w:rPr>
-          <w:rtl w:val="0"/>
-        </w:rPr>
-        <w:tab/>
-      </w:r>
-    </w:p>
-    <w:p>
-      <w:pPr>
-        <w:spacing w:after="0" w:before="0" w:line="240" w:lineRule="auto"/>
-        <w:contextualSpacing w:val="0"/>
-        <w:rPr>
-          <w:rFonts w:ascii="Cambria" w:cs="Cambria" w:eastAsia="Cambria" w:hAnsi="Cambria"/>
-          <w:b w:val="1"/>
-        </w:rPr>
-      </w:pPr>
-      <w:r>
-        <w:rPr>
-          <w:rtl w:val="0"/>
-        </w:rPr>
-        <w:tab/>
-      </w:r>
-      <w:r>
-        <w:rPr>
-          <w:rFonts w:ascii="Cambria" w:cs="Cambria" w:eastAsia="Cambria" w:hAnsi="Cambria"/>
-          <w:b w:val="1"/>
-          <w:rtl w:val="0"/>
-        </w:rPr>
-        <w:t xml:space="preserve">3.3.</w:t>
-      </w:r>
-      <w:r>
-        <w:rPr>
-          <w:rFonts w:ascii="Cambria" w:cs="Cambria" w:eastAsia="Cambria" w:hAnsi="Cambria"/>
-          <w:b w:val="1"/>
-          <w:rtl w:val="0"/>
-        </w:rPr>
-        <w:t xml:space="preserve">3</w:t>
-      </w:r>
-      <w:r>
-        <w:rPr>
-          <w:rFonts w:ascii="Cambria" w:cs="Cambria" w:eastAsia="Cambria" w:hAnsi="Cambria"/>
-          <w:b w:val="1"/>
-          <w:rtl w:val="0"/>
-        </w:rPr>
-        <w:tab/>
-        <w:t xml:space="preserve">Modify Start and End Times Requirement</w:t>
-        <w:tab/>
-        <w:t xml:space="preserve">REQ-0008</w:t>
-      </w:r>
-    </w:p>
-    <w:p>
-      <w:pPr>
-        <w:spacing w:after="0" w:line="240" w:lineRule="auto"/>
-        <w:contextualSpacing w:val="0"/>
-        <w:rPr/>
-      </w:pPr>
-      <w:r>
-        <w:rPr>
-          <w:rFonts w:ascii="Cambria" w:cs="Cambria" w:eastAsia="Cambria" w:hAnsi="Cambria"/>
-          <w:rtl w:val="0"/>
-        </w:rPr>
-        <w:tab/>
-      </w:r>
-      <w:r>
-        <w:rPr>
-          <w:rtl w:val="0"/>
-        </w:rPr>
-        <w:t xml:space="preserve">The system </w:t>
-      </w:r>
-      <w:r>
-        <w:rPr>
-          <w:b w:val="1"/>
-          <w:rtl w:val="0"/>
-        </w:rPr>
-        <w:t xml:space="preserve">shall </w:t>
-      </w:r>
-      <w:r>
-        <w:rPr>
-          <w:rtl w:val="0"/>
-        </w:rPr>
-        <w:t xml:space="preserve">allow the user to modify the Start and End Times of a selected Free Time Block. See 3.3.6 for error cases.</w:t>
-      </w:r>
-    </w:p>
-    <w:p>
-      <w:pPr>
-        <w:spacing w:after="0" w:line="240" w:lineRule="auto"/>
-        <w:contextualSpacing w:val="0"/>
-        <w:rPr/>
-      </w:pPr>
-      <w:r>
-        <w:rPr>
-          <w:rtl w:val="0"/>
-        </w:rPr>
-        <w:tab/>
-      </w:r>
-    </w:p>
-    <w:p>
-      <w:pPr>
-        <w:spacing w:after="0" w:line="240" w:lineRule="auto"/>
-        <w:contextualSpacing w:val="0"/>
-        <w:rPr>
-          <w:rFonts w:ascii="Cambria" w:cs="Cambria" w:eastAsia="Cambria" w:hAnsi="Cambria"/>
-          <w:b w:val="1"/>
-        </w:rPr>
-      </w:pPr>
-      <w:r>
-        <w:rPr>
-          <w:rtl w:val="0"/>
-        </w:rPr>
-        <w:tab/>
-      </w:r>
-      <w:r>
-        <w:rPr>
-          <w:rFonts w:ascii="Cambria" w:cs="Cambria" w:eastAsia="Cambria" w:hAnsi="Cambria"/>
-          <w:b w:val="1"/>
-          <w:rtl w:val="0"/>
-        </w:rPr>
-        <w:t xml:space="preserve">3.3.4</w:t>
-        <w:tab/>
-        <w:t xml:space="preserve">Start and End Times Encapsulate Existing Free Time Block Requirement</w:t>
-        <w:tab/>
-        <w:t xml:space="preserve">REQ-0009</w:t>
-      </w:r>
-    </w:p>
-    <w:p>
-      <w:pPr>
-        <w:spacing w:after="0" w:line="240" w:lineRule="auto"/>
-        <w:ind w:left="720" w:firstLine="0"/>
-        <w:contextualSpacing w:val="0"/>
-        <w:rPr>
-          <w:b w:val="1"/>
-        </w:rPr>
-      </w:pPr>
-      <w:r>
-        <w:rPr>
-          <w:rtl w:val="0"/>
-        </w:rPr>
-        <w:t xml:space="preserve">When the Start and End Times of a new Free Time Block are the same or are encapsulated by an already existing Free Time Block, </w:t>
-      </w:r>
-      <w:r>
-        <w:rPr>
-          <w:rtl w:val="0"/>
-        </w:rPr>
-        <w:t xml:space="preserve">the system </w:t>
-      </w:r>
-      <w:r>
-        <w:rPr>
-          <w:b w:val="1"/>
-          <w:rtl w:val="0"/>
-        </w:rPr>
-        <w:t xml:space="preserve">shall </w:t>
-      </w:r>
-      <w:r>
-        <w:rPr>
-          <w:rtl w:val="0"/>
-        </w:rPr>
-        <w:t xml:space="preserve">delete the newer </w:t>
-      </w:r>
-      <w:r>
-        <w:rPr>
-          <w:rtl w:val="0"/>
-        </w:rPr>
-        <w:t xml:space="preserve">Free Time Block, and keep the older Free Time Block to reduce redundancy.</w:t>
-      </w:r>
-      <w:r>
-        <w:rPr>
-          <w:rtl w:val="0"/>
-        </w:rPr>
-      </w:r>
-    </w:p>
-    <w:p>
-      <w:pPr>
-        <w:spacing w:after="0" w:line="240" w:lineRule="auto"/>
-        <w:ind w:left="720" w:firstLine="0"/>
-        <w:contextualSpacing w:val="0"/>
-        <w:rPr/>
-      </w:pPr>
-      <w:r>
-        <w:rPr>
-          <w:rtl w:val="0"/>
-        </w:rPr>
-      </w:r>
-    </w:p>
-    <w:p>
-      <w:pPr>
-        <w:spacing w:after="0" w:line="240" w:lineRule="auto"/>
-        <w:contextualSpacing w:val="0"/>
-        <w:rPr>
-          <w:rFonts w:ascii="Cambria" w:cs="Cambria" w:eastAsia="Cambria" w:hAnsi="Cambria"/>
-          <w:b w:val="1"/>
-        </w:rPr>
-      </w:pPr>
-      <w:r>
-        <w:rPr>
-          <w:rtl w:val="0"/>
-        </w:rPr>
-        <w:tab/>
-      </w:r>
-      <w:r>
-        <w:rPr>
-          <w:rFonts w:ascii="Cambria" w:cs="Cambria" w:eastAsia="Cambria" w:hAnsi="Cambria"/>
-          <w:b w:val="1"/>
           <w:rtl w:val="0"/>
         </w:rPr>
         <w:t xml:space="preserve">3.3.5</w:t>
         <w:tab/>
         <w:t xml:space="preserve">Free Time Block Extension Requirement</w:t>
         <w:tab/>
-        <w:t xml:space="preserve">REQ-0010</w:t>
+        <w:t xml:space="preserve">REQ-008</w:t>
       </w:r>
     </w:p>
     <w:p>
@@ -4951,7 +4783,7 @@
           <w:b w:val="1"/>
           <w:rtl w:val="0"/>
         </w:rPr>
-        <w:t xml:space="preserve">REQ-0011</w:t>
+        <w:t xml:space="preserve">REQ-0009</w:t>
       </w:r>
     </w:p>
     <w:p>
@@ -4980,7 +4812,7 @@
           <w:b w:val="1"/>
           <w:rtl w:val="0"/>
         </w:rPr>
-        <w:t xml:space="preserve">REQ-0012</w:t>
+        <w:t xml:space="preserve">REQ-0010</w:t>
       </w:r>
     </w:p>
     <w:p>
@@ -5013,7 +4845,7 @@
           <w:b w:val="1"/>
           <w:rtl w:val="0"/>
         </w:rPr>
-        <w:t xml:space="preserve">REQ-0013</w:t>
+        <w:t xml:space="preserve">REQ-0011</w:t>
       </w:r>
     </w:p>
     <w:p>
@@ -5045,7 +4877,7 @@
           <w:b w:val="1"/>
           <w:rtl w:val="0"/>
         </w:rPr>
-        <w:t xml:space="preserve">REQ-0014</w:t>
+        <w:t xml:space="preserve">REQ-0012</w:t>
       </w:r>
     </w:p>
     <w:p>
@@ -5135,7 +4967,7 @@
         <w:tab/>
         <w:t xml:space="preserve">Assign Task to Calendar Requirement</w:t>
         <w:tab/>
-        <w:t xml:space="preserve">REQ-0015</w:t>
+        <w:t xml:space="preserve">REQ-0013</w:t>
       </w:r>
     </w:p>
     <w:p>
@@ -5162,7 +4994,7 @@
         <w:rPr>
           <w:rtl w:val="0"/>
         </w:rPr>
-        <w:t xml:space="preserve">allow the user to assign Tasks to the Calendar from the “Unassigned Tasks” list when there are one or more task(s) in the queue.</w:t>
+        <w:t xml:space="preserve">allow the user to assign Tasks to the Calendar from the “Unassigned Tasks” list when there are one or more Tasks in the queue.</w:t>
       </w:r>
     </w:p>
     <w:p>
@@ -5249,7 +5081,7 @@
           <w:b w:val="1"/>
           <w:rtl w:val="0"/>
         </w:rPr>
-        <w:t xml:space="preserve">REQ-0016</w:t>
+        <w:t xml:space="preserve">REQ-0014</w:t>
       </w:r>
     </w:p>
     <w:p>
@@ -5277,7 +5109,7 @@
           <w:b w:val="1"/>
           <w:rtl w:val="0"/>
         </w:rPr>
-        <w:t xml:space="preserve">REQ-0017</w:t>
+        <w:t xml:space="preserve">REQ-0015</w:t>
       </w:r>
     </w:p>
     <w:p>
@@ -5310,7 +5142,7 @@
         <w:tab/>
         <w:t xml:space="preserve">Unassign Currently Assigned Task Requirement</w:t>
         <w:tab/>
-        <w:t xml:space="preserve">REQ-0018</w:t>
+        <w:t xml:space="preserve">REQ-0016</w:t>
       </w:r>
       <w:r>
         <w:rPr>
@@ -5331,7 +5163,7 @@
         <w:rPr>
           <w:rtl w:val="0"/>
         </w:rPr>
-        <w:t xml:space="preserve">allow users to unassign currently assigned Tasks from the Calendar and are returned to the unassigned task list.</w:t>
+        <w:t xml:space="preserve">allow users to unassign an Assigned Task from the Calendar and are returned to the Unassigned Tasks list.</w:t>
       </w:r>
     </w:p>
     <w:p>
@@ -5373,144 +5205,144 @@
         <w:tab/>
         <w:t xml:space="preserve">Modify Name Requirement</w:t>
         <w:tab/>
+        <w:t xml:space="preserve">REQ-0017</w:t>
+      </w:r>
+    </w:p>
+    <w:p>
+      <w:pPr>
+        <w:spacing w:after="0" w:before="0" w:line="240" w:lineRule="auto"/>
+        <w:contextualSpacing w:val="0"/>
+        <w:rPr/>
+      </w:pPr>
+      <w:r>
+        <w:rPr>
+          <w:rtl w:val="0"/>
+        </w:rPr>
+        <w:tab/>
+        <w:t xml:space="preserve">The system </w:t>
+      </w:r>
+      <w:r>
+        <w:rPr>
+          <w:b w:val="1"/>
+          <w:rtl w:val="0"/>
+        </w:rPr>
+        <w:t xml:space="preserve">shall </w:t>
+      </w:r>
+      <w:r>
+        <w:rPr>
+          <w:rtl w:val="0"/>
+        </w:rPr>
+        <w:t xml:space="preserve">allow users to modify the Name field of any individually viewed Task.</w:t>
+      </w:r>
+    </w:p>
+    <w:p>
+      <w:pPr>
+        <w:spacing w:after="0" w:before="0" w:line="240" w:lineRule="auto"/>
+        <w:contextualSpacing w:val="0"/>
+        <w:rPr/>
+      </w:pPr>
+      <w:r>
+        <w:rPr>
+          <w:rtl w:val="0"/>
+        </w:rPr>
+        <w:tab/>
+      </w:r>
+    </w:p>
+    <w:p>
+      <w:pPr>
+        <w:spacing w:after="0" w:before="0" w:line="240" w:lineRule="auto"/>
+        <w:contextualSpacing w:val="0"/>
+        <w:rPr>
+          <w:rFonts w:ascii="Cambria" w:cs="Cambria" w:eastAsia="Cambria" w:hAnsi="Cambria"/>
+          <w:b w:val="1"/>
+        </w:rPr>
+      </w:pPr>
+      <w:r>
+        <w:rPr>
+          <w:rtl w:val="0"/>
+        </w:rPr>
+        <w:tab/>
+      </w:r>
+      <w:r>
+        <w:rPr>
+          <w:rFonts w:ascii="Cambria" w:cs="Cambria" w:eastAsia="Cambria" w:hAnsi="Cambria"/>
+          <w:b w:val="1"/>
+          <w:rtl w:val="0"/>
+        </w:rPr>
+        <w:t xml:space="preserve">3.4.5</w:t>
+        <w:tab/>
+        <w:t xml:space="preserve">Modify Description Requirement</w:t>
+        <w:tab/>
+        <w:t xml:space="preserve">REQ-0018</w:t>
+      </w:r>
+    </w:p>
+    <w:p>
+      <w:pPr>
+        <w:spacing w:after="0" w:before="0" w:line="240" w:lineRule="auto"/>
+        <w:contextualSpacing w:val="0"/>
+        <w:rPr/>
+      </w:pPr>
+      <w:r>
+        <w:rPr>
+          <w:rtl w:val="0"/>
+        </w:rPr>
+        <w:tab/>
+        <w:t xml:space="preserve">The system </w:t>
+      </w:r>
+      <w:r>
+        <w:rPr>
+          <w:b w:val="1"/>
+          <w:rtl w:val="0"/>
+        </w:rPr>
+        <w:t xml:space="preserve">shall </w:t>
+      </w:r>
+      <w:r>
+        <w:rPr>
+          <w:rtl w:val="0"/>
+        </w:rPr>
+        <w:t xml:space="preserve">allow users to modify the Description field of any individually viewed Task.</w:t>
+      </w:r>
+    </w:p>
+    <w:p>
+      <w:pPr>
+        <w:spacing w:after="0" w:before="0" w:line="240" w:lineRule="auto"/>
+        <w:contextualSpacing w:val="0"/>
+        <w:rPr/>
+      </w:pPr>
+      <w:r>
+        <w:rPr>
+          <w:rtl w:val="0"/>
+        </w:rPr>
+        <w:tab/>
+      </w:r>
+    </w:p>
+    <w:p>
+      <w:pPr>
+        <w:spacing w:after="0" w:before="0" w:line="240" w:lineRule="auto"/>
+        <w:contextualSpacing w:val="0"/>
+        <w:rPr>
+          <w:rFonts w:ascii="Cambria" w:cs="Cambria" w:eastAsia="Cambria" w:hAnsi="Cambria"/>
+          <w:b w:val="1"/>
+        </w:rPr>
+      </w:pPr>
+      <w:r>
+        <w:rPr>
+          <w:rtl w:val="0"/>
+        </w:rPr>
+        <w:tab/>
+      </w:r>
+      <w:r>
+        <w:rPr>
+          <w:rFonts w:ascii="Cambria" w:cs="Cambria" w:eastAsia="Cambria" w:hAnsi="Cambria"/>
+          <w:b w:val="1"/>
+          <w:rtl w:val="0"/>
+        </w:rPr>
+        <w:t xml:space="preserve">3.4.6</w:t>
+        <w:tab/>
+        <w:t xml:space="preserve">Modify Task Due Date Requirement</w:t>
+        <w:tab/>
+        <w:tab/>
         <w:t xml:space="preserve">REQ-0019</w:t>
-      </w:r>
-    </w:p>
-    <w:p>
-      <w:pPr>
-        <w:spacing w:after="0" w:before="0" w:line="240" w:lineRule="auto"/>
-        <w:contextualSpacing w:val="0"/>
-        <w:rPr/>
-      </w:pPr>
-      <w:r>
-        <w:rPr>
-          <w:rtl w:val="0"/>
-        </w:rPr>
-        <w:tab/>
-        <w:t xml:space="preserve">The system </w:t>
-      </w:r>
-      <w:r>
-        <w:rPr>
-          <w:b w:val="1"/>
-          <w:rtl w:val="0"/>
-        </w:rPr>
-        <w:t xml:space="preserve">shall </w:t>
-      </w:r>
-      <w:r>
-        <w:rPr>
-          <w:rtl w:val="0"/>
-        </w:rPr>
-        <w:t xml:space="preserve">allow users to modify the Name field of any individually viewed Task.</w:t>
-      </w:r>
-    </w:p>
-    <w:p>
-      <w:pPr>
-        <w:spacing w:after="0" w:before="0" w:line="240" w:lineRule="auto"/>
-        <w:contextualSpacing w:val="0"/>
-        <w:rPr/>
-      </w:pPr>
-      <w:r>
-        <w:rPr>
-          <w:rtl w:val="0"/>
-        </w:rPr>
-        <w:tab/>
-      </w:r>
-    </w:p>
-    <w:p>
-      <w:pPr>
-        <w:spacing w:after="0" w:before="0" w:line="240" w:lineRule="auto"/>
-        <w:contextualSpacing w:val="0"/>
-        <w:rPr>
-          <w:rFonts w:ascii="Cambria" w:cs="Cambria" w:eastAsia="Cambria" w:hAnsi="Cambria"/>
-          <w:b w:val="1"/>
-        </w:rPr>
-      </w:pPr>
-      <w:r>
-        <w:rPr>
-          <w:rtl w:val="0"/>
-        </w:rPr>
-        <w:tab/>
-      </w:r>
-      <w:r>
-        <w:rPr>
-          <w:rFonts w:ascii="Cambria" w:cs="Cambria" w:eastAsia="Cambria" w:hAnsi="Cambria"/>
-          <w:b w:val="1"/>
-          <w:rtl w:val="0"/>
-        </w:rPr>
-        <w:t xml:space="preserve">3.4.5</w:t>
-        <w:tab/>
-        <w:t xml:space="preserve">Modify Description Requirement</w:t>
-        <w:tab/>
-        <w:t xml:space="preserve">REQ-0020</w:t>
-      </w:r>
-    </w:p>
-    <w:p>
-      <w:pPr>
-        <w:spacing w:after="0" w:before="0" w:line="240" w:lineRule="auto"/>
-        <w:contextualSpacing w:val="0"/>
-        <w:rPr/>
-      </w:pPr>
-      <w:r>
-        <w:rPr>
-          <w:rtl w:val="0"/>
-        </w:rPr>
-        <w:tab/>
-        <w:t xml:space="preserve">The system </w:t>
-      </w:r>
-      <w:r>
-        <w:rPr>
-          <w:b w:val="1"/>
-          <w:rtl w:val="0"/>
-        </w:rPr>
-        <w:t xml:space="preserve">shall </w:t>
-      </w:r>
-      <w:r>
-        <w:rPr>
-          <w:rtl w:val="0"/>
-        </w:rPr>
-        <w:t xml:space="preserve">allow users to modify the Description field of any individually viewed Task.</w:t>
-      </w:r>
-    </w:p>
-    <w:p>
-      <w:pPr>
-        <w:spacing w:after="0" w:before="0" w:line="240" w:lineRule="auto"/>
-        <w:contextualSpacing w:val="0"/>
-        <w:rPr/>
-      </w:pPr>
-      <w:r>
-        <w:rPr>
-          <w:rtl w:val="0"/>
-        </w:rPr>
-        <w:tab/>
-      </w:r>
-    </w:p>
-    <w:p>
-      <w:pPr>
-        <w:spacing w:after="0" w:before="0" w:line="240" w:lineRule="auto"/>
-        <w:contextualSpacing w:val="0"/>
-        <w:rPr>
-          <w:rFonts w:ascii="Cambria" w:cs="Cambria" w:eastAsia="Cambria" w:hAnsi="Cambria"/>
-          <w:b w:val="1"/>
-        </w:rPr>
-      </w:pPr>
-      <w:r>
-        <w:rPr>
-          <w:rtl w:val="0"/>
-        </w:rPr>
-        <w:tab/>
-      </w:r>
-      <w:r>
-        <w:rPr>
-          <w:rFonts w:ascii="Cambria" w:cs="Cambria" w:eastAsia="Cambria" w:hAnsi="Cambria"/>
-          <w:b w:val="1"/>
-          <w:rtl w:val="0"/>
-        </w:rPr>
-        <w:t xml:space="preserve">3.4.6</w:t>
-        <w:tab/>
-        <w:t xml:space="preserve">Modify Task Due Date Requirement</w:t>
-        <w:tab/>
-        <w:tab/>
-        <w:t xml:space="preserve">REQ-0021</w:t>
       </w:r>
     </w:p>
     <w:p>
@@ -5586,7 +5418,7 @@
         <w:t xml:space="preserve">Modify Task Estimated Time to Completion Requirement</w:t>
         <w:tab/>
         <w:tab/>
-        <w:t xml:space="preserve">REQ-0022</w:t>
+        <w:t xml:space="preserve">REQ-0020</w:t>
       </w:r>
     </w:p>
     <w:p>
@@ -5649,7 +5481,7 @@
         <w:tab/>
         <w:t xml:space="preserve">Delete Currently Unassigned Task Requirement</w:t>
         <w:tab/>
-        <w:t xml:space="preserve">REQ-0023</w:t>
+        <w:t xml:space="preserve">REQ-0021</w:t>
       </w:r>
     </w:p>
     <w:p>
@@ -5712,7 +5544,7 @@
         <w:tab/>
         <w:t xml:space="preserve">Delete Currently Assigned Task Requirement</w:t>
         <w:tab/>
-        <w:t xml:space="preserve">REQ-0024</w:t>
+        <w:t xml:space="preserve">REQ-0022</w:t>
       </w:r>
     </w:p>
     <w:p>
@@ -5775,7 +5607,7 @@
         <w:tab/>
         <w:t xml:space="preserve">Remind User of Upcoming Task Due Date Requirement</w:t>
         <w:tab/>
-        <w:t xml:space="preserve">REQ-0025</w:t>
+        <w:t xml:space="preserve">REQ-0023</w:t>
       </w:r>
     </w:p>
     <w:p>
@@ -5873,7 +5705,7 @@
           <w:b w:val="1"/>
           <w:rtl w:val="0"/>
         </w:rPr>
-        <w:t xml:space="preserve">REQ-0026</w:t>
+        <w:t xml:space="preserve">REQ-0024</w:t>
       </w:r>
     </w:p>
     <w:p>
@@ -5910,7 +5742,7 @@
           <w:b w:val="1"/>
           <w:rtl w:val="0"/>
         </w:rPr>
-        <w:t xml:space="preserve">REQ-0027</w:t>
+        <w:t xml:space="preserve">REQ-0025</w:t>
       </w:r>
     </w:p>
     <w:p>
@@ -5945,7 +5777,7 @@
           <w:b w:val="1"/>
           <w:rtl w:val="0"/>
         </w:rPr>
-        <w:t xml:space="preserve">REQ-0028</w:t>
+        <w:t xml:space="preserve">REQ-0026</w:t>
       </w:r>
       <w:r>
         <w:rPr>
@@ -6153,7 +5985,7 @@
       <w:rPr>
         <w:rtl w:val="0"/>
       </w:rPr>
-      <w:t xml:space="preserve">4</w:t>
+      <w:t xml:space="preserve">5</w:t>
     </w:r>
   </w:p>
   <w:p>
@@ -6858,36 +6690,14 @@
     <w:rPrDefault>
       <w:rPr>
         <w:rFonts w:ascii="Calibri" w:cs="Calibri" w:eastAsia="Calibri" w:hAnsi="Calibri"/>
-        <w:b w:val="0"/>
-        <w:i w:val="0"/>
-        <w:smallCaps w:val="0"/>
-        <w:strike w:val="0"/>
-        <w:color w:val="000000"/>
         <w:sz w:val="22"/>
         <w:szCs w:val="22"/>
-        <w:u w:val="none"/>
-        <w:shd w:fill="auto" w:val="clear"/>
-        <w:vertAlign w:val="baseline"/>
         <w:lang w:val="en-US"/>
       </w:rPr>
     </w:rPrDefault>
     <w:pPrDefault>
       <w:pPr>
-        <w:keepNext w:val="0"/>
-        <w:keepLines w:val="0"/>
-        <w:widowControl w:val="1"/>
-        <w:pBdr>
-          <w:top w:space="0" w:sz="0" w:val="nil"/>
-          <w:left w:space="0" w:sz="0" w:val="nil"/>
-          <w:bottom w:space="0" w:sz="0" w:val="nil"/>
-          <w:right w:space="0" w:sz="0" w:val="nil"/>
-          <w:between w:space="0" w:sz="0" w:val="nil"/>
-        </w:pBdr>
-        <w:shd w:fill="auto" w:val="clear"/>
-        <w:spacing w:after="200" w:before="0" w:line="276" w:lineRule="auto"/>
-        <w:ind w:left="0" w:right="0" w:firstLine="0"/>
-        <w:contextualSpacing w:val="0"/>
-        <w:jc w:val="left"/>
+        <w:spacing w:after="200" w:line="276" w:lineRule="auto"/>
       </w:pPr>
     </w:pPrDefault>
   </w:docDefaults>

</xml_diff>

<commit_message>
Updated written requirements, test plan, and test procedure
</commit_message>
<xml_diff>
--- a/documents/Written Requirements Report - DreamTeam.docx
+++ b/documents/Written Requirements Report - DreamTeam.docx
@@ -113,7 +113,7 @@
           <w:szCs w:val="45"/>
           <w:rtl w:val="0"/>
         </w:rPr>
-        <w:t xml:space="preserve">Smart Calendar </w:t>
+        <w:t xml:space="preserve">Dream Team Calendar</w:t>
       </w:r>
     </w:p>
     <w:p>
@@ -1963,9 +1963,15 @@
               <w:tab/>
               <w:t xml:space="preserve">Team Description</w:t>
               <w:tab/>
-              <w:t xml:space="preserve">5</w:t>
             </w:r>
           </w:hyperlink>
+          <w:r>
+            <w:rPr>
+              <w:b w:val="1"/>
+              <w:rtl w:val="0"/>
+            </w:rPr>
+            <w:t xml:space="preserve">4</w:t>
+          </w:r>
           <w:r>
             <w:rPr>
               <w:rtl w:val="0"/>
@@ -2025,9 +2031,15 @@
               <w:tab/>
               <w:t xml:space="preserve">Terminology</w:t>
               <w:tab/>
-              <w:t xml:space="preserve">6</w:t>
             </w:r>
           </w:hyperlink>
+          <w:r>
+            <w:rPr>
+              <w:b w:val="1"/>
+              <w:rtl w:val="0"/>
+            </w:rPr>
+            <w:t xml:space="preserve">5</w:t>
+          </w:r>
           <w:r>
             <w:rPr>
               <w:rtl w:val="0"/>
@@ -2114,10 +2126,16 @@
               <w:rtl w:val="0"/>
             </w:rPr>
             <w:tab/>
-            <w:t xml:space="preserve">7</w:t>
           </w:r>
           <w:r>
             <w:fldChar w:fldCharType="end"/>
+          </w:r>
+          <w:r>
+            <w:rPr>
+              <w:b w:val="1"/>
+              <w:rtl w:val="0"/>
+            </w:rPr>
+            <w:t xml:space="preserve">6</w:t>
           </w:r>
           <w:r>
             <w:rPr>
@@ -2190,15 +2208,16 @@
               <w:rtl w:val="0"/>
             </w:rPr>
             <w:tab/>
-            <w:t xml:space="preserve">7</w:t>
           </w:r>
           <w:r>
             <w:fldChar w:fldCharType="end"/>
           </w:r>
           <w:r>
             <w:rPr>
+              <w:b w:val="1"/>
               <w:rtl w:val="0"/>
             </w:rPr>
+            <w:t xml:space="preserve">6</w:t>
           </w:r>
         </w:p>
         <w:p>
@@ -2234,6 +2253,169 @@
             <w:t xml:space="preserve">3.2</w:t>
             <w:tab/>
             <w:t xml:space="preserve">Calendar Requirements</w:t>
+            <w:tab/>
+            <w:t xml:space="preserve">6</w:t>
+          </w:r>
+        </w:p>
+        <w:p>
+          <w:pPr>
+            <w:tabs>
+              <w:tab w:val="left" w:pos="1320"/>
+              <w:tab w:val="right" w:pos="12950"/>
+            </w:tabs>
+            <w:spacing w:after="100" w:lineRule="auto"/>
+            <w:ind w:left="440" w:firstLine="280"/>
+            <w:contextualSpacing w:val="0"/>
+            <w:rPr>
+              <w:b w:val="1"/>
+            </w:rPr>
+          </w:pPr>
+          <w:r>
+            <w:rPr>
+              <w:b w:val="1"/>
+              <w:rtl w:val="0"/>
+            </w:rPr>
+            <w:t xml:space="preserve">3.2.1</w:t>
+            <w:tab/>
+            <w:t xml:space="preserve">       Display User Interface Requirement</w:t>
+            <w:tab/>
+            <w:t xml:space="preserve">6</w:t>
+          </w:r>
+        </w:p>
+        <w:p>
+          <w:pPr>
+            <w:keepNext w:val="0"/>
+            <w:keepLines w:val="0"/>
+            <w:widowControl w:val="1"/>
+            <w:pBdr>
+              <w:top w:space="0" w:sz="0" w:val="nil"/>
+              <w:left w:space="0" w:sz="0" w:val="nil"/>
+              <w:bottom w:space="0" w:sz="0" w:val="nil"/>
+              <w:right w:space="0" w:sz="0" w:val="nil"/>
+              <w:between w:space="0" w:sz="0" w:val="nil"/>
+            </w:pBdr>
+            <w:shd w:fill="auto" w:val="clear"/>
+            <w:tabs>
+              <w:tab w:val="left" w:pos="1320"/>
+              <w:tab w:val="right" w:pos="12950"/>
+            </w:tabs>
+            <w:spacing w:after="100" w:before="0" w:line="276" w:lineRule="auto"/>
+            <w:ind w:left="440" w:right="0" w:firstLine="0"/>
+            <w:contextualSpacing w:val="0"/>
+            <w:jc w:val="left"/>
+            <w:rPr>
+              <w:b w:val="1"/>
+            </w:rPr>
+          </w:pPr>
+          <w:r>
+            <w:rPr>
+              <w:b w:val="1"/>
+              <w:rtl w:val="0"/>
+            </w:rPr>
+            <w:t xml:space="preserve">3.3</w:t>
+            <w:tab/>
+            <w:t xml:space="preserve">Block Requirements</w:t>
+            <w:tab/>
+            <w:t xml:space="preserve">6</w:t>
+            <w:tab/>
+          </w:r>
+        </w:p>
+        <w:p>
+          <w:pPr>
+            <w:tabs>
+              <w:tab w:val="left" w:pos="1320"/>
+              <w:tab w:val="right" w:pos="12950"/>
+            </w:tabs>
+            <w:spacing w:after="100" w:lineRule="auto"/>
+            <w:ind w:left="440" w:firstLine="280"/>
+            <w:contextualSpacing w:val="0"/>
+            <w:rPr>
+              <w:b w:val="1"/>
+            </w:rPr>
+          </w:pPr>
+          <w:r>
+            <w:rPr>
+              <w:b w:val="1"/>
+              <w:rtl w:val="0"/>
+            </w:rPr>
+            <w:t xml:space="preserve">3.3.1</w:t>
+            <w:tab/>
+            <w:t xml:space="preserve">       Set Unavailable Blocks Requirement</w:t>
+            <w:tab/>
+            <w:t xml:space="preserve">6</w:t>
+          </w:r>
+        </w:p>
+        <w:p>
+          <w:pPr>
+            <w:tabs>
+              <w:tab w:val="left" w:pos="1320"/>
+              <w:tab w:val="right" w:pos="12950"/>
+            </w:tabs>
+            <w:spacing w:after="100" w:lineRule="auto"/>
+            <w:ind w:left="440" w:firstLine="280"/>
+            <w:contextualSpacing w:val="0"/>
+            <w:rPr>
+              <w:b w:val="1"/>
+            </w:rPr>
+          </w:pPr>
+          <w:r>
+            <w:rPr>
+              <w:b w:val="1"/>
+              <w:rtl w:val="0"/>
+            </w:rPr>
+            <w:t xml:space="preserve">3.3.2</w:t>
+            <w:tab/>
+            <w:t xml:space="preserve">       Set Free Time Blocks Requirement</w:t>
+            <w:tab/>
+            <w:t xml:space="preserve">6</w:t>
+          </w:r>
+        </w:p>
+        <w:p>
+          <w:pPr>
+            <w:tabs>
+              <w:tab w:val="left" w:pos="1320"/>
+              <w:tab w:val="right" w:pos="12950"/>
+            </w:tabs>
+            <w:spacing w:after="100" w:lineRule="auto"/>
+            <w:ind w:left="440" w:firstLine="280"/>
+            <w:contextualSpacing w:val="0"/>
+            <w:rPr>
+              <w:b w:val="1"/>
+            </w:rPr>
+          </w:pPr>
+          <w:r>
+            <w:rPr>
+              <w:b w:val="1"/>
+              <w:rtl w:val="0"/>
+            </w:rPr>
+            <w:t xml:space="preserve">3.3.3</w:t>
+            <w:tab/>
+            <w:t xml:space="preserve">       Invalid Start and End Times Requirement</w:t>
+            <w:tab/>
+            <w:t xml:space="preserve">7</w:t>
+          </w:r>
+        </w:p>
+        <w:p>
+          <w:pPr>
+            <w:tabs>
+              <w:tab w:val="left" w:pos="1320"/>
+              <w:tab w:val="right" w:pos="12950"/>
+            </w:tabs>
+            <w:spacing w:after="100" w:lineRule="auto"/>
+            <w:ind w:left="440" w:firstLine="0"/>
+            <w:contextualSpacing w:val="0"/>
+            <w:rPr>
+              <w:b w:val="1"/>
+            </w:rPr>
+          </w:pPr>
+          <w:r>
+            <w:rPr>
+              <w:b w:val="1"/>
+              <w:rtl w:val="0"/>
+            </w:rPr>
+            <w:t xml:space="preserve">3.4</w:t>
+            <w:tab/>
+            <w:t xml:space="preserve">Task Requirements</w:t>
             <w:tab/>
             <w:t xml:space="preserve">7</w:t>
           </w:r>
@@ -2256,7 +2438,7 @@
               <w:b w:val="1"/>
               <w:rtl w:val="0"/>
             </w:rPr>
-            <w:t xml:space="preserve">3.2.1</w:t>
+            <w:t xml:space="preserve">3.4.1</w:t>
             <w:tab/>
             <w:t xml:space="preserve">       Create Task Requirement</w:t>
             <w:tab/>
@@ -2281,72 +2463,9 @@
               <w:b w:val="1"/>
               <w:rtl w:val="0"/>
             </w:rPr>
-            <w:t xml:space="preserve">3.2.2</w:t>
+            <w:t xml:space="preserve">3.4.2</w:t>
             <w:tab/>
-            <w:t xml:space="preserve">       Display User Interface Requirement</w:t>
-            <w:tab/>
-            <w:t xml:space="preserve">7</w:t>
-          </w:r>
-        </w:p>
-        <w:p>
-          <w:pPr>
-            <w:keepNext w:val="0"/>
-            <w:keepLines w:val="0"/>
-            <w:widowControl w:val="1"/>
-            <w:pBdr>
-              <w:top w:space="0" w:sz="0" w:val="nil"/>
-              <w:left w:space="0" w:sz="0" w:val="nil"/>
-              <w:bottom w:space="0" w:sz="0" w:val="nil"/>
-              <w:right w:space="0" w:sz="0" w:val="nil"/>
-              <w:between w:space="0" w:sz="0" w:val="nil"/>
-            </w:pBdr>
-            <w:shd w:fill="auto" w:val="clear"/>
-            <w:tabs>
-              <w:tab w:val="left" w:pos="1320"/>
-              <w:tab w:val="right" w:pos="12950"/>
-            </w:tabs>
-            <w:spacing w:after="100" w:before="0" w:line="276" w:lineRule="auto"/>
-            <w:ind w:left="440" w:right="0" w:firstLine="0"/>
-            <w:contextualSpacing w:val="0"/>
-            <w:jc w:val="left"/>
-            <w:rPr>
-              <w:b w:val="1"/>
-            </w:rPr>
-          </w:pPr>
-          <w:r>
-            <w:rPr>
-              <w:b w:val="1"/>
-              <w:rtl w:val="0"/>
-            </w:rPr>
-            <w:t xml:space="preserve">3.3</w:t>
-            <w:tab/>
-            <w:t xml:space="preserve">Free Time Requirements</w:t>
-            <w:tab/>
-            <w:t xml:space="preserve">7</w:t>
-            <w:tab/>
-          </w:r>
-        </w:p>
-        <w:p>
-          <w:pPr>
-            <w:tabs>
-              <w:tab w:val="left" w:pos="1320"/>
-              <w:tab w:val="right" w:pos="12950"/>
-            </w:tabs>
-            <w:spacing w:after="100" w:lineRule="auto"/>
-            <w:ind w:left="440" w:firstLine="280"/>
-            <w:contextualSpacing w:val="0"/>
-            <w:rPr>
-              <w:b w:val="1"/>
-            </w:rPr>
-          </w:pPr>
-          <w:r>
-            <w:rPr>
-              <w:b w:val="1"/>
-              <w:rtl w:val="0"/>
-            </w:rPr>
-            <w:t xml:space="preserve">3.3.1</w:t>
-            <w:tab/>
-            <w:t xml:space="preserve">       Create Free Time Block Requirement</w:t>
+            <w:t xml:space="preserve">       Modify Unassigned Task Fields Requirement</w:t>
             <w:tab/>
             <w:t xml:space="preserve">7</w:t>
           </w:r>
@@ -2369,9 +2488,9 @@
               <w:b w:val="1"/>
               <w:rtl w:val="0"/>
             </w:rPr>
-            <w:t xml:space="preserve">3.3.2</w:t>
+            <w:t xml:space="preserve">3.4.3</w:t>
             <w:tab/>
-            <w:t xml:space="preserve">       Delete Free Time Block Requirement</w:t>
+            <w:t xml:space="preserve">       Assign Task to Calendar Requirement</w:t>
             <w:tab/>
             <w:t xml:space="preserve">7</w:t>
           </w:r>
@@ -2394,11 +2513,11 @@
               <w:b w:val="1"/>
               <w:rtl w:val="0"/>
             </w:rPr>
-            <w:t xml:space="preserve">3.3.3</w:t>
+            <w:t xml:space="preserve">3.4.4</w:t>
             <w:tab/>
-            <w:t xml:space="preserve">       Modify Start and End Times Requirement</w:t>
+            <w:t xml:space="preserve">       Invalid Assign Request Requirement</w:t>
             <w:tab/>
-            <w:t xml:space="preserve">8</w:t>
+            <w:t xml:space="preserve">7</w:t>
           </w:r>
         </w:p>
         <w:p>
@@ -2419,157 +2538,7 @@
               <w:b w:val="1"/>
               <w:rtl w:val="0"/>
             </w:rPr>
-            <w:t xml:space="preserve">3.3.4</w:t>
-            <w:tab/>
-            <w:t xml:space="preserve">       Start and End Times Encapsulate Existing Free Time Block Requirement</w:t>
-            <w:tab/>
-            <w:t xml:space="preserve">8</w:t>
-          </w:r>
-        </w:p>
-        <w:p>
-          <w:pPr>
-            <w:tabs>
-              <w:tab w:val="left" w:pos="1320"/>
-              <w:tab w:val="right" w:pos="12950"/>
-            </w:tabs>
-            <w:spacing w:after="100" w:lineRule="auto"/>
-            <w:ind w:left="440" w:firstLine="280"/>
-            <w:contextualSpacing w:val="0"/>
-            <w:rPr>
-              <w:b w:val="1"/>
-            </w:rPr>
-          </w:pPr>
-          <w:r>
-            <w:rPr>
-              <w:b w:val="1"/>
-              <w:rtl w:val="0"/>
-            </w:rPr>
-            <w:t xml:space="preserve">3.3.5</w:t>
-            <w:tab/>
-            <w:t xml:space="preserve">       Free Time Block Extension Requirement</w:t>
-            <w:tab/>
-            <w:t xml:space="preserve">8</w:t>
-          </w:r>
-        </w:p>
-        <w:p>
-          <w:pPr>
-            <w:tabs>
-              <w:tab w:val="left" w:pos="1320"/>
-              <w:tab w:val="right" w:pos="12950"/>
-            </w:tabs>
-            <w:spacing w:after="100" w:lineRule="auto"/>
-            <w:ind w:left="440" w:firstLine="280"/>
-            <w:contextualSpacing w:val="0"/>
-            <w:rPr>
-              <w:b w:val="1"/>
-            </w:rPr>
-          </w:pPr>
-          <w:r>
-            <w:rPr>
-              <w:b w:val="1"/>
-              <w:rtl w:val="0"/>
-            </w:rPr>
-            <w:t xml:space="preserve">3.3.6</w:t>
-            <w:tab/>
-            <w:t xml:space="preserve">       Invalid Modification of Start and End Times Requirement</w:t>
-            <w:tab/>
-            <w:t xml:space="preserve">8</w:t>
-          </w:r>
-        </w:p>
-        <w:p>
-          <w:pPr>
-            <w:tabs>
-              <w:tab w:val="left" w:pos="1320"/>
-              <w:tab w:val="right" w:pos="12950"/>
-            </w:tabs>
-            <w:spacing w:after="100" w:lineRule="auto"/>
-            <w:ind w:left="440" w:firstLine="0"/>
-            <w:contextualSpacing w:val="0"/>
-            <w:rPr>
-              <w:b w:val="1"/>
-            </w:rPr>
-          </w:pPr>
-          <w:r>
-            <w:rPr>
-              <w:b w:val="1"/>
-              <w:rtl w:val="0"/>
-            </w:rPr>
-            <w:t xml:space="preserve">3.4</w:t>
-            <w:tab/>
-            <w:t xml:space="preserve">Task Requirements</w:t>
-            <w:tab/>
-            <w:t xml:space="preserve">8</w:t>
-          </w:r>
-        </w:p>
-        <w:p>
-          <w:pPr>
-            <w:tabs>
-              <w:tab w:val="left" w:pos="1320"/>
-              <w:tab w:val="right" w:pos="12950"/>
-            </w:tabs>
-            <w:spacing w:after="100" w:lineRule="auto"/>
-            <w:ind w:left="440" w:firstLine="280"/>
-            <w:contextualSpacing w:val="0"/>
-            <w:rPr>
-              <w:b w:val="1"/>
-            </w:rPr>
-          </w:pPr>
-          <w:r>
-            <w:rPr>
-              <w:b w:val="1"/>
-              <w:rtl w:val="0"/>
-            </w:rPr>
-            <w:t xml:space="preserve">3.4.1</w:t>
-            <w:tab/>
-            <w:t xml:space="preserve">       Assign Task to Calendar Requirement</w:t>
-            <w:tab/>
-            <w:t xml:space="preserve">8</w:t>
-          </w:r>
-        </w:p>
-        <w:p>
-          <w:pPr>
-            <w:tabs>
-              <w:tab w:val="left" w:pos="1320"/>
-              <w:tab w:val="right" w:pos="12950"/>
-            </w:tabs>
-            <w:spacing w:after="100" w:lineRule="auto"/>
-            <w:ind w:left="440" w:firstLine="280"/>
-            <w:contextualSpacing w:val="0"/>
-            <w:rPr>
-              <w:b w:val="1"/>
-            </w:rPr>
-          </w:pPr>
-          <w:r>
-            <w:rPr>
-              <w:b w:val="1"/>
-              <w:rtl w:val="0"/>
-            </w:rPr>
-            <w:t xml:space="preserve">3.4.2</w:t>
-            <w:tab/>
-            <w:t xml:space="preserve">       Invalid Assign Request Requirement</w:t>
-            <w:tab/>
-            <w:t xml:space="preserve">8</w:t>
-          </w:r>
-        </w:p>
-        <w:p>
-          <w:pPr>
-            <w:tabs>
-              <w:tab w:val="left" w:pos="1320"/>
-              <w:tab w:val="right" w:pos="12950"/>
-            </w:tabs>
-            <w:spacing w:after="100" w:lineRule="auto"/>
-            <w:ind w:left="440" w:firstLine="280"/>
-            <w:contextualSpacing w:val="0"/>
-            <w:rPr>
-              <w:b w:val="1"/>
-            </w:rPr>
-          </w:pPr>
-          <w:r>
-            <w:rPr>
-              <w:b w:val="1"/>
-              <w:rtl w:val="0"/>
-            </w:rPr>
-            <w:t xml:space="preserve">3.4.3</w:t>
+            <w:t xml:space="preserve">3.4.5</w:t>
             <w:tab/>
             <w:t xml:space="preserve">       Unassign Currently Assigned Task Requirement</w:t>
             <w:tab/>
@@ -2594,36 +2563,11 @@
               <w:b w:val="1"/>
               <w:rtl w:val="0"/>
             </w:rPr>
-            <w:t xml:space="preserve">3.4.4</w:t>
-            <w:tab/>
-            <w:t xml:space="preserve">       Modify Name Requirement</w:t>
-            <w:tab/>
-            <w:t xml:space="preserve">9</w:t>
-          </w:r>
-        </w:p>
-        <w:p>
-          <w:pPr>
-            <w:tabs>
-              <w:tab w:val="left" w:pos="1320"/>
-              <w:tab w:val="right" w:pos="12950"/>
-            </w:tabs>
-            <w:spacing w:after="100" w:lineRule="auto"/>
-            <w:ind w:left="440" w:firstLine="280"/>
-            <w:contextualSpacing w:val="0"/>
-            <w:rPr>
-              <w:b w:val="1"/>
-            </w:rPr>
-          </w:pPr>
-          <w:r>
-            <w:rPr>
-              <w:b w:val="1"/>
-              <w:rtl w:val="0"/>
-            </w:rPr>
             <w:t xml:space="preserve">3.4.5</w:t>
             <w:tab/>
-            <w:t xml:space="preserve">       Modify Description Requirement</w:t>
+            <w:t xml:space="preserve">       Delete Assigned Task Requirement</w:t>
             <w:tab/>
-            <w:t xml:space="preserve">9</w:t>
+            <w:t xml:space="preserve">8</w:t>
           </w:r>
         </w:p>
         <w:p>
@@ -2646,144 +2590,9 @@
             </w:rPr>
             <w:t xml:space="preserve">3.4.6</w:t>
             <w:tab/>
-            <w:t xml:space="preserve">       Modify Task Due Date Requirement</w:t>
+            <w:t xml:space="preserve">       Delete Unassigned Task Requirement</w:t>
             <w:tab/>
-            <w:t xml:space="preserve">9</w:t>
-          </w:r>
-        </w:p>
-        <w:p>
-          <w:pPr>
-            <w:tabs>
-              <w:tab w:val="left" w:pos="1320"/>
-              <w:tab w:val="right" w:pos="12950"/>
-            </w:tabs>
-            <w:spacing w:after="100" w:lineRule="auto"/>
-            <w:ind w:left="440" w:firstLine="280"/>
-            <w:contextualSpacing w:val="0"/>
-            <w:rPr>
-              <w:b w:val="1"/>
-            </w:rPr>
-          </w:pPr>
-          <w:r>
-            <w:rPr>
-              <w:b w:val="1"/>
-              <w:rtl w:val="0"/>
-            </w:rPr>
-            <w:t xml:space="preserve">3.4.7</w:t>
-            <w:tab/>
-            <w:t xml:space="preserve">       Modify Task Estimated Time to Completion Requirement</w:t>
-            <w:tab/>
-            <w:t xml:space="preserve">9</w:t>
-          </w:r>
-        </w:p>
-        <w:p>
-          <w:pPr>
-            <w:tabs>
-              <w:tab w:val="left" w:pos="1320"/>
-              <w:tab w:val="right" w:pos="12950"/>
-            </w:tabs>
-            <w:spacing w:after="100" w:lineRule="auto"/>
-            <w:ind w:left="440" w:firstLine="280"/>
-            <w:contextualSpacing w:val="0"/>
-            <w:rPr>
-              <w:b w:val="1"/>
-            </w:rPr>
-          </w:pPr>
-          <w:r>
-            <w:rPr>
-              <w:b w:val="1"/>
-              <w:rtl w:val="0"/>
-            </w:rPr>
-            <w:t xml:space="preserve">3.4.8</w:t>
-            <w:tab/>
-            <w:t xml:space="preserve">       Delete Currently Assigned Task Requirement</w:t>
-            <w:tab/>
-            <w:t xml:space="preserve">9</w:t>
-          </w:r>
-        </w:p>
-        <w:p>
-          <w:pPr>
-            <w:tabs>
-              <w:tab w:val="left" w:pos="1320"/>
-              <w:tab w:val="right" w:pos="12950"/>
-            </w:tabs>
-            <w:spacing w:after="100" w:lineRule="auto"/>
-            <w:ind w:left="440" w:firstLine="280"/>
-            <w:contextualSpacing w:val="0"/>
-            <w:rPr>
-              <w:b w:val="1"/>
-            </w:rPr>
-          </w:pPr>
-          <w:r>
-            <w:rPr>
-              <w:b w:val="1"/>
-              <w:rtl w:val="0"/>
-            </w:rPr>
-            <w:t xml:space="preserve">3.4.9</w:t>
-            <w:tab/>
-            <w:t xml:space="preserve">       Delete Currently Unassigned Task Requirement</w:t>
-            <w:tab/>
-            <w:t xml:space="preserve">9</w:t>
-          </w:r>
-        </w:p>
-        <w:p>
-          <w:pPr>
-            <w:tabs>
-              <w:tab w:val="left" w:pos="1320"/>
-              <w:tab w:val="right" w:pos="12950"/>
-            </w:tabs>
-            <w:spacing w:after="100" w:lineRule="auto"/>
-            <w:ind w:left="440" w:firstLine="280"/>
-            <w:contextualSpacing w:val="0"/>
-            <w:rPr>
-              <w:b w:val="1"/>
-            </w:rPr>
-          </w:pPr>
-          <w:r>
-            <w:rPr>
-              <w:b w:val="1"/>
-              <w:rtl w:val="0"/>
-            </w:rPr>
-            <w:t xml:space="preserve">3.4.10       Remind User of Upcoming Task Due Date Requirement</w:t>
-            <w:tab/>
-            <w:t xml:space="preserve">9</w:t>
-          </w:r>
-        </w:p>
-        <w:p>
-          <w:pPr>
-            <w:tabs>
-              <w:tab w:val="left" w:pos="1320"/>
-              <w:tab w:val="right" w:pos="12950"/>
-            </w:tabs>
-            <w:spacing w:after="100" w:lineRule="auto"/>
-            <w:ind w:left="440" w:firstLine="280"/>
-            <w:contextualSpacing w:val="0"/>
-            <w:rPr>
-              <w:b w:val="1"/>
-            </w:rPr>
-          </w:pPr>
-          <w:r>
-            <w:rPr>
-              <w:b w:val="1"/>
-              <w:rtl w:val="0"/>
-            </w:rPr>
-            <w:t xml:space="preserve">3.4.</w:t>
-          </w:r>
-          <w:r>
-            <w:rPr>
-              <w:b w:val="1"/>
-              <w:rtl w:val="0"/>
-            </w:rPr>
-            <w:t xml:space="preserve">11       </w:t>
-          </w:r>
-          <w:r>
-            <w:rPr>
-              <w:b w:val="1"/>
-              <w:rtl w:val="0"/>
-            </w:rPr>
-            <w:t xml:space="preserve">Alert User when the End of the Last Task Block is Reached Requirement</w:t>
-            <w:tab/>
-            <w:t xml:space="preserve">9</w:t>
+            <w:t xml:space="preserve">8</w:t>
           </w:r>
         </w:p>
         <w:p>
@@ -2850,273 +2659,7 @@
               <w:tab w:val="right" w:pos="12950"/>
             </w:tabs>
             <w:spacing w:after="100" w:lineRule="auto"/>
-            <w:ind w:left="440" w:firstLine="280"/>
-            <w:contextualSpacing w:val="0"/>
-            <w:rPr>
-              <w:b w:val="1"/>
-            </w:rPr>
-          </w:pPr>
-          <w:r>
-            <w:rPr>
-              <w:rtl w:val="0"/>
-            </w:rPr>
-          </w:r>
-        </w:p>
-        <w:p>
-          <w:pPr>
-            <w:tabs>
-              <w:tab w:val="left" w:pos="1320"/>
-              <w:tab w:val="right" w:pos="12950"/>
-            </w:tabs>
-            <w:spacing w:after="100" w:lineRule="auto"/>
-            <w:ind w:left="440" w:firstLine="280"/>
-            <w:contextualSpacing w:val="0"/>
-            <w:rPr>
-              <w:b w:val="1"/>
-            </w:rPr>
-          </w:pPr>
-          <w:r>
-            <w:rPr>
-              <w:rtl w:val="0"/>
-            </w:rPr>
-          </w:r>
-        </w:p>
-        <w:p>
-          <w:pPr>
-            <w:tabs>
-              <w:tab w:val="left" w:pos="1320"/>
-              <w:tab w:val="right" w:pos="12950"/>
-            </w:tabs>
-            <w:spacing w:after="100" w:lineRule="auto"/>
-            <w:ind w:left="440" w:firstLine="280"/>
-            <w:contextualSpacing w:val="0"/>
-            <w:rPr>
-              <w:b w:val="1"/>
-            </w:rPr>
-          </w:pPr>
-          <w:r>
-            <w:rPr>
-              <w:rtl w:val="0"/>
-            </w:rPr>
-          </w:r>
-        </w:p>
-        <w:p>
-          <w:pPr>
-            <w:tabs>
-              <w:tab w:val="left" w:pos="1320"/>
-              <w:tab w:val="right" w:pos="12950"/>
-            </w:tabs>
-            <w:spacing w:after="100" w:lineRule="auto"/>
-            <w:ind w:left="440" w:firstLine="280"/>
-            <w:contextualSpacing w:val="0"/>
-            <w:rPr>
-              <w:b w:val="1"/>
-            </w:rPr>
-          </w:pPr>
-          <w:r>
-            <w:rPr>
-              <w:rtl w:val="0"/>
-            </w:rPr>
-          </w:r>
-        </w:p>
-        <w:p>
-          <w:pPr>
-            <w:tabs>
-              <w:tab w:val="left" w:pos="1320"/>
-              <w:tab w:val="right" w:pos="12950"/>
-            </w:tabs>
-            <w:spacing w:after="100" w:lineRule="auto"/>
-            <w:ind w:left="440" w:firstLine="280"/>
-            <w:contextualSpacing w:val="0"/>
-            <w:rPr>
-              <w:b w:val="1"/>
-            </w:rPr>
-          </w:pPr>
-          <w:r>
-            <w:rPr>
-              <w:rtl w:val="0"/>
-            </w:rPr>
-          </w:r>
-        </w:p>
-        <w:p>
-          <w:pPr>
-            <w:tabs>
-              <w:tab w:val="left" w:pos="1320"/>
-              <w:tab w:val="right" w:pos="12950"/>
-            </w:tabs>
-            <w:spacing w:after="100" w:lineRule="auto"/>
-            <w:ind w:left="440" w:firstLine="280"/>
-            <w:contextualSpacing w:val="0"/>
-            <w:rPr>
-              <w:b w:val="1"/>
-            </w:rPr>
-          </w:pPr>
-          <w:r>
-            <w:rPr>
-              <w:rtl w:val="0"/>
-            </w:rPr>
-          </w:r>
-        </w:p>
-        <w:p>
-          <w:pPr>
-            <w:tabs>
-              <w:tab w:val="left" w:pos="1320"/>
-              <w:tab w:val="right" w:pos="12950"/>
-            </w:tabs>
-            <w:spacing w:after="100" w:lineRule="auto"/>
-            <w:ind w:left="440" w:firstLine="280"/>
-            <w:contextualSpacing w:val="0"/>
-            <w:rPr>
-              <w:b w:val="1"/>
-            </w:rPr>
-          </w:pPr>
-          <w:r>
-            <w:rPr>
-              <w:rtl w:val="0"/>
-            </w:rPr>
-          </w:r>
-        </w:p>
-        <w:p>
-          <w:pPr>
-            <w:tabs>
-              <w:tab w:val="left" w:pos="1320"/>
-              <w:tab w:val="right" w:pos="12950"/>
-            </w:tabs>
-            <w:spacing w:after="100" w:lineRule="auto"/>
-            <w:ind w:left="440" w:firstLine="280"/>
-            <w:contextualSpacing w:val="0"/>
-            <w:rPr>
-              <w:b w:val="1"/>
-            </w:rPr>
-          </w:pPr>
-          <w:r>
-            <w:rPr>
-              <w:rtl w:val="0"/>
-            </w:rPr>
-          </w:r>
-        </w:p>
-        <w:p>
-          <w:pPr>
-            <w:tabs>
-              <w:tab w:val="left" w:pos="1320"/>
-              <w:tab w:val="right" w:pos="12950"/>
-            </w:tabs>
-            <w:spacing w:after="100" w:lineRule="auto"/>
-            <w:ind w:left="440" w:firstLine="280"/>
-            <w:contextualSpacing w:val="0"/>
-            <w:rPr>
-              <w:b w:val="1"/>
-            </w:rPr>
-          </w:pPr>
-          <w:r>
-            <w:rPr>
-              <w:rtl w:val="0"/>
-            </w:rPr>
-          </w:r>
-        </w:p>
-        <w:p>
-          <w:pPr>
-            <w:tabs>
-              <w:tab w:val="left" w:pos="1320"/>
-              <w:tab w:val="right" w:pos="12950"/>
-            </w:tabs>
-            <w:spacing w:after="100" w:lineRule="auto"/>
-            <w:ind w:left="440" w:firstLine="280"/>
-            <w:contextualSpacing w:val="0"/>
-            <w:rPr>
-              <w:b w:val="1"/>
-            </w:rPr>
-          </w:pPr>
-          <w:r>
-            <w:rPr>
-              <w:rtl w:val="0"/>
-            </w:rPr>
-          </w:r>
-        </w:p>
-        <w:p>
-          <w:pPr>
-            <w:tabs>
-              <w:tab w:val="left" w:pos="1320"/>
-              <w:tab w:val="right" w:pos="12950"/>
-            </w:tabs>
-            <w:spacing w:after="100" w:lineRule="auto"/>
-            <w:ind w:left="440" w:firstLine="280"/>
-            <w:contextualSpacing w:val="0"/>
-            <w:rPr>
-              <w:b w:val="1"/>
-            </w:rPr>
-          </w:pPr>
-          <w:r>
-            <w:rPr>
-              <w:rtl w:val="0"/>
-            </w:rPr>
-          </w:r>
-        </w:p>
-        <w:p>
-          <w:pPr>
-            <w:tabs>
-              <w:tab w:val="left" w:pos="1320"/>
-              <w:tab w:val="right" w:pos="12950"/>
-            </w:tabs>
-            <w:spacing w:after="100" w:lineRule="auto"/>
-            <w:ind w:left="440" w:firstLine="280"/>
-            <w:contextualSpacing w:val="0"/>
-            <w:rPr>
-              <w:b w:val="1"/>
-            </w:rPr>
-          </w:pPr>
-          <w:r>
-            <w:rPr>
-              <w:rtl w:val="0"/>
-            </w:rPr>
-          </w:r>
-        </w:p>
-        <w:p>
-          <w:pPr>
-            <w:tabs>
-              <w:tab w:val="left" w:pos="1320"/>
-              <w:tab w:val="right" w:pos="12950"/>
-            </w:tabs>
-            <w:spacing w:after="100" w:lineRule="auto"/>
-            <w:ind w:left="440" w:firstLine="280"/>
-            <w:contextualSpacing w:val="0"/>
-            <w:rPr>
-              <w:b w:val="1"/>
-            </w:rPr>
-          </w:pPr>
-          <w:r>
-            <w:rPr>
-              <w:rtl w:val="0"/>
-            </w:rPr>
-          </w:r>
-        </w:p>
-        <w:p>
-          <w:pPr>
-            <w:tabs>
-              <w:tab w:val="left" w:pos="1320"/>
-              <w:tab w:val="right" w:pos="12950"/>
-            </w:tabs>
-            <w:spacing w:after="100" w:lineRule="auto"/>
-            <w:ind w:left="440" w:firstLine="280"/>
-            <w:contextualSpacing w:val="0"/>
-            <w:rPr>
-              <w:b w:val="1"/>
-            </w:rPr>
-          </w:pPr>
-          <w:r>
-            <w:rPr>
-              <w:rtl w:val="0"/>
-            </w:rPr>
-          </w:r>
-        </w:p>
-        <w:p>
-          <w:pPr>
-            <w:tabs>
-              <w:tab w:val="left" w:pos="1320"/>
-              <w:tab w:val="right" w:pos="12950"/>
-            </w:tabs>
-            <w:spacing w:after="100" w:lineRule="auto"/>
-            <w:ind w:left="440" w:firstLine="0"/>
+            <w:ind w:left="0" w:firstLine="0"/>
             <w:contextualSpacing w:val="0"/>
             <w:rPr>
               <w:b w:val="1"/>
@@ -3138,7 +2681,7 @@
         <w:pStyle w:val="Heading1"/>
         <w:numPr>
           <w:ilvl w:val="0"/>
-          <w:numId w:val="6"/>
+          <w:numId w:val="7"/>
         </w:numPr>
         <w:ind w:left="432" w:hanging="432"/>
         <w:contextualSpacing w:val="1"/>
@@ -3494,7 +3037,7 @@
         <w:pStyle w:val="Heading1"/>
         <w:numPr>
           <w:ilvl w:val="0"/>
-          <w:numId w:val="6"/>
+          <w:numId w:val="7"/>
         </w:numPr>
         <w:ind w:left="432" w:hanging="432"/>
         <w:contextualSpacing w:val="1"/>
@@ -3707,7 +3250,7 @@
               <w:rPr>
                 <w:rtl w:val="0"/>
               </w:rPr>
-              <w:t xml:space="preserve">Segment of time represented on the Calendar.</w:t>
+              <w:t xml:space="preserve">Segment of time represented on the Calendar. Blocks can either be “Free Time” Blocks, or “Unavailable” Blocks.</w:t>
             </w:r>
             <w:r>
               <w:rPr>
@@ -3734,7 +3277,7 @@
               <w:rPr>
                 <w:rtl w:val="0"/>
               </w:rPr>
-              <w:t xml:space="preserve">Free time</w:t>
+              <w:t xml:space="preserve">Free Time Block</w:t>
             </w:r>
           </w:p>
         </w:tc>
@@ -3755,7 +3298,7 @@
               <w:rPr>
                 <w:rtl w:val="0"/>
               </w:rPr>
-              <w:t xml:space="preserve">The time where the user is available to schedule Tasks. By default, Free Time is not scheduled. When the user is sleeping, eating, or engaged in other activites, the time should not be designated as free.</w:t>
+              <w:t xml:space="preserve">A Block of time that Tasks can be scheduled to.</w:t>
             </w:r>
           </w:p>
         </w:tc>
@@ -3770,23 +3313,14 @@
           </w:tcPr>
           <w:p>
             <w:pPr>
-              <w:spacing w:after="0" w:before="0" w:line="240" w:lineRule="auto"/>
-              <w:contextualSpacing w:val="0"/>
-              <w:rPr>
-                <w:rFonts w:ascii="Calibri" w:cs="Calibri" w:eastAsia="Calibri" w:hAnsi="Calibri"/>
-                <w:color w:val="000000"/>
-              </w:rPr>
-            </w:pPr>
-            <w:r>
-              <w:rPr>
-                <w:rtl w:val="0"/>
-              </w:rPr>
-              <w:t xml:space="preserve">Task</w:t>
-            </w:r>
-            <w:r>
-              <w:rPr>
-                <w:rtl w:val="0"/>
-              </w:rPr>
+              <w:contextualSpacing w:val="0"/>
+              <w:rPr/>
+            </w:pPr>
+            <w:r>
+              <w:rPr>
+                <w:rtl w:val="0"/>
+              </w:rPr>
+              <w:t xml:space="preserve">Unavailable Block</w:t>
             </w:r>
           </w:p>
         </w:tc>
@@ -3800,23 +3334,14 @@
           </w:tcPr>
           <w:p>
             <w:pPr>
-              <w:spacing w:after="0" w:before="0" w:line="240" w:lineRule="auto"/>
-              <w:contextualSpacing w:val="0"/>
-              <w:rPr>
-                <w:rFonts w:ascii="Calibri" w:cs="Calibri" w:eastAsia="Calibri" w:hAnsi="Calibri"/>
-                <w:color w:val="000000"/>
-              </w:rPr>
-            </w:pPr>
-            <w:r>
-              <w:rPr>
-                <w:rtl w:val="0"/>
-              </w:rPr>
-              <w:t xml:space="preserve">A voluntary activity the user must complete.</w:t>
-            </w:r>
-            <w:r>
-              <w:rPr>
-                <w:rtl w:val="0"/>
-              </w:rPr>
+              <w:contextualSpacing w:val="0"/>
+              <w:rPr/>
+            </w:pPr>
+            <w:r>
+              <w:rPr>
+                <w:rtl w:val="0"/>
+              </w:rPr>
+              <w:t xml:space="preserve">A Block of time that Tasks cannot be scheduled to.</w:t>
             </w:r>
           </w:p>
         </w:tc>
@@ -3842,7 +3367,7 @@
               <w:rPr>
                 <w:rtl w:val="0"/>
               </w:rPr>
-              <w:t xml:space="preserve">Ripping the bandaid</w:t>
+              <w:t xml:space="preserve">Task</w:t>
             </w:r>
             <w:r>
               <w:rPr>
@@ -3872,7 +3397,7 @@
               <w:rPr>
                 <w:rtl w:val="0"/>
               </w:rPr>
-              <w:t xml:space="preserve">Algorithm type; assigns Tasks in large, segments.</w:t>
+              <w:t xml:space="preserve">A voluntary activity the user must complete. They can either be “Unassigned” or “Assigned”.</w:t>
             </w:r>
             <w:r>
               <w:rPr>
@@ -3894,21 +3419,13 @@
             <w:pPr>
               <w:spacing w:after="0" w:before="0" w:line="240" w:lineRule="auto"/>
               <w:contextualSpacing w:val="0"/>
-              <w:rPr>
-                <w:rFonts w:ascii="Calibri" w:cs="Calibri" w:eastAsia="Calibri" w:hAnsi="Calibri"/>
-                <w:color w:val="000000"/>
-              </w:rPr>
-            </w:pPr>
-            <w:r>
-              <w:rPr>
-                <w:rtl w:val="0"/>
-              </w:rPr>
-              <w:t xml:space="preserve">Slow and steady</w:t>
-            </w:r>
-            <w:r>
-              <w:rPr>
-                <w:rtl w:val="0"/>
-              </w:rPr>
+              <w:rPr/>
+            </w:pPr>
+            <w:r>
+              <w:rPr>
+                <w:rtl w:val="0"/>
+              </w:rPr>
+              <w:t xml:space="preserve">Unassigned Task</w:t>
             </w:r>
           </w:p>
         </w:tc>
@@ -3924,21 +3441,58 @@
             <w:pPr>
               <w:spacing w:after="0" w:before="0" w:line="240" w:lineRule="auto"/>
               <w:contextualSpacing w:val="0"/>
-              <w:rPr>
-                <w:rFonts w:ascii="Calibri" w:cs="Calibri" w:eastAsia="Calibri" w:hAnsi="Calibri"/>
-                <w:color w:val="000000"/>
-              </w:rPr>
-            </w:pPr>
-            <w:r>
-              <w:rPr>
-                <w:rtl w:val="0"/>
-              </w:rPr>
-              <w:t xml:space="preserve">Algorithm type; assigns Tasks in small, frequent segments.</w:t>
-            </w:r>
-            <w:r>
-              <w:rPr>
-                <w:rtl w:val="0"/>
-              </w:rPr>
+              <w:rPr/>
+            </w:pPr>
+            <w:r>
+              <w:rPr>
+                <w:rtl w:val="0"/>
+              </w:rPr>
+              <w:t xml:space="preserve">A Task that is not currently scheduled to the Calendar.</w:t>
+            </w:r>
+          </w:p>
+        </w:tc>
+      </w:tr>
+      <w:tr>
+        <w:tc>
+          <w:tcPr>
+            <w:shd w:fill="auto" w:val="clear"/>
+            <w:tcMar>
+              <w:left w:w="108.0" w:type="dxa"/>
+            </w:tcMar>
+          </w:tcPr>
+          <w:p>
+            <w:pPr>
+              <w:spacing w:after="0" w:before="0" w:line="240" w:lineRule="auto"/>
+              <w:contextualSpacing w:val="0"/>
+              <w:rPr/>
+            </w:pPr>
+            <w:r>
+              <w:rPr>
+                <w:rtl w:val="0"/>
+              </w:rPr>
+              <w:t xml:space="preserve">Assigned Task</w:t>
+            </w:r>
+          </w:p>
+        </w:tc>
+        <w:tc>
+          <w:tcPr>
+            <w:shd w:fill="auto" w:val="clear"/>
+            <w:tcMar>
+              <w:left w:w="108.0" w:type="dxa"/>
+            </w:tcMar>
+            <w:vAlign w:val="bottom"/>
+          </w:tcPr>
+          <w:p>
+            <w:pPr>
+              <w:spacing w:after="0" w:before="0" w:line="240" w:lineRule="auto"/>
+              <w:contextualSpacing w:val="0"/>
+              <w:rPr/>
+            </w:pPr>
+            <w:r>
+              <w:rPr>
+                <w:rtl w:val="0"/>
+              </w:rPr>
+              <w:t xml:space="preserve">A Task that is currently scheduled to the Calendar.</w:t>
             </w:r>
           </w:p>
         </w:tc>
@@ -4002,7 +3556,7 @@
         <w:pStyle w:val="Heading1"/>
         <w:numPr>
           <w:ilvl w:val="0"/>
-          <w:numId w:val="6"/>
+          <w:numId w:val="7"/>
         </w:numPr>
         <w:spacing w:line="240" w:lineRule="auto"/>
         <w:ind w:left="432" w:hanging="432"/>
@@ -4035,7 +3589,7 @@
         <w:pStyle w:val="Heading2"/>
         <w:numPr>
           <w:ilvl w:val="1"/>
-          <w:numId w:val="6"/>
+          <w:numId w:val="7"/>
         </w:numPr>
         <w:spacing w:after="0" w:before="0" w:line="240" w:lineRule="auto"/>
         <w:ind w:left="576" w:hanging="576"/>
@@ -4100,7 +3654,7 @@
       <w:pPr>
         <w:numPr>
           <w:ilvl w:val="0"/>
-          <w:numId w:val="4"/>
+          <w:numId w:val="5"/>
         </w:numPr>
         <w:spacing w:after="0" w:before="0" w:line="240" w:lineRule="auto"/>
         <w:ind w:left="720" w:hanging="360"/>
@@ -4120,7 +3674,7 @@
       <w:pPr>
         <w:numPr>
           <w:ilvl w:val="0"/>
-          <w:numId w:val="4"/>
+          <w:numId w:val="5"/>
         </w:numPr>
         <w:spacing w:after="0" w:before="0" w:line="240" w:lineRule="auto"/>
         <w:ind w:left="720" w:hanging="360"/>
@@ -4135,74 +3689,29 @@
         </w:rPr>
         <w:t xml:space="preserve">Allow the user to schedule Tasks to complete during their free time</w:t>
       </w:r>
-    </w:p>
-    <w:p>
-      <w:pPr>
-        <w:numPr>
-          <w:ilvl w:val="0"/>
-          <w:numId w:val="4"/>
-        </w:numPr>
+      <w:r>
+        <w:rPr>
+          <w:rtl w:val="0"/>
+        </w:rPr>
+      </w:r>
+    </w:p>
+    <w:p>
+      <w:pPr>
         <w:spacing w:after="0" w:before="0" w:line="240" w:lineRule="auto"/>
-        <w:ind w:left="720" w:hanging="360"/>
-        <w:contextualSpacing w:val="1"/>
-        <w:rPr>
-          <w:u w:val="none"/>
-        </w:rPr>
-      </w:pPr>
-      <w:r>
-        <w:rPr>
-          <w:rtl w:val="0"/>
-        </w:rPr>
-        <w:t xml:space="preserve">Sort the user’s Tasks based on an algorithm of their choice</w:t>
-      </w:r>
-    </w:p>
-    <w:p>
-      <w:pPr>
-        <w:numPr>
-          <w:ilvl w:val="0"/>
-          <w:numId w:val="4"/>
-        </w:numPr>
+        <w:contextualSpacing w:val="0"/>
+        <w:rPr/>
+      </w:pPr>
+      <w:r>
+        <w:rPr>
+          <w:rtl w:val="0"/>
+        </w:rPr>
+      </w:r>
+    </w:p>
+    <w:p>
+      <w:pPr>
         <w:spacing w:after="0" w:before="0" w:line="240" w:lineRule="auto"/>
-        <w:ind w:left="720" w:hanging="360"/>
-        <w:contextualSpacing w:val="1"/>
-        <w:rPr>
-          <w:u w:val="none"/>
-        </w:rPr>
-      </w:pPr>
-      <w:r>
-        <w:rPr>
-          <w:rtl w:val="0"/>
-        </w:rPr>
-        <w:t xml:space="preserve">Remind the user of their upcoming Tasks’ deadlines</w:t>
-      </w:r>
-      <w:r>
-        <w:rPr>
-          <w:rtl w:val="0"/>
-        </w:rPr>
-      </w:r>
-    </w:p>
-    <w:p>
-      <w:pPr>
-        <w:spacing w:after="0" w:before="0" w:line="240" w:lineRule="auto"/>
         <w:contextualSpacing w:val="0"/>
         <w:rPr/>
-      </w:pPr>
-      <w:r>
-        <w:rPr>
-          <w:rtl w:val="0"/>
-        </w:rPr>
-      </w:r>
-    </w:p>
-    <w:p>
-      <w:pPr>
-        <w:spacing w:after="0" w:before="0" w:line="240" w:lineRule="auto"/>
-        <w:contextualSpacing w:val="0"/>
-        <w:rPr>
-          <w:rFonts w:ascii="Cambria" w:cs="Cambria" w:eastAsia="Cambria" w:hAnsi="Cambria"/>
-          <w:b w:val="1"/>
-          <w:sz w:val="26"/>
-          <w:szCs w:val="26"/>
-        </w:rPr>
       </w:pPr>
       <w:r>
         <w:rPr>
@@ -4216,16 +3725,17 @@
         <w:tab/>
         <w:t xml:space="preserve">Calendar Requirements</w:t>
       </w:r>
+      <w:r>
+        <w:rPr>
+          <w:rtl w:val="0"/>
+        </w:rPr>
+      </w:r>
     </w:p>
     <w:p>
       <w:pPr>
         <w:spacing w:after="0" w:before="0" w:line="240" w:lineRule="auto"/>
-        <w:ind w:left="0" w:firstLine="0"/>
-        <w:contextualSpacing w:val="0"/>
-        <w:rPr>
-          <w:rFonts w:ascii="Cambria" w:cs="Cambria" w:eastAsia="Cambria" w:hAnsi="Cambria"/>
-          <w:b w:val="1"/>
-        </w:rPr>
+        <w:contextualSpacing w:val="0"/>
+        <w:rPr/>
       </w:pPr>
       <w:r>
         <w:rPr>
@@ -4250,115 +3760,6 @@
           <w:rtl w:val="0"/>
         </w:rPr>
         <w:t xml:space="preserve">3.2.1</w:t>
-        <w:tab/>
-        <w:t xml:space="preserve">Create Task Requirement</w:t>
-        <w:tab/>
-        <w:t xml:space="preserve">REQ-0001</w:t>
-      </w:r>
-    </w:p>
-    <w:p>
-      <w:pPr>
-        <w:spacing w:after="0" w:before="0" w:line="240" w:lineRule="auto"/>
-        <w:ind w:firstLine="720"/>
-        <w:contextualSpacing w:val="0"/>
-        <w:rPr>
-          <w:b w:val="1"/>
-        </w:rPr>
-      </w:pPr>
-      <w:r>
-        <w:rPr>
-          <w:rtl w:val="0"/>
-        </w:rPr>
-        <w:t xml:space="preserve">The system </w:t>
-      </w:r>
-      <w:r>
-        <w:rPr>
-          <w:b w:val="1"/>
-          <w:rtl w:val="0"/>
-        </w:rPr>
-        <w:t xml:space="preserve">shall </w:t>
-      </w:r>
-      <w:r>
-        <w:rPr>
-          <w:rtl w:val="0"/>
-        </w:rPr>
-        <w:t xml:space="preserve">allow creation of new Tasks.</w:t>
-      </w:r>
-      <w:r>
-        <w:rPr>
-          <w:rtl w:val="0"/>
-        </w:rPr>
-      </w:r>
-    </w:p>
-    <w:p>
-      <w:pPr>
-        <w:numPr>
-          <w:ilvl w:val="0"/>
-          <w:numId w:val="1"/>
-        </w:numPr>
-        <w:spacing w:after="0" w:before="0" w:line="240" w:lineRule="auto"/>
-        <w:ind w:left="1440" w:hanging="360"/>
-        <w:contextualSpacing w:val="1"/>
-        <w:rPr>
-          <w:u w:val="none"/>
-        </w:rPr>
-      </w:pPr>
-      <w:r>
-        <w:rPr>
-          <w:rtl w:val="0"/>
-        </w:rPr>
-        <w:t xml:space="preserve">Mandatory fields: Name, Due Date, Estimated Time to Completion</w:t>
-      </w:r>
-    </w:p>
-    <w:p>
-      <w:pPr>
-        <w:numPr>
-          <w:ilvl w:val="0"/>
-          <w:numId w:val="1"/>
-        </w:numPr>
-        <w:spacing w:after="0" w:before="0" w:line="240" w:lineRule="auto"/>
-        <w:ind w:left="1440" w:hanging="360"/>
-        <w:contextualSpacing w:val="1"/>
-        <w:rPr>
-          <w:u w:val="none"/>
-        </w:rPr>
-      </w:pPr>
-      <w:r>
-        <w:rPr>
-          <w:rtl w:val="0"/>
-        </w:rPr>
-        <w:t xml:space="preserve">Optional fields: Description</w:t>
-      </w:r>
-    </w:p>
-    <w:p>
-      <w:pPr>
-        <w:spacing w:after="0" w:before="0" w:line="240" w:lineRule="auto"/>
-        <w:contextualSpacing w:val="0"/>
-        <w:rPr/>
-      </w:pPr>
-      <w:r>
-        <w:rPr>
-          <w:rtl w:val="0"/>
-        </w:rPr>
-      </w:r>
-    </w:p>
-    <w:p>
-      <w:pPr>
-        <w:spacing w:after="0" w:before="0" w:line="240" w:lineRule="auto"/>
-        <w:ind w:firstLine="720"/>
-        <w:contextualSpacing w:val="0"/>
-        <w:rPr>
-          <w:rFonts w:ascii="Cambria" w:cs="Cambria" w:eastAsia="Cambria" w:hAnsi="Cambria"/>
-          <w:b w:val="1"/>
-        </w:rPr>
-      </w:pPr>
-      <w:r>
-        <w:rPr>
-          <w:rFonts w:ascii="Cambria" w:cs="Cambria" w:eastAsia="Cambria" w:hAnsi="Cambria"/>
-          <w:b w:val="1"/>
-          <w:rtl w:val="0"/>
-        </w:rPr>
-        <w:t xml:space="preserve">3.2.2</w:t>
         <w:tab/>
         <w:t xml:space="preserve">Display User Interface Requirement</w:t>
       </w:r>
@@ -4401,7 +3802,7 @@
           <w:b w:val="1"/>
           <w:rtl w:val="0"/>
         </w:rPr>
-        <w:t xml:space="preserve">REQ-0002</w:t>
+        <w:t xml:space="preserve">REQ-0001</w:t>
       </w:r>
     </w:p>
     <w:p>
@@ -4442,7 +3843,7 @@
           <w:b w:val="1"/>
           <w:rtl w:val="0"/>
         </w:rPr>
-        <w:t xml:space="preserve">REQ-0003</w:t>
+        <w:t xml:space="preserve">REQ-0002</w:t>
       </w:r>
     </w:p>
     <w:p>
@@ -4478,589 +3879,27 @@
         <w:t xml:space="preserve">display the Calendar itself on the left side of the screen.</w:t>
         <w:tab/>
         <w:tab/>
-        <w:tab/>
-      </w:r>
-      <w:r>
-        <w:rPr>
-          <w:b w:val="1"/>
-          <w:rtl w:val="0"/>
-        </w:rPr>
-        <w:t xml:space="preserve">REQ-0004</w:t>
-      </w:r>
-    </w:p>
-    <w:p>
-      <w:pPr>
-        <w:spacing w:after="0" w:before="0" w:line="240" w:lineRule="auto"/>
-        <w:contextualSpacing w:val="0"/>
-        <w:rPr>
-          <w:rFonts w:ascii="Cambria" w:cs="Cambria" w:eastAsia="Cambria" w:hAnsi="Cambria"/>
-          <w:b w:val="1"/>
-          <w:sz w:val="26"/>
-          <w:szCs w:val="26"/>
-        </w:rPr>
-      </w:pPr>
-      <w:r>
-        <w:rPr>
-          <w:rtl w:val="0"/>
-        </w:rPr>
-      </w:r>
-    </w:p>
-    <w:p>
-      <w:pPr>
-        <w:spacing w:after="0" w:before="0" w:line="240" w:lineRule="auto"/>
-        <w:contextualSpacing w:val="0"/>
-        <w:rPr>
-          <w:rFonts w:ascii="Cambria" w:cs="Cambria" w:eastAsia="Cambria" w:hAnsi="Cambria"/>
-          <w:b w:val="1"/>
-          <w:sz w:val="26"/>
-          <w:szCs w:val="26"/>
-        </w:rPr>
-      </w:pPr>
-      <w:r>
-        <w:rPr>
-          <w:rFonts w:ascii="Cambria" w:cs="Cambria" w:eastAsia="Cambria" w:hAnsi="Cambria"/>
-          <w:b w:val="1"/>
-          <w:sz w:val="26"/>
-          <w:szCs w:val="26"/>
-          <w:rtl w:val="0"/>
-        </w:rPr>
-        <w:t xml:space="preserve">3.3</w:t>
-        <w:tab/>
-        <w:t xml:space="preserve">Free Time Requirements</w:t>
-      </w:r>
-      <w:r>
-        <w:rPr>
-          <w:rtl w:val="0"/>
-        </w:rPr>
-      </w:r>
-    </w:p>
-    <w:p>
-      <w:pPr>
-        <w:spacing w:after="0" w:before="0" w:line="240" w:lineRule="auto"/>
-        <w:contextualSpacing w:val="0"/>
-        <w:rPr/>
-      </w:pPr>
-      <w:r>
-        <w:rPr>
-          <w:rtl w:val="0"/>
-        </w:rPr>
-      </w:r>
-    </w:p>
-    <w:p>
-      <w:pPr>
-        <w:spacing w:after="0" w:before="0" w:line="240" w:lineRule="auto"/>
-        <w:contextualSpacing w:val="0"/>
-        <w:rPr>
-          <w:rFonts w:ascii="Cambria" w:cs="Cambria" w:eastAsia="Cambria" w:hAnsi="Cambria"/>
-          <w:b w:val="1"/>
-        </w:rPr>
-      </w:pPr>
-      <w:r>
-        <w:rPr>
-          <w:rtl w:val="0"/>
-        </w:rPr>
-        <w:tab/>
-      </w:r>
-      <w:r>
-        <w:rPr>
-          <w:rFonts w:ascii="Cambria" w:cs="Cambria" w:eastAsia="Cambria" w:hAnsi="Cambria"/>
-          <w:b w:val="1"/>
-          <w:rtl w:val="0"/>
-        </w:rPr>
-        <w:t xml:space="preserve">3.3.1</w:t>
-        <w:tab/>
-        <w:t xml:space="preserve">Create Free Time Block Requirement</w:t>
-      </w:r>
-    </w:p>
-    <w:p>
-      <w:pPr>
-        <w:spacing w:after="0" w:line="240" w:lineRule="auto"/>
-        <w:ind w:left="720" w:firstLine="0"/>
-        <w:contextualSpacing w:val="0"/>
-        <w:rPr>
-          <w:b w:val="1"/>
-        </w:rPr>
-      </w:pPr>
-      <w:r>
-        <w:rPr>
-          <w:rtl w:val="0"/>
-        </w:rPr>
-        <w:t xml:space="preserve">The system </w:t>
-      </w:r>
-      <w:r>
-        <w:rPr>
-          <w:b w:val="1"/>
-          <w:rtl w:val="0"/>
-        </w:rPr>
-        <w:t xml:space="preserve">shall</w:t>
-      </w:r>
-      <w:r>
-        <w:rPr>
-          <w:rtl w:val="0"/>
-        </w:rPr>
-        <w:t xml:space="preserve"> allow the user to create new Free Time Blocks.</w:t>
-        <w:tab/>
-        <w:tab/>
-        <w:tab/>
-        <w:tab/>
-        <w:tab/>
-        <w:tab/>
-      </w:r>
-      <w:r>
-        <w:rPr>
-          <w:b w:val="1"/>
-          <w:rtl w:val="0"/>
-        </w:rPr>
-        <w:t xml:space="preserve">REQ-0005</w:t>
-      </w:r>
-    </w:p>
-    <w:p>
-      <w:pPr>
-        <w:spacing w:after="0" w:line="240" w:lineRule="auto"/>
-        <w:ind w:left="720" w:firstLine="0"/>
-        <w:contextualSpacing w:val="0"/>
-        <w:rPr>
-          <w:b w:val="1"/>
-        </w:rPr>
-      </w:pPr>
-      <w:r>
-        <w:rPr>
-          <w:rtl w:val="0"/>
-        </w:rPr>
-        <w:t xml:space="preserve">The system </w:t>
-      </w:r>
-      <w:r>
-        <w:rPr>
-          <w:b w:val="1"/>
-          <w:rtl w:val="0"/>
-        </w:rPr>
-        <w:t xml:space="preserve">shall </w:t>
-      </w:r>
-      <w:r>
-        <w:rPr>
-          <w:rtl w:val="0"/>
-        </w:rPr>
-        <w:t xml:space="preserve">prompt the user to enter a Start Time and End Time for the new Free Time Block.</w:t>
-        <w:tab/>
-      </w:r>
-      <w:r>
-        <w:rPr>
-          <w:b w:val="1"/>
-          <w:rtl w:val="0"/>
-        </w:rPr>
-        <w:t xml:space="preserve">REQ-0006</w:t>
-      </w:r>
-    </w:p>
-    <w:p>
-      <w:pPr>
-        <w:spacing w:after="0" w:before="0" w:line="240" w:lineRule="auto"/>
-        <w:ind w:firstLine="720"/>
-        <w:contextualSpacing w:val="0"/>
-        <w:rPr>
-          <w:rFonts w:ascii="Cambria" w:cs="Cambria" w:eastAsia="Cambria" w:hAnsi="Cambria"/>
-          <w:b w:val="1"/>
-        </w:rPr>
-      </w:pPr>
-      <w:r>
-        <w:rPr>
-          <w:rtl w:val="0"/>
-        </w:rPr>
-      </w:r>
-    </w:p>
-    <w:p>
-      <w:pPr>
-        <w:spacing w:after="0" w:before="0" w:line="240" w:lineRule="auto"/>
-        <w:ind w:left="720" w:firstLine="0"/>
-        <w:contextualSpacing w:val="0"/>
-        <w:rPr>
-          <w:rFonts w:ascii="Cambria" w:cs="Cambria" w:eastAsia="Cambria" w:hAnsi="Cambria"/>
-          <w:b w:val="1"/>
-        </w:rPr>
-      </w:pPr>
-      <w:r>
-        <w:rPr>
-          <w:rFonts w:ascii="Cambria" w:cs="Cambria" w:eastAsia="Cambria" w:hAnsi="Cambria"/>
-          <w:b w:val="1"/>
-          <w:rtl w:val="0"/>
-        </w:rPr>
-        <w:t xml:space="preserve">3.3.2</w:t>
-        <w:tab/>
-        <w:t xml:space="preserve">Delete Free Time Block Requirement</w:t>
-        <w:tab/>
-        <w:t xml:space="preserve">REQ-0007</w:t>
-      </w:r>
-    </w:p>
-    <w:p>
-      <w:pPr>
-        <w:spacing w:after="0" w:before="0" w:line="240" w:lineRule="auto"/>
-        <w:contextualSpacing w:val="0"/>
-        <w:rPr>
-          <w:b w:val="1"/>
-        </w:rPr>
-      </w:pPr>
-      <w:r>
-        <w:rPr>
-          <w:rtl w:val="0"/>
-        </w:rPr>
-        <w:tab/>
-        <w:t xml:space="preserve">The system </w:t>
-      </w:r>
-      <w:r>
-        <w:rPr>
-          <w:b w:val="1"/>
-          <w:rtl w:val="0"/>
-        </w:rPr>
-        <w:t xml:space="preserve">shall </w:t>
-      </w:r>
-      <w:r>
-        <w:rPr>
-          <w:rtl w:val="0"/>
-        </w:rPr>
-        <w:t xml:space="preserve">allow the user to</w:t>
-      </w:r>
-      <w:r>
-        <w:rPr>
-          <w:b w:val="1"/>
-          <w:rtl w:val="0"/>
-        </w:rPr>
-        <w:t xml:space="preserve"> </w:t>
-      </w:r>
-      <w:r>
-        <w:rPr>
-          <w:rtl w:val="0"/>
-        </w:rPr>
-        <w:t xml:space="preserve">delete a selected Free Time Block.</w:t>
-      </w:r>
-      <w:r>
-        <w:rPr>
-          <w:rtl w:val="0"/>
-        </w:rPr>
-      </w:r>
-    </w:p>
-    <w:p>
-      <w:pPr>
-        <w:spacing w:after="0" w:before="0" w:line="240" w:lineRule="auto"/>
-        <w:contextualSpacing w:val="0"/>
-        <w:rPr/>
-      </w:pPr>
-      <w:r>
-        <w:rPr>
-          <w:rtl w:val="0"/>
-        </w:rPr>
-        <w:tab/>
-      </w:r>
-    </w:p>
-    <w:p>
-      <w:pPr>
-        <w:spacing w:after="0" w:before="0" w:line="240" w:lineRule="auto"/>
-        <w:contextualSpacing w:val="0"/>
-        <w:rPr>
-          <w:rFonts w:ascii="Cambria" w:cs="Cambria" w:eastAsia="Cambria" w:hAnsi="Cambria"/>
-          <w:b w:val="1"/>
-        </w:rPr>
-      </w:pPr>
-      <w:r>
-        <w:rPr>
-          <w:rtl w:val="0"/>
-        </w:rPr>
-        <w:tab/>
-      </w:r>
-      <w:r>
-        <w:rPr>
-          <w:rFonts w:ascii="Cambria" w:cs="Cambria" w:eastAsia="Cambria" w:hAnsi="Cambria"/>
-          <w:b w:val="1"/>
-          <w:rtl w:val="0"/>
-        </w:rPr>
-        <w:t xml:space="preserve">3.3.</w:t>
-      </w:r>
-      <w:r>
-        <w:rPr>
-          <w:rFonts w:ascii="Cambria" w:cs="Cambria" w:eastAsia="Cambria" w:hAnsi="Cambria"/>
-          <w:b w:val="1"/>
-          <w:rtl w:val="0"/>
-        </w:rPr>
-        <w:t xml:space="preserve">3</w:t>
-      </w:r>
-      <w:r>
-        <w:rPr>
-          <w:rFonts w:ascii="Cambria" w:cs="Cambria" w:eastAsia="Cambria" w:hAnsi="Cambria"/>
-          <w:b w:val="1"/>
-          <w:rtl w:val="0"/>
-        </w:rPr>
-        <w:tab/>
-        <w:t xml:space="preserve">Modify Start and End Times Requirement</w:t>
-        <w:tab/>
-        <w:t xml:space="preserve">REQ-0008</w:t>
-      </w:r>
-    </w:p>
-    <w:p>
-      <w:pPr>
-        <w:spacing w:after="0" w:line="240" w:lineRule="auto"/>
-        <w:contextualSpacing w:val="0"/>
-        <w:rPr/>
-      </w:pPr>
-      <w:r>
-        <w:rPr>
-          <w:rFonts w:ascii="Cambria" w:cs="Cambria" w:eastAsia="Cambria" w:hAnsi="Cambria"/>
-          <w:rtl w:val="0"/>
-        </w:rPr>
-        <w:tab/>
-      </w:r>
-      <w:r>
-        <w:rPr>
-          <w:rtl w:val="0"/>
-        </w:rPr>
-        <w:t xml:space="preserve">The system </w:t>
-      </w:r>
-      <w:r>
-        <w:rPr>
-          <w:b w:val="1"/>
-          <w:rtl w:val="0"/>
-        </w:rPr>
-        <w:t xml:space="preserve">shall </w:t>
-      </w:r>
-      <w:r>
-        <w:rPr>
-          <w:rtl w:val="0"/>
-        </w:rPr>
-        <w:t xml:space="preserve">allow the user to modify the Start and End Times of a selected Free Time Block.</w:t>
-      </w:r>
-    </w:p>
-    <w:p>
-      <w:pPr>
-        <w:spacing w:after="0" w:line="240" w:lineRule="auto"/>
-        <w:contextualSpacing w:val="0"/>
-        <w:rPr/>
-      </w:pPr>
-      <w:r>
-        <w:rPr>
-          <w:rtl w:val="0"/>
-        </w:rPr>
-        <w:tab/>
-      </w:r>
-    </w:p>
-    <w:p>
-      <w:pPr>
-        <w:spacing w:after="0" w:line="240" w:lineRule="auto"/>
-        <w:contextualSpacing w:val="0"/>
-        <w:rPr>
-          <w:rFonts w:ascii="Cambria" w:cs="Cambria" w:eastAsia="Cambria" w:hAnsi="Cambria"/>
-          <w:b w:val="1"/>
-        </w:rPr>
-      </w:pPr>
-      <w:r>
-        <w:rPr>
-          <w:rtl w:val="0"/>
-        </w:rPr>
-        <w:tab/>
-      </w:r>
-      <w:r>
-        <w:rPr>
-          <w:rFonts w:ascii="Cambria" w:cs="Cambria" w:eastAsia="Cambria" w:hAnsi="Cambria"/>
-          <w:b w:val="1"/>
-          <w:rtl w:val="0"/>
-        </w:rPr>
-        <w:t xml:space="preserve">3.3.4</w:t>
-        <w:tab/>
-        <w:t xml:space="preserve">Start and End Times Encapsulate Existing Free Time Block Requirement</w:t>
-        <w:tab/>
-        <w:t xml:space="preserve">REQ-0009</w:t>
-      </w:r>
-    </w:p>
-    <w:p>
-      <w:pPr>
-        <w:spacing w:after="0" w:line="240" w:lineRule="auto"/>
-        <w:ind w:left="720" w:firstLine="0"/>
-        <w:contextualSpacing w:val="0"/>
-        <w:rPr>
-          <w:b w:val="1"/>
-        </w:rPr>
-      </w:pPr>
-      <w:r>
-        <w:rPr>
-          <w:rtl w:val="0"/>
-        </w:rPr>
-        <w:t xml:space="preserve">When the Start and End Times of a new Free Time Block are the same or are encapsulated by an already existing Free Time Block, </w:t>
-      </w:r>
-      <w:r>
-        <w:rPr>
-          <w:rtl w:val="0"/>
-        </w:rPr>
-        <w:t xml:space="preserve">the system </w:t>
-      </w:r>
-      <w:r>
-        <w:rPr>
-          <w:b w:val="1"/>
-          <w:rtl w:val="0"/>
-        </w:rPr>
-        <w:t xml:space="preserve">shall </w:t>
-      </w:r>
-      <w:r>
-        <w:rPr>
-          <w:rtl w:val="0"/>
-        </w:rPr>
-        <w:t xml:space="preserve">delete the newer </w:t>
-      </w:r>
-      <w:r>
-        <w:rPr>
-          <w:rtl w:val="0"/>
-        </w:rPr>
-        <w:t xml:space="preserve">Free Time Block, and keep the older Free Time Block to reduce redundancy.</w:t>
-      </w:r>
-      <w:r>
-        <w:rPr>
-          <w:rtl w:val="0"/>
-        </w:rPr>
-      </w:r>
-    </w:p>
-    <w:p>
-      <w:pPr>
-        <w:spacing w:after="0" w:line="240" w:lineRule="auto"/>
-        <w:ind w:left="720" w:firstLine="0"/>
-        <w:contextualSpacing w:val="0"/>
-        <w:rPr/>
-      </w:pPr>
-      <w:r>
-        <w:rPr>
-          <w:rtl w:val="0"/>
-        </w:rPr>
-      </w:r>
-    </w:p>
-    <w:p>
-      <w:pPr>
-        <w:spacing w:after="0" w:line="240" w:lineRule="auto"/>
-        <w:contextualSpacing w:val="0"/>
-        <w:rPr>
-          <w:rFonts w:ascii="Cambria" w:cs="Cambria" w:eastAsia="Cambria" w:hAnsi="Cambria"/>
-          <w:b w:val="1"/>
-        </w:rPr>
-      </w:pPr>
-      <w:r>
-        <w:rPr>
-          <w:rtl w:val="0"/>
-        </w:rPr>
-        <w:tab/>
-      </w:r>
-      <w:r>
-        <w:rPr>
-          <w:rFonts w:ascii="Cambria" w:cs="Cambria" w:eastAsia="Cambria" w:hAnsi="Cambria"/>
-          <w:b w:val="1"/>
-          <w:rtl w:val="0"/>
-        </w:rPr>
-        <w:t xml:space="preserve">3.3.5</w:t>
-        <w:tab/>
-        <w:t xml:space="preserve">Free Time Block Extension Requirement</w:t>
-        <w:tab/>
-        <w:t xml:space="preserve">REQ-0010</w:t>
-      </w:r>
-    </w:p>
-    <w:p>
-      <w:pPr>
-        <w:spacing w:after="0" w:line="240" w:lineRule="auto"/>
-        <w:ind w:left="720" w:firstLine="0"/>
-        <w:contextualSpacing w:val="0"/>
-        <w:rPr>
-          <w:b w:val="1"/>
-        </w:rPr>
-      </w:pPr>
-      <w:r>
-        <w:rPr>
-          <w:rtl w:val="0"/>
-        </w:rPr>
-        <w:t xml:space="preserve">When the Start and End Times of a created or modified Free Time Block overlap another existing Free Time Block, the system </w:t>
-      </w:r>
-      <w:r>
-        <w:rPr>
-          <w:b w:val="1"/>
-          <w:rtl w:val="0"/>
-        </w:rPr>
-        <w:t xml:space="preserve">shall </w:t>
-      </w:r>
-      <w:r>
-        <w:rPr>
-          <w:rtl w:val="0"/>
-        </w:rPr>
-        <w:t xml:space="preserve">merge/extend the existing Free Time Block with the new Free Time Block.</w:t>
-      </w:r>
-      <w:r>
-        <w:rPr>
-          <w:rtl w:val="0"/>
-        </w:rPr>
-      </w:r>
-    </w:p>
-    <w:p>
-      <w:pPr>
-        <w:spacing w:after="0" w:line="240" w:lineRule="auto"/>
-        <w:contextualSpacing w:val="0"/>
-        <w:rPr/>
-      </w:pPr>
-      <w:r>
-        <w:rPr>
-          <w:rtl w:val="0"/>
-        </w:rPr>
-        <w:tab/>
-      </w:r>
-    </w:p>
-    <w:p>
-      <w:pPr>
-        <w:spacing w:after="0" w:line="240" w:lineRule="auto"/>
-        <w:contextualSpacing w:val="0"/>
-        <w:rPr>
-          <w:rFonts w:ascii="Cambria" w:cs="Cambria" w:eastAsia="Cambria" w:hAnsi="Cambria"/>
-          <w:b w:val="1"/>
-        </w:rPr>
-      </w:pPr>
-      <w:r>
-        <w:rPr>
-          <w:rtl w:val="0"/>
-        </w:rPr>
-        <w:tab/>
-      </w:r>
-      <w:r>
-        <w:rPr>
-          <w:rFonts w:ascii="Cambria" w:cs="Cambria" w:eastAsia="Cambria" w:hAnsi="Cambria"/>
-          <w:b w:val="1"/>
-          <w:rtl w:val="0"/>
-        </w:rPr>
-        <w:t xml:space="preserve">3.3.6</w:t>
-        <w:tab/>
-        <w:t xml:space="preserve">Invalid Start and End Times Requirement</w:t>
-      </w:r>
-    </w:p>
-    <w:p>
-      <w:pPr>
-        <w:spacing w:after="0" w:line="240" w:lineRule="auto"/>
-        <w:ind w:left="720" w:firstLine="0"/>
-        <w:contextualSpacing w:val="0"/>
-        <w:rPr/>
-      </w:pPr>
-      <w:r>
-        <w:rPr>
-          <w:rtl w:val="0"/>
-        </w:rPr>
-        <w:t xml:space="preserve">The system </w:t>
-      </w:r>
-      <w:r>
-        <w:rPr>
-          <w:b w:val="1"/>
-          <w:rtl w:val="0"/>
-        </w:rPr>
-        <w:t xml:space="preserve">shall </w:t>
-      </w:r>
-      <w:r>
-        <w:rPr>
-          <w:rtl w:val="0"/>
-        </w:rPr>
-        <w:t xml:space="preserve">prevent the user from creating or modifying a Free Time Block’s Start and End Time values such that any of the following becomes true:</w:t>
+      </w:r>
+      <w:r>
+        <w:rPr>
+          <w:b w:val="1"/>
+          <w:rtl w:val="0"/>
+        </w:rPr>
+        <w:t xml:space="preserve">REQ-0003</w:t>
+      </w:r>
+      <w:r>
+        <w:rPr>
+          <w:rtl w:val="0"/>
+        </w:rPr>
       </w:r>
     </w:p>
     <w:p>
       <w:pPr>
         <w:numPr>
           <w:ilvl w:val="0"/>
-          <w:numId w:val="7"/>
+          <w:numId w:val="3"/>
         </w:numPr>
-        <w:spacing w:after="0" w:lineRule="auto"/>
+        <w:spacing w:after="0" w:before="0" w:line="240" w:lineRule="auto"/>
         <w:ind w:left="1440" w:hanging="360"/>
         <w:contextualSpacing w:val="1"/>
         <w:rPr/>
@@ -5069,7 +3908,20 @@
         <w:rPr>
           <w:rtl w:val="0"/>
         </w:rPr>
-        <w:t xml:space="preserve">Start Time or End Time occupies the same space as an existing Task Block</w:t>
+        <w:t xml:space="preserve">The Calendar </w:t>
+      </w:r>
+      <w:r>
+        <w:rPr>
+          <w:b w:val="1"/>
+          <w:rtl w:val="0"/>
+        </w:rPr>
+        <w:t xml:space="preserve">shall</w:t>
+      </w:r>
+      <w:r>
+        <w:rPr>
+          <w:rtl w:val="0"/>
+        </w:rPr>
+        <w:t xml:space="preserve"> display all Blocks on the Calendar in hour long segments.</w:t>
         <w:tab/>
       </w:r>
       <w:r>
@@ -5077,93 +3929,537 @@
           <w:b w:val="1"/>
           <w:rtl w:val="0"/>
         </w:rPr>
-        <w:t xml:space="preserve">REQ-0011</w:t>
+        <w:t xml:space="preserve">REQ-0004</w:t>
       </w:r>
     </w:p>
     <w:p>
       <w:pPr>
         <w:numPr>
           <w:ilvl w:val="0"/>
-          <w:numId w:val="7"/>
+          <w:numId w:val="3"/>
         </w:numPr>
-        <w:spacing w:after="0" w:lineRule="auto"/>
+        <w:spacing w:after="0" w:before="0" w:line="240" w:lineRule="auto"/>
         <w:ind w:left="1440" w:hanging="360"/>
         <w:contextualSpacing w:val="1"/>
+        <w:rPr>
+          <w:u w:val="none"/>
+        </w:rPr>
+      </w:pPr>
+      <w:r>
+        <w:rPr>
+          <w:rtl w:val="0"/>
+        </w:rPr>
+        <w:t xml:space="preserve">The system </w:t>
+      </w:r>
+      <w:r>
+        <w:rPr>
+          <w:b w:val="1"/>
+          <w:rtl w:val="0"/>
+        </w:rPr>
+        <w:t xml:space="preserve">shall </w:t>
+      </w:r>
+      <w:r>
+        <w:rPr>
+          <w:rtl w:val="0"/>
+        </w:rPr>
+        <w:t xml:space="preserve">display the current week on top of the Calendar.</w:t>
+        <w:tab/>
+      </w:r>
+      <w:r>
+        <w:rPr>
+          <w:b w:val="1"/>
+          <w:rtl w:val="0"/>
+        </w:rPr>
+        <w:t xml:space="preserve">REQ-0005</w:t>
+      </w:r>
+      <w:r>
+        <w:rPr>
+          <w:rtl w:val="0"/>
+        </w:rPr>
+      </w:r>
+    </w:p>
+    <w:p>
+      <w:pPr>
+        <w:spacing w:after="0" w:before="0" w:line="240" w:lineRule="auto"/>
+        <w:contextualSpacing w:val="0"/>
+        <w:rPr>
+          <w:rFonts w:ascii="Cambria" w:cs="Cambria" w:eastAsia="Cambria" w:hAnsi="Cambria"/>
+          <w:b w:val="1"/>
+          <w:sz w:val="26"/>
+          <w:szCs w:val="26"/>
+        </w:rPr>
+      </w:pPr>
+      <w:r>
+        <w:rPr>
+          <w:rtl w:val="0"/>
+        </w:rPr>
+      </w:r>
+    </w:p>
+    <w:p>
+      <w:pPr>
+        <w:spacing w:after="0" w:before="0" w:line="240" w:lineRule="auto"/>
+        <w:contextualSpacing w:val="0"/>
+        <w:rPr>
+          <w:rFonts w:ascii="Cambria" w:cs="Cambria" w:eastAsia="Cambria" w:hAnsi="Cambria"/>
+          <w:b w:val="1"/>
+          <w:sz w:val="26"/>
+          <w:szCs w:val="26"/>
+        </w:rPr>
+      </w:pPr>
+      <w:r>
+        <w:rPr>
+          <w:rFonts w:ascii="Cambria" w:cs="Cambria" w:eastAsia="Cambria" w:hAnsi="Cambria"/>
+          <w:b w:val="1"/>
+          <w:sz w:val="26"/>
+          <w:szCs w:val="26"/>
+          <w:rtl w:val="0"/>
+        </w:rPr>
+        <w:t xml:space="preserve">3.3</w:t>
+        <w:tab/>
+        <w:t xml:space="preserve">Block Requirements</w:t>
+      </w:r>
+      <w:r>
+        <w:rPr>
+          <w:rtl w:val="0"/>
+        </w:rPr>
+      </w:r>
+    </w:p>
+    <w:p>
+      <w:pPr>
+        <w:spacing w:after="0" w:before="0" w:line="240" w:lineRule="auto"/>
+        <w:contextualSpacing w:val="0"/>
         <w:rPr/>
       </w:pPr>
       <w:r>
         <w:rPr>
           <w:rtl w:val="0"/>
         </w:rPr>
-        <w:t xml:space="preserve">Start Time and End Time encapsulate a Task Block</w:t>
+      </w:r>
+    </w:p>
+    <w:p>
+      <w:pPr>
+        <w:spacing w:after="0" w:before="0" w:line="240" w:lineRule="auto"/>
+        <w:contextualSpacing w:val="0"/>
+        <w:rPr>
+          <w:rFonts w:ascii="Cambria" w:cs="Cambria" w:eastAsia="Cambria" w:hAnsi="Cambria"/>
+          <w:b w:val="1"/>
+        </w:rPr>
+      </w:pPr>
+      <w:r>
+        <w:rPr>
+          <w:rtl w:val="0"/>
+        </w:rPr>
+        <w:tab/>
+      </w:r>
+      <w:r>
+        <w:rPr>
+          <w:rFonts w:ascii="Cambria" w:cs="Cambria" w:eastAsia="Cambria" w:hAnsi="Cambria"/>
+          <w:b w:val="1"/>
+          <w:rtl w:val="0"/>
+        </w:rPr>
+        <w:t xml:space="preserve">3.3.1</w:t>
+        <w:tab/>
+        <w:t xml:space="preserve">Set Unavailable Blocks Requirement</w:t>
+      </w:r>
+    </w:p>
+    <w:p>
+      <w:pPr>
+        <w:spacing w:after="0" w:line="240" w:lineRule="auto"/>
+        <w:ind w:left="720" w:firstLine="0"/>
+        <w:contextualSpacing w:val="0"/>
+        <w:rPr>
+          <w:b w:val="1"/>
+        </w:rPr>
+      </w:pPr>
+      <w:r>
+        <w:rPr>
+          <w:rtl w:val="0"/>
+        </w:rPr>
+        <w:t xml:space="preserve">The system </w:t>
+      </w:r>
+      <w:r>
+        <w:rPr>
+          <w:b w:val="1"/>
+          <w:rtl w:val="0"/>
+        </w:rPr>
+        <w:t xml:space="preserve">shall </w:t>
+      </w:r>
+      <w:r>
+        <w:rPr>
+          <w:rtl w:val="0"/>
+        </w:rPr>
+        <w:t xml:space="preserve">allow the user to set a set of Blocks as Unavailable Blocks.</w:t>
+        <w:tab/>
+      </w:r>
+      <w:r>
+        <w:rPr>
+          <w:b w:val="1"/>
+          <w:rtl w:val="0"/>
+        </w:rPr>
+        <w:t xml:space="preserve">REQ-0006</w:t>
+      </w:r>
+    </w:p>
+    <w:p>
+      <w:pPr>
+        <w:spacing w:after="0" w:line="240" w:lineRule="auto"/>
+        <w:ind w:left="720" w:firstLine="0"/>
+        <w:contextualSpacing w:val="0"/>
+        <w:rPr>
+          <w:b w:val="1"/>
+        </w:rPr>
+      </w:pPr>
+      <w:r>
+        <w:rPr>
+          <w:rtl w:val="0"/>
+        </w:rPr>
+        <w:t xml:space="preserve">The system </w:t>
+      </w:r>
+      <w:r>
+        <w:rPr>
+          <w:b w:val="1"/>
+          <w:rtl w:val="0"/>
+        </w:rPr>
+        <w:t xml:space="preserve">shall </w:t>
+      </w:r>
+      <w:r>
+        <w:rPr>
+          <w:rtl w:val="0"/>
+        </w:rPr>
+        <w:t xml:space="preserve">display a unique window for setting Blocks as Unavailable Blocks.</w:t>
+        <w:tab/>
+      </w:r>
+      <w:r>
+        <w:rPr>
+          <w:b w:val="1"/>
+          <w:rtl w:val="0"/>
+        </w:rPr>
+        <w:t xml:space="preserve">REQ-0007</w:t>
+      </w:r>
+    </w:p>
+    <w:p>
+      <w:pPr>
+        <w:spacing w:after="0" w:line="240" w:lineRule="auto"/>
+        <w:ind w:left="720" w:firstLine="0"/>
+        <w:contextualSpacing w:val="0"/>
+        <w:rPr>
+          <w:b w:val="1"/>
+        </w:rPr>
+      </w:pPr>
+      <w:r>
+        <w:rPr>
+          <w:rtl w:val="0"/>
+        </w:rPr>
+        <w:t xml:space="preserve">The system </w:t>
+      </w:r>
+      <w:r>
+        <w:rPr>
+          <w:b w:val="1"/>
+          <w:rtl w:val="0"/>
+        </w:rPr>
+        <w:t xml:space="preserve">shall</w:t>
+      </w:r>
+      <w:r>
+        <w:rPr>
+          <w:rtl w:val="0"/>
+        </w:rPr>
+        <w:t xml:space="preserve"> prompt the user to select a Start Time and End Time to designate which Blocks to set as Unavailable Blocks on a specific day.</w:t>
+        <w:tab/>
+      </w:r>
+      <w:r>
+        <w:rPr>
+          <w:b w:val="1"/>
+          <w:rtl w:val="0"/>
+        </w:rPr>
+        <w:t xml:space="preserve">REQ-0008</w:t>
+      </w:r>
+    </w:p>
+    <w:p>
+      <w:pPr>
+        <w:spacing w:after="0" w:line="240" w:lineRule="auto"/>
+        <w:ind w:left="720" w:firstLine="0"/>
+        <w:contextualSpacing w:val="0"/>
+        <w:rPr>
+          <w:b w:val="1"/>
+        </w:rPr>
+      </w:pPr>
+      <w:r>
+        <w:rPr>
+          <w:rtl w:val="0"/>
+        </w:rPr>
+        <w:t xml:space="preserve">The system </w:t>
+      </w:r>
+      <w:r>
+        <w:rPr>
+          <w:b w:val="1"/>
+          <w:rtl w:val="0"/>
+        </w:rPr>
+        <w:t xml:space="preserve">shall </w:t>
+      </w:r>
+      <w:r>
+        <w:rPr>
+          <w:rtl w:val="0"/>
+        </w:rPr>
+        <w:t xml:space="preserve">display all Unavailable Blocks on the Calendar as Blocks with X’s in them.</w:t>
+        <w:tab/>
+      </w:r>
+      <w:r>
+        <w:rPr>
+          <w:b w:val="1"/>
+          <w:rtl w:val="0"/>
+        </w:rPr>
+        <w:t xml:space="preserve">REQ-0009</w:t>
+      </w:r>
+    </w:p>
+    <w:p>
+      <w:pPr>
+        <w:spacing w:after="0" w:line="240" w:lineRule="auto"/>
+        <w:ind w:left="720" w:firstLine="0"/>
+        <w:contextualSpacing w:val="0"/>
+        <w:rPr/>
+      </w:pPr>
+      <w:r>
+        <w:rPr>
+          <w:rtl w:val="0"/>
+        </w:rPr>
+        <w:t xml:space="preserve">The system </w:t>
+      </w:r>
+      <w:r>
+        <w:rPr>
+          <w:b w:val="1"/>
+          <w:rtl w:val="0"/>
+        </w:rPr>
+        <w:t xml:space="preserve">shall </w:t>
+      </w:r>
+      <w:r>
+        <w:rPr>
+          <w:rtl w:val="0"/>
+        </w:rPr>
+        <w:t xml:space="preserve">prevent the user from designating a set of Blocks as Unavailable if the set contains an Assigned Task.</w:t>
+        <w:tab/>
+      </w:r>
+      <w:r>
+        <w:rPr>
+          <w:b w:val="1"/>
+          <w:rtl w:val="0"/>
+        </w:rPr>
+        <w:t xml:space="preserve">REQ-0010</w:t>
+      </w:r>
+      <w:r>
+        <w:rPr>
+          <w:rtl w:val="0"/>
+        </w:rPr>
+      </w:r>
+    </w:p>
+    <w:p>
+      <w:pPr>
+        <w:spacing w:after="0" w:before="0" w:line="240" w:lineRule="auto"/>
+        <w:ind w:firstLine="720"/>
+        <w:contextualSpacing w:val="0"/>
+        <w:rPr>
+          <w:rFonts w:ascii="Cambria" w:cs="Cambria" w:eastAsia="Cambria" w:hAnsi="Cambria"/>
+          <w:b w:val="1"/>
+        </w:rPr>
+      </w:pPr>
+      <w:r>
+        <w:rPr>
+          <w:rtl w:val="0"/>
+        </w:rPr>
+      </w:r>
+    </w:p>
+    <w:p>
+      <w:pPr>
+        <w:spacing w:after="0" w:before="0" w:line="240" w:lineRule="auto"/>
+        <w:ind w:firstLine="720"/>
+        <w:contextualSpacing w:val="0"/>
+        <w:rPr>
+          <w:rFonts w:ascii="Cambria" w:cs="Cambria" w:eastAsia="Cambria" w:hAnsi="Cambria"/>
+          <w:b w:val="1"/>
+        </w:rPr>
+      </w:pPr>
+      <w:r>
+        <w:rPr>
+          <w:rFonts w:ascii="Cambria" w:cs="Cambria" w:eastAsia="Cambria" w:hAnsi="Cambria"/>
+          <w:b w:val="1"/>
+          <w:rtl w:val="0"/>
+        </w:rPr>
+        <w:t xml:space="preserve">3.3.2</w:t>
+        <w:tab/>
+        <w:t xml:space="preserve">Set Free Time Blocks Requirement</w:t>
+      </w:r>
+    </w:p>
+    <w:p>
+      <w:pPr>
+        <w:spacing w:after="0" w:line="240" w:lineRule="auto"/>
+        <w:ind w:left="720" w:firstLine="0"/>
+        <w:contextualSpacing w:val="0"/>
+        <w:rPr>
+          <w:b w:val="1"/>
+        </w:rPr>
+      </w:pPr>
+      <w:r>
+        <w:rPr>
+          <w:rtl w:val="0"/>
+        </w:rPr>
+        <w:t xml:space="preserve">The system </w:t>
+      </w:r>
+      <w:r>
+        <w:rPr>
+          <w:b w:val="1"/>
+          <w:rtl w:val="0"/>
+        </w:rPr>
+        <w:t xml:space="preserve">shall</w:t>
+      </w:r>
+      <w:r>
+        <w:rPr>
+          <w:rtl w:val="0"/>
+        </w:rPr>
+        <w:t xml:space="preserve"> allow the user to set a set of Blocks as Free Time Blocks.</w:t>
+        <w:tab/>
+      </w:r>
+      <w:r>
+        <w:rPr>
+          <w:b w:val="1"/>
+          <w:rtl w:val="0"/>
+        </w:rPr>
+        <w:t xml:space="preserve">REQ-0011</w:t>
+      </w:r>
+    </w:p>
+    <w:p>
+      <w:pPr>
+        <w:spacing w:after="0" w:line="240" w:lineRule="auto"/>
+        <w:ind w:left="720" w:firstLine="0"/>
+        <w:contextualSpacing w:val="0"/>
+        <w:rPr>
+          <w:b w:val="1"/>
+        </w:rPr>
+      </w:pPr>
+      <w:r>
+        <w:rPr>
+          <w:rtl w:val="0"/>
+        </w:rPr>
+        <w:t xml:space="preserve">The system </w:t>
+      </w:r>
+      <w:r>
+        <w:rPr>
+          <w:b w:val="1"/>
+          <w:rtl w:val="0"/>
+        </w:rPr>
+        <w:t xml:space="preserve">shall </w:t>
+      </w:r>
+      <w:r>
+        <w:rPr>
+          <w:rtl w:val="0"/>
+        </w:rPr>
+        <w:t xml:space="preserve">display a unique window for setting Blocks as Free Time Blocks.</w:t>
         <w:tab/>
         <w:tab/>
+      </w:r>
+      <w:r>
+        <w:rPr>
+          <w:b w:val="1"/>
+          <w:rtl w:val="0"/>
+        </w:rPr>
+        <w:t xml:space="preserve">REQ-0012</w:t>
+      </w:r>
+    </w:p>
+    <w:p>
+      <w:pPr>
+        <w:spacing w:after="0" w:line="240" w:lineRule="auto"/>
+        <w:ind w:left="720" w:firstLine="0"/>
+        <w:contextualSpacing w:val="0"/>
+        <w:rPr>
+          <w:b w:val="1"/>
+        </w:rPr>
+      </w:pPr>
+      <w:r>
+        <w:rPr>
+          <w:rtl w:val="0"/>
+        </w:rPr>
+        <w:t xml:space="preserve">The system </w:t>
+      </w:r>
+      <w:r>
+        <w:rPr>
+          <w:b w:val="1"/>
+          <w:rtl w:val="0"/>
+        </w:rPr>
+        <w:t xml:space="preserve">shall </w:t>
+      </w:r>
+      <w:r>
+        <w:rPr>
+          <w:rtl w:val="0"/>
+        </w:rPr>
+        <w:t xml:space="preserve">prompt the user to select a Start Time and End Time to designate which Blocks to set as Free Time Blocks on a specific day.</w:t>
         <w:tab/>
+      </w:r>
+      <w:r>
+        <w:rPr>
+          <w:b w:val="1"/>
+          <w:rtl w:val="0"/>
+        </w:rPr>
+        <w:t xml:space="preserve">REQ-0013</w:t>
+      </w:r>
+    </w:p>
+    <w:p>
+      <w:pPr>
+        <w:spacing w:after="0" w:before="0" w:line="240" w:lineRule="auto"/>
+        <w:ind w:left="720" w:firstLine="0"/>
+        <w:contextualSpacing w:val="0"/>
+        <w:rPr/>
+      </w:pPr>
+      <w:r>
+        <w:rPr>
+          <w:rtl w:val="0"/>
+        </w:rPr>
+      </w:r>
+    </w:p>
+    <w:p>
+      <w:pPr>
+        <w:spacing w:after="0" w:before="0" w:line="240" w:lineRule="auto"/>
+        <w:ind w:left="720" w:firstLine="0"/>
+        <w:contextualSpacing w:val="0"/>
+        <w:rPr>
+          <w:rFonts w:ascii="Cambria" w:cs="Cambria" w:eastAsia="Cambria" w:hAnsi="Cambria"/>
+          <w:b w:val="1"/>
+        </w:rPr>
+      </w:pPr>
+      <w:r>
+        <w:rPr>
+          <w:rFonts w:ascii="Cambria" w:cs="Cambria" w:eastAsia="Cambria" w:hAnsi="Cambria"/>
+          <w:b w:val="1"/>
+          <w:rtl w:val="0"/>
+        </w:rPr>
+        <w:t xml:space="preserve">3.3.3</w:t>
         <w:tab/>
-      </w:r>
-      <w:r>
-        <w:rPr>
-          <w:b w:val="1"/>
-          <w:rtl w:val="0"/>
-        </w:rPr>
-        <w:t xml:space="preserve">REQ-0012</w:t>
-      </w:r>
-    </w:p>
-    <w:p>
-      <w:pPr>
-        <w:numPr>
-          <w:ilvl w:val="0"/>
-          <w:numId w:val="7"/>
-        </w:numPr>
-        <w:spacing w:after="0" w:lineRule="auto"/>
-        <w:ind w:left="1440" w:hanging="360"/>
-        <w:contextualSpacing w:val="1"/>
-        <w:rPr>
-          <w:u w:val="none"/>
-        </w:rPr>
-      </w:pPr>
-      <w:r>
-        <w:rPr>
-          <w:rtl w:val="0"/>
-        </w:rPr>
-        <w:t xml:space="preserve">Start Time is later than the End Time</w:t>
-        <w:tab/>
-        <w:tab/>
-        <w:tab/>
-        <w:tab/>
-        <w:tab/>
-        <w:tab/>
-      </w:r>
-      <w:r>
-        <w:rPr>
-          <w:b w:val="1"/>
-          <w:rtl w:val="0"/>
-        </w:rPr>
-        <w:t xml:space="preserve">REQ-0013</w:t>
-      </w:r>
-    </w:p>
-    <w:p>
-      <w:pPr>
-        <w:numPr>
-          <w:ilvl w:val="0"/>
-          <w:numId w:val="7"/>
-        </w:numPr>
-        <w:spacing w:after="0" w:lineRule="auto"/>
-        <w:ind w:left="1440" w:hanging="360"/>
-        <w:contextualSpacing w:val="1"/>
-        <w:rPr>
-          <w:u w:val="none"/>
-        </w:rPr>
-      </w:pPr>
-      <w:r>
-        <w:rPr>
-          <w:rtl w:val="0"/>
-        </w:rPr>
-        <w:t xml:space="preserve">Start Time is the exact same as the End Time</w:t>
-        <w:tab/>
-        <w:tab/>
-        <w:tab/>
-        <w:tab/>
+        <w:t xml:space="preserve">Invalid Start and End Times Requirement</w:t>
+      </w:r>
+    </w:p>
+    <w:p>
+      <w:pPr>
+        <w:spacing w:after="0" w:line="240" w:lineRule="auto"/>
+        <w:ind w:left="720" w:firstLine="0"/>
+        <w:contextualSpacing w:val="0"/>
+        <w:rPr>
+          <w:b w:val="1"/>
+        </w:rPr>
+      </w:pPr>
+      <w:r>
+        <w:rPr>
+          <w:rtl w:val="0"/>
+        </w:rPr>
+        <w:t xml:space="preserve">The system </w:t>
+      </w:r>
+      <w:r>
+        <w:rPr>
+          <w:b w:val="1"/>
+          <w:rtl w:val="0"/>
+        </w:rPr>
+        <w:t xml:space="preserve">shall </w:t>
+      </w:r>
+      <w:r>
+        <w:rPr>
+          <w:rtl w:val="0"/>
+        </w:rPr>
+        <w:t xml:space="preserve">prevent the user from selecting a Start Time that is after the End Time.</w:t>
         <w:tab/>
       </w:r>
       <w:r>
@@ -5235,22 +4531,13 @@
     <w:p>
       <w:pPr>
         <w:spacing w:after="0" w:before="0" w:line="240" w:lineRule="auto"/>
+        <w:ind w:firstLine="720"/>
         <w:contextualSpacing w:val="0"/>
         <w:rPr>
           <w:rFonts w:ascii="Cambria" w:cs="Cambria" w:eastAsia="Cambria" w:hAnsi="Cambria"/>
           <w:b w:val="1"/>
         </w:rPr>
       </w:pPr>
-      <w:r>
-        <w:rPr>
-          <w:rFonts w:ascii="Cambria" w:cs="Cambria" w:eastAsia="Cambria" w:hAnsi="Cambria"/>
-          <w:b w:val="1"/>
-          <w:sz w:val="26"/>
-          <w:szCs w:val="26"/>
-          <w:rtl w:val="0"/>
-        </w:rPr>
-        <w:tab/>
-      </w:r>
       <w:r>
         <w:rPr>
           <w:rFonts w:ascii="Cambria" w:cs="Cambria" w:eastAsia="Cambria" w:hAnsi="Cambria"/>
@@ -5259,36 +4546,7 @@
         </w:rPr>
         <w:t xml:space="preserve">3.4.1</w:t>
         <w:tab/>
-        <w:t xml:space="preserve">Assign Task to Calendar Requirement</w:t>
-        <w:tab/>
-        <w:t xml:space="preserve">REQ-0015</w:t>
-      </w:r>
-    </w:p>
-    <w:p>
-      <w:pPr>
-        <w:spacing w:after="0" w:line="240" w:lineRule="auto"/>
-        <w:ind w:left="720" w:firstLine="0"/>
-        <w:contextualSpacing w:val="0"/>
-        <w:rPr/>
-      </w:pPr>
-      <w:r>
-        <w:rPr>
-          <w:rtl w:val="0"/>
-        </w:rPr>
-        <w:t xml:space="preserve">The system </w:t>
-      </w:r>
-      <w:r>
-        <w:rPr>
-          <w:b w:val="1"/>
-          <w:rtl w:val="0"/>
-        </w:rPr>
-        <w:t xml:space="preserve">shall </w:t>
-      </w:r>
-      <w:r>
-        <w:rPr>
-          <w:rtl w:val="0"/>
-        </w:rPr>
-        <w:t xml:space="preserve">allow the user to assign Tasks to the Calendar from the Unassigned Tasks list when there are one or more Tasks in the queue.</w:t>
+        <w:t xml:space="preserve">Create Task Requirement</w:t>
       </w:r>
     </w:p>
     <w:p>
@@ -5296,12 +4554,36 @@
         <w:spacing w:after="0" w:line="240" w:lineRule="auto"/>
         <w:ind w:firstLine="720"/>
         <w:contextualSpacing w:val="0"/>
-        <w:rPr/>
-      </w:pPr>
-      <w:r>
-        <w:rPr>
-          <w:rtl w:val="0"/>
-        </w:rPr>
+        <w:rPr>
+          <w:b w:val="1"/>
+        </w:rPr>
+      </w:pPr>
+      <w:r>
+        <w:rPr>
+          <w:rtl w:val="0"/>
+        </w:rPr>
+        <w:t xml:space="preserve">The system </w:t>
+      </w:r>
+      <w:r>
+        <w:rPr>
+          <w:b w:val="1"/>
+          <w:rtl w:val="0"/>
+        </w:rPr>
+        <w:t xml:space="preserve">shall </w:t>
+      </w:r>
+      <w:r>
+        <w:rPr>
+          <w:rtl w:val="0"/>
+        </w:rPr>
+        <w:t xml:space="preserve">allow creation of new Tasks.</w:t>
+        <w:tab/>
+      </w:r>
+      <w:r>
+        <w:rPr>
+          <w:b w:val="1"/>
+          <w:rtl w:val="0"/>
+        </w:rPr>
+        <w:t xml:space="preserve">REQ-0015</w:t>
       </w:r>
     </w:p>
     <w:p>
@@ -5309,27 +4591,6 @@
         <w:spacing w:after="0" w:line="240" w:lineRule="auto"/>
         <w:ind w:firstLine="720"/>
         <w:contextualSpacing w:val="0"/>
-        <w:rPr>
-          <w:rFonts w:ascii="Cambria" w:cs="Cambria" w:eastAsia="Cambria" w:hAnsi="Cambria"/>
-          <w:b w:val="1"/>
-        </w:rPr>
-      </w:pPr>
-      <w:r>
-        <w:rPr>
-          <w:rFonts w:ascii="Cambria" w:cs="Cambria" w:eastAsia="Cambria" w:hAnsi="Cambria"/>
-          <w:b w:val="1"/>
-          <w:rtl w:val="0"/>
-        </w:rPr>
-        <w:t xml:space="preserve">3.4.2</w:t>
-        <w:tab/>
-        <w:t xml:space="preserve">Invalid Assign Request Requirement</w:t>
-      </w:r>
-    </w:p>
-    <w:p>
-      <w:pPr>
-        <w:spacing w:after="0" w:line="240" w:lineRule="auto"/>
-        <w:ind w:firstLine="720"/>
-        <w:contextualSpacing w:val="0"/>
         <w:rPr/>
       </w:pPr>
       <w:r>
@@ -5343,13 +4604,13 @@
           <w:b w:val="1"/>
           <w:rtl w:val="0"/>
         </w:rPr>
-        <w:t xml:space="preserve">shall </w:t>
-      </w:r>
-      <w:r>
-        <w:rPr>
-          <w:rtl w:val="0"/>
-        </w:rPr>
-        <w:t xml:space="preserve">prevent the user from assigning a Task to the Calendar if one of the following conditions are met:</w:t>
+        <w:t xml:space="preserve">shall</w:t>
+      </w:r>
+      <w:r>
+        <w:rPr>
+          <w:rtl w:val="0"/>
+        </w:rPr>
+        <w:t xml:space="preserve"> display a unique window that prompts the user to enter the following Task fields:</w:t>
       </w:r>
     </w:p>
     <w:p>
@@ -5361,13 +4622,18 @@
         <w:spacing w:after="0" w:line="240" w:lineRule="auto"/>
         <w:ind w:left="1440" w:hanging="360"/>
         <w:contextualSpacing w:val="1"/>
-        <w:rPr/>
-      </w:pPr>
-      <w:r>
-        <w:rPr>
-          <w:rtl w:val="0"/>
-        </w:rPr>
-        <w:t xml:space="preserve">The Task is missing one or more mandatory parameters (Name, Due Date, Estimated Time to Completion)</w:t>
+        <w:rPr>
+          <w:u w:val="none"/>
+        </w:rPr>
+      </w:pPr>
+      <w:r>
+        <w:rPr>
+          <w:rtl w:val="0"/>
+        </w:rPr>
+        <w:t xml:space="preserve">Name</w:t>
+        <w:tab/>
+        <w:tab/>
+        <w:tab/>
         <w:tab/>
       </w:r>
       <w:r>
@@ -5382,7 +4648,7 @@
       <w:pPr>
         <w:numPr>
           <w:ilvl w:val="0"/>
-          <w:numId w:val="5"/>
+          <w:numId w:val="2"/>
         </w:numPr>
         <w:spacing w:after="0" w:line="240" w:lineRule="auto"/>
         <w:ind w:left="1440" w:hanging="360"/>
@@ -5395,6 +4661,563 @@
         <w:rPr>
           <w:rtl w:val="0"/>
         </w:rPr>
+        <w:t xml:space="preserve">Description</w:t>
+        <w:tab/>
+        <w:tab/>
+        <w:tab/>
+      </w:r>
+      <w:r>
+        <w:rPr>
+          <w:b w:val="1"/>
+          <w:rtl w:val="0"/>
+        </w:rPr>
+        <w:t xml:space="preserve">REQ-0017</w:t>
+      </w:r>
+    </w:p>
+    <w:p>
+      <w:pPr>
+        <w:numPr>
+          <w:ilvl w:val="0"/>
+          <w:numId w:val="2"/>
+        </w:numPr>
+        <w:spacing w:after="0" w:line="240" w:lineRule="auto"/>
+        <w:ind w:left="1440" w:hanging="360"/>
+        <w:contextualSpacing w:val="1"/>
+        <w:rPr>
+          <w:u w:val="none"/>
+        </w:rPr>
+      </w:pPr>
+      <w:r>
+        <w:rPr>
+          <w:rtl w:val="0"/>
+        </w:rPr>
+        <w:t xml:space="preserve">Due Date</w:t>
+        <w:tab/>
+        <w:tab/>
+        <w:tab/>
+      </w:r>
+      <w:r>
+        <w:rPr>
+          <w:b w:val="1"/>
+          <w:rtl w:val="0"/>
+        </w:rPr>
+        <w:t xml:space="preserve">REQ-0018</w:t>
+      </w:r>
+    </w:p>
+    <w:p>
+      <w:pPr>
+        <w:numPr>
+          <w:ilvl w:val="0"/>
+          <w:numId w:val="2"/>
+        </w:numPr>
+        <w:spacing w:after="0" w:line="240" w:lineRule="auto"/>
+        <w:ind w:left="1440" w:hanging="360"/>
+        <w:contextualSpacing w:val="1"/>
+        <w:rPr>
+          <w:u w:val="none"/>
+        </w:rPr>
+      </w:pPr>
+      <w:r>
+        <w:rPr>
+          <w:rtl w:val="0"/>
+        </w:rPr>
+        <w:t xml:space="preserve">Estimated Time to Completion</w:t>
+        <w:tab/>
+      </w:r>
+      <w:r>
+        <w:rPr>
+          <w:b w:val="1"/>
+          <w:rtl w:val="0"/>
+        </w:rPr>
+        <w:t xml:space="preserve">REQ-0019</w:t>
+      </w:r>
+    </w:p>
+    <w:p>
+      <w:pPr>
+        <w:spacing w:after="0" w:line="240" w:lineRule="auto"/>
+        <w:contextualSpacing w:val="0"/>
+        <w:rPr>
+          <w:b w:val="1"/>
+        </w:rPr>
+      </w:pPr>
+      <w:r>
+        <w:rPr>
+          <w:rtl w:val="0"/>
+        </w:rPr>
+        <w:tab/>
+        <w:t xml:space="preserve">The system </w:t>
+      </w:r>
+      <w:r>
+        <w:rPr>
+          <w:b w:val="1"/>
+          <w:rtl w:val="0"/>
+        </w:rPr>
+        <w:t xml:space="preserve">shall </w:t>
+      </w:r>
+      <w:r>
+        <w:rPr>
+          <w:rtl w:val="0"/>
+        </w:rPr>
+        <w:t xml:space="preserve">place the newly created Task into the Unassigned Tasks list.</w:t>
+        <w:tab/>
+      </w:r>
+      <w:r>
+        <w:rPr>
+          <w:b w:val="1"/>
+          <w:rtl w:val="0"/>
+        </w:rPr>
+        <w:t xml:space="preserve">REQ-0020</w:t>
+      </w:r>
+    </w:p>
+    <w:p>
+      <w:pPr>
+        <w:spacing w:after="0" w:line="240" w:lineRule="auto"/>
+        <w:ind w:firstLine="720"/>
+        <w:contextualSpacing w:val="0"/>
+        <w:rPr>
+          <w:b w:val="1"/>
+        </w:rPr>
+      </w:pPr>
+      <w:r>
+        <w:rPr>
+          <w:rtl w:val="0"/>
+        </w:rPr>
+      </w:r>
+    </w:p>
+    <w:p>
+      <w:pPr>
+        <w:spacing w:after="0" w:line="240" w:lineRule="auto"/>
+        <w:ind w:left="720" w:firstLine="0"/>
+        <w:contextualSpacing w:val="0"/>
+        <w:rPr>
+          <w:rFonts w:ascii="Cambria" w:cs="Cambria" w:eastAsia="Cambria" w:hAnsi="Cambria"/>
+          <w:b w:val="1"/>
+        </w:rPr>
+      </w:pPr>
+      <w:r>
+        <w:rPr>
+          <w:rFonts w:ascii="Cambria" w:cs="Cambria" w:eastAsia="Cambria" w:hAnsi="Cambria"/>
+          <w:b w:val="1"/>
+          <w:rtl w:val="0"/>
+        </w:rPr>
+        <w:t xml:space="preserve">3.4.2</w:t>
+        <w:tab/>
+        <w:t xml:space="preserve">Modify Unassigned Task Fields Requirement</w:t>
+      </w:r>
+    </w:p>
+    <w:p>
+      <w:pPr>
+        <w:spacing w:after="0" w:line="240" w:lineRule="auto"/>
+        <w:ind w:firstLine="720"/>
+        <w:contextualSpacing w:val="0"/>
+        <w:rPr/>
+      </w:pPr>
+      <w:r>
+        <w:rPr>
+          <w:rtl w:val="0"/>
+        </w:rPr>
+        <w:t xml:space="preserve">The system </w:t>
+      </w:r>
+      <w:r>
+        <w:rPr>
+          <w:b w:val="1"/>
+          <w:rtl w:val="0"/>
+        </w:rPr>
+        <w:t xml:space="preserve">shall </w:t>
+      </w:r>
+      <w:r>
+        <w:rPr>
+          <w:rtl w:val="0"/>
+        </w:rPr>
+        <w:t xml:space="preserve">allow users to modify the following fields of an Unassigned Task:</w:t>
+      </w:r>
+    </w:p>
+    <w:p>
+      <w:pPr>
+        <w:numPr>
+          <w:ilvl w:val="0"/>
+          <w:numId w:val="4"/>
+        </w:numPr>
+        <w:spacing w:after="0" w:line="240" w:lineRule="auto"/>
+        <w:ind w:left="1440" w:hanging="360"/>
+        <w:contextualSpacing w:val="1"/>
+        <w:rPr/>
+      </w:pPr>
+      <w:r>
+        <w:rPr>
+          <w:rtl w:val="0"/>
+        </w:rPr>
+        <w:t xml:space="preserve">Name</w:t>
+        <w:tab/>
+        <w:tab/>
+      </w:r>
+      <w:r>
+        <w:rPr>
+          <w:b w:val="1"/>
+          <w:rtl w:val="0"/>
+        </w:rPr>
+        <w:t xml:space="preserve">REQ-0021</w:t>
+      </w:r>
+    </w:p>
+    <w:p>
+      <w:pPr>
+        <w:numPr>
+          <w:ilvl w:val="0"/>
+          <w:numId w:val="4"/>
+        </w:numPr>
+        <w:spacing w:after="0" w:line="240" w:lineRule="auto"/>
+        <w:ind w:left="1440" w:hanging="360"/>
+        <w:contextualSpacing w:val="1"/>
+        <w:rPr/>
+      </w:pPr>
+      <w:r>
+        <w:rPr>
+          <w:rtl w:val="0"/>
+        </w:rPr>
+        <w:t xml:space="preserve">Description</w:t>
+        <w:tab/>
+      </w:r>
+      <w:r>
+        <w:rPr>
+          <w:b w:val="1"/>
+          <w:rtl w:val="0"/>
+        </w:rPr>
+        <w:t xml:space="preserve">REQ-0022</w:t>
+      </w:r>
+    </w:p>
+    <w:p>
+      <w:pPr>
+        <w:numPr>
+          <w:ilvl w:val="0"/>
+          <w:numId w:val="4"/>
+        </w:numPr>
+        <w:spacing w:after="0" w:line="240" w:lineRule="auto"/>
+        <w:ind w:left="1440" w:hanging="360"/>
+        <w:contextualSpacing w:val="1"/>
+        <w:rPr/>
+      </w:pPr>
+      <w:r>
+        <w:rPr>
+          <w:rtl w:val="0"/>
+        </w:rPr>
+        <w:t xml:space="preserve">Due Date</w:t>
+        <w:tab/>
+      </w:r>
+      <w:r>
+        <w:rPr>
+          <w:b w:val="1"/>
+          <w:rtl w:val="0"/>
+        </w:rPr>
+        <w:t xml:space="preserve">REQ-0023</w:t>
+      </w:r>
+    </w:p>
+    <w:p>
+      <w:pPr>
+        <w:numPr>
+          <w:ilvl w:val="0"/>
+          <w:numId w:val="4"/>
+        </w:numPr>
+        <w:spacing w:after="0" w:line="240" w:lineRule="auto"/>
+        <w:ind w:left="1440" w:hanging="360"/>
+        <w:contextualSpacing w:val="1"/>
+        <w:rPr/>
+      </w:pPr>
+      <w:r>
+        <w:rPr>
+          <w:rtl w:val="0"/>
+        </w:rPr>
+        <w:t xml:space="preserve">Estimated Time to Completion</w:t>
+        <w:tab/>
+      </w:r>
+      <w:r>
+        <w:rPr>
+          <w:b w:val="1"/>
+          <w:rtl w:val="0"/>
+        </w:rPr>
+        <w:t xml:space="preserve">REQ-0024</w:t>
+      </w:r>
+    </w:p>
+    <w:p>
+      <w:pPr>
+        <w:spacing w:after="0" w:before="0" w:line="240" w:lineRule="auto"/>
+        <w:contextualSpacing w:val="0"/>
+        <w:rPr>
+          <w:rFonts w:ascii="Cambria" w:cs="Cambria" w:eastAsia="Cambria" w:hAnsi="Cambria"/>
+          <w:b w:val="1"/>
+          <w:sz w:val="26"/>
+          <w:szCs w:val="26"/>
+        </w:rPr>
+      </w:pPr>
+      <w:r>
+        <w:rPr>
+          <w:rtl w:val="0"/>
+        </w:rPr>
+      </w:r>
+    </w:p>
+    <w:p>
+      <w:pPr>
+        <w:spacing w:after="0" w:before="0" w:line="240" w:lineRule="auto"/>
+        <w:contextualSpacing w:val="0"/>
+        <w:rPr>
+          <w:rFonts w:ascii="Cambria" w:cs="Cambria" w:eastAsia="Cambria" w:hAnsi="Cambria"/>
+          <w:b w:val="1"/>
+        </w:rPr>
+      </w:pPr>
+      <w:r>
+        <w:rPr>
+          <w:rFonts w:ascii="Cambria" w:cs="Cambria" w:eastAsia="Cambria" w:hAnsi="Cambria"/>
+          <w:b w:val="1"/>
+          <w:sz w:val="26"/>
+          <w:szCs w:val="26"/>
+          <w:rtl w:val="0"/>
+        </w:rPr>
+        <w:tab/>
+      </w:r>
+      <w:r>
+        <w:rPr>
+          <w:rFonts w:ascii="Cambria" w:cs="Cambria" w:eastAsia="Cambria" w:hAnsi="Cambria"/>
+          <w:b w:val="1"/>
+          <w:rtl w:val="0"/>
+        </w:rPr>
+        <w:t xml:space="preserve">3.4.3</w:t>
+        <w:tab/>
+        <w:t xml:space="preserve">Assign Task to Calendar Requirement</w:t>
+      </w:r>
+    </w:p>
+    <w:p>
+      <w:pPr>
+        <w:spacing w:after="0" w:line="240" w:lineRule="auto"/>
+        <w:ind w:left="720" w:firstLine="0"/>
+        <w:contextualSpacing w:val="0"/>
+        <w:rPr>
+          <w:b w:val="1"/>
+        </w:rPr>
+      </w:pPr>
+      <w:r>
+        <w:rPr>
+          <w:rtl w:val="0"/>
+        </w:rPr>
+        <w:t xml:space="preserve">The system </w:t>
+      </w:r>
+      <w:r>
+        <w:rPr>
+          <w:b w:val="1"/>
+          <w:rtl w:val="0"/>
+        </w:rPr>
+        <w:t xml:space="preserve">shall </w:t>
+      </w:r>
+      <w:r>
+        <w:rPr>
+          <w:rtl w:val="0"/>
+        </w:rPr>
+        <w:t xml:space="preserve">allow the user to assign Tasks to the Calendar from the Unassigned Tasks list.</w:t>
+        <w:tab/>
+      </w:r>
+      <w:r>
+        <w:rPr>
+          <w:b w:val="1"/>
+          <w:rtl w:val="0"/>
+        </w:rPr>
+        <w:t xml:space="preserve">REQ-0025</w:t>
+      </w:r>
+    </w:p>
+    <w:p>
+      <w:pPr>
+        <w:spacing w:after="0" w:line="240" w:lineRule="auto"/>
+        <w:ind w:left="720" w:firstLine="0"/>
+        <w:contextualSpacing w:val="0"/>
+        <w:rPr>
+          <w:b w:val="1"/>
+        </w:rPr>
+      </w:pPr>
+      <w:r>
+        <w:rPr>
+          <w:rtl w:val="0"/>
+        </w:rPr>
+        <w:t xml:space="preserve">The Task </w:t>
+      </w:r>
+      <w:r>
+        <w:rPr>
+          <w:b w:val="1"/>
+          <w:rtl w:val="0"/>
+        </w:rPr>
+        <w:t xml:space="preserve">shall</w:t>
+      </w:r>
+      <w:r>
+        <w:rPr>
+          <w:rtl w:val="0"/>
+        </w:rPr>
+        <w:t xml:space="preserve"> move to the Assigned Tasks list when it is assigned.</w:t>
+        <w:tab/>
+      </w:r>
+      <w:r>
+        <w:rPr>
+          <w:b w:val="1"/>
+          <w:rtl w:val="0"/>
+        </w:rPr>
+        <w:t xml:space="preserve">REQ-0026</w:t>
+      </w:r>
+    </w:p>
+    <w:p>
+      <w:pPr>
+        <w:spacing w:after="0" w:line="240" w:lineRule="auto"/>
+        <w:ind w:firstLine="720"/>
+        <w:contextualSpacing w:val="0"/>
+        <w:rPr/>
+      </w:pPr>
+      <w:r>
+        <w:rPr>
+          <w:rtl w:val="0"/>
+        </w:rPr>
+      </w:r>
+    </w:p>
+    <w:p>
+      <w:pPr>
+        <w:spacing w:after="0" w:line="240" w:lineRule="auto"/>
+        <w:ind w:left="0" w:firstLine="720"/>
+        <w:contextualSpacing w:val="0"/>
+        <w:rPr>
+          <w:rFonts w:ascii="Cambria" w:cs="Cambria" w:eastAsia="Cambria" w:hAnsi="Cambria"/>
+          <w:b w:val="1"/>
+        </w:rPr>
+      </w:pPr>
+      <w:r>
+        <w:rPr>
+          <w:rFonts w:ascii="Cambria" w:cs="Cambria" w:eastAsia="Cambria" w:hAnsi="Cambria"/>
+          <w:b w:val="1"/>
+          <w:rtl w:val="0"/>
+        </w:rPr>
+        <w:t xml:space="preserve">3.4.4</w:t>
+        <w:tab/>
+        <w:t xml:space="preserve">Invalid Assign Request Requirement</w:t>
+      </w:r>
+    </w:p>
+    <w:p>
+      <w:pPr>
+        <w:spacing w:after="0" w:line="240" w:lineRule="auto"/>
+        <w:ind w:firstLine="720"/>
+        <w:contextualSpacing w:val="0"/>
+        <w:rPr/>
+      </w:pPr>
+      <w:r>
+        <w:rPr>
+          <w:rtl w:val="0"/>
+        </w:rPr>
+        <w:t xml:space="preserve">The system </w:t>
+      </w:r>
+      <w:r>
+        <w:rPr>
+          <w:b w:val="1"/>
+          <w:rtl w:val="0"/>
+        </w:rPr>
+        <w:t xml:space="preserve">shall </w:t>
+      </w:r>
+      <w:r>
+        <w:rPr>
+          <w:rtl w:val="0"/>
+        </w:rPr>
+        <w:t xml:space="preserve">prevent the user from assigning a Task to the Calendar if one of the following conditions are met:</w:t>
+      </w:r>
+    </w:p>
+    <w:p>
+      <w:pPr>
+        <w:numPr>
+          <w:ilvl w:val="0"/>
+          <w:numId w:val="1"/>
+        </w:numPr>
+        <w:spacing w:after="0" w:line="240" w:lineRule="auto"/>
+        <w:ind w:left="1440" w:hanging="360"/>
+        <w:contextualSpacing w:val="1"/>
+        <w:rPr/>
+      </w:pPr>
+      <w:r>
+        <w:rPr>
+          <w:rtl w:val="0"/>
+        </w:rPr>
+        <w:t xml:space="preserve">The Task is missing its Name field</w:t>
+        <w:tab/>
+      </w:r>
+      <w:r>
+        <w:rPr>
+          <w:b w:val="1"/>
+          <w:rtl w:val="0"/>
+        </w:rPr>
+        <w:t xml:space="preserve">REQ-0027</w:t>
+      </w:r>
+    </w:p>
+    <w:p>
+      <w:pPr>
+        <w:numPr>
+          <w:ilvl w:val="0"/>
+          <w:numId w:val="1"/>
+        </w:numPr>
+        <w:spacing w:after="0" w:line="240" w:lineRule="auto"/>
+        <w:ind w:left="1440" w:hanging="360"/>
+        <w:contextualSpacing w:val="1"/>
+        <w:rPr>
+          <w:u w:val="none"/>
+        </w:rPr>
+      </w:pPr>
+      <w:r>
+        <w:rPr>
+          <w:rtl w:val="0"/>
+        </w:rPr>
+        <w:t xml:space="preserve">The Task is missing its Due Date field</w:t>
+        <w:tab/>
+      </w:r>
+      <w:r>
+        <w:rPr>
+          <w:b w:val="1"/>
+          <w:rtl w:val="0"/>
+        </w:rPr>
+        <w:t xml:space="preserve">REQ-0028</w:t>
+      </w:r>
+    </w:p>
+    <w:p>
+      <w:pPr>
+        <w:numPr>
+          <w:ilvl w:val="0"/>
+          <w:numId w:val="1"/>
+        </w:numPr>
+        <w:spacing w:after="0" w:line="240" w:lineRule="auto"/>
+        <w:ind w:left="1440" w:hanging="360"/>
+        <w:contextualSpacing w:val="1"/>
+        <w:rPr>
+          <w:u w:val="none"/>
+        </w:rPr>
+      </w:pPr>
+      <w:r>
+        <w:rPr>
+          <w:rtl w:val="0"/>
+        </w:rPr>
+        <w:t xml:space="preserve">The Task is missing its Estimated Time to Completion field</w:t>
+        <w:tab/>
+      </w:r>
+      <w:r>
+        <w:rPr>
+          <w:b w:val="1"/>
+          <w:rtl w:val="0"/>
+        </w:rPr>
+        <w:t xml:space="preserve">REQ-0029</w:t>
+      </w:r>
+    </w:p>
+    <w:p>
+      <w:pPr>
+        <w:numPr>
+          <w:ilvl w:val="0"/>
+          <w:numId w:val="6"/>
+        </w:numPr>
+        <w:spacing w:after="0" w:line="240" w:lineRule="auto"/>
+        <w:ind w:left="1440" w:hanging="360"/>
+        <w:contextualSpacing w:val="1"/>
+        <w:rPr>
+          <w:u w:val="none"/>
+        </w:rPr>
+      </w:pPr>
+      <w:r>
+        <w:rPr>
+          <w:rtl w:val="0"/>
+        </w:rPr>
         <w:t xml:space="preserve">The amount of free time between the time of the assign request and the Due Date is less than the Task’s Estimated Time to Completion</w:t>
         <w:tab/>
       </w:r>
@@ -5403,7 +5226,7 @@
           <w:b w:val="1"/>
           <w:rtl w:val="0"/>
         </w:rPr>
-        <w:t xml:space="preserve">REQ-0017</w:t>
+        <w:t xml:space="preserve">REQ-0030</w:t>
       </w:r>
     </w:p>
     <w:p>
@@ -5432,199 +5255,114 @@
           <w:b w:val="1"/>
           <w:rtl w:val="0"/>
         </w:rPr>
-        <w:t xml:space="preserve">3.4.3</w:t>
+        <w:t xml:space="preserve">3.4.5</w:t>
         <w:tab/>
         <w:t xml:space="preserve">Unassign Currently Assigned Task Requirement</w:t>
+      </w:r>
+      <w:r>
+        <w:rPr>
+          <w:rtl w:val="0"/>
+        </w:rPr>
+      </w:r>
+    </w:p>
+    <w:p>
+      <w:pPr>
+        <w:spacing w:after="0" w:line="240" w:lineRule="auto"/>
+        <w:ind w:firstLine="720"/>
+        <w:contextualSpacing w:val="0"/>
+        <w:rPr>
+          <w:b w:val="1"/>
+        </w:rPr>
+      </w:pPr>
+      <w:r>
+        <w:rPr>
+          <w:rtl w:val="0"/>
+        </w:rPr>
+        <w:t xml:space="preserve">The system </w:t>
+      </w:r>
+      <w:r>
+        <w:rPr>
+          <w:b w:val="1"/>
+          <w:rtl w:val="0"/>
+        </w:rPr>
+        <w:t xml:space="preserve">shall </w:t>
+      </w:r>
+      <w:r>
+        <w:rPr>
+          <w:rtl w:val="0"/>
+        </w:rPr>
+        <w:t xml:space="preserve">allow users to unassign an Assigned Task from the Calendar.</w:t>
         <w:tab/>
-        <w:t xml:space="preserve">REQ-0018</w:t>
-      </w:r>
-      <w:r>
-        <w:rPr>
-          <w:rtl w:val="0"/>
-        </w:rPr>
-        <w:br w:type="textWrapping"/>
+      </w:r>
+      <w:r>
+        <w:rPr>
+          <w:b w:val="1"/>
+          <w:rtl w:val="0"/>
+        </w:rPr>
+        <w:t xml:space="preserve">REQ-0031</w:t>
+      </w:r>
+    </w:p>
+    <w:p>
+      <w:pPr>
+        <w:spacing w:after="0" w:line="240" w:lineRule="auto"/>
+        <w:ind w:firstLine="720"/>
+        <w:contextualSpacing w:val="0"/>
+        <w:rPr>
+          <w:b w:val="1"/>
+        </w:rPr>
+      </w:pPr>
+      <w:r>
+        <w:rPr>
+          <w:rtl w:val="0"/>
+        </w:rPr>
+        <w:t xml:space="preserve">The Task </w:t>
+      </w:r>
+      <w:r>
+        <w:rPr>
+          <w:b w:val="1"/>
+          <w:rtl w:val="0"/>
+        </w:rPr>
+        <w:t xml:space="preserve">shall </w:t>
+      </w:r>
+      <w:r>
+        <w:rPr>
+          <w:rtl w:val="0"/>
+        </w:rPr>
+        <w:t xml:space="preserve">move to the Unassigned Tasks list when it is unassigned.</w:t>
         <w:tab/>
-        <w:t xml:space="preserve">The system </w:t>
-      </w:r>
-      <w:r>
-        <w:rPr>
-          <w:b w:val="1"/>
-          <w:rtl w:val="0"/>
-        </w:rPr>
-        <w:t xml:space="preserve">shall </w:t>
-      </w:r>
-      <w:r>
-        <w:rPr>
-          <w:rtl w:val="0"/>
-        </w:rPr>
-        <w:t xml:space="preserve">allow users to unassign an Assigned Task from the Calendar and are returned to the Unassigned Tasks list.</w:t>
+        <w:tab/>
+      </w:r>
+      <w:r>
+        <w:rPr>
+          <w:b w:val="1"/>
+          <w:rtl w:val="0"/>
+        </w:rPr>
+        <w:t xml:space="preserve">REQ-0032</w:t>
       </w:r>
     </w:p>
     <w:p>
       <w:pPr>
         <w:spacing w:after="0" w:line="240" w:lineRule="auto"/>
-        <w:ind w:left="0" w:firstLine="0"/>
+        <w:ind w:left="720" w:firstLine="0"/>
+        <w:contextualSpacing w:val="0"/>
+        <w:rPr/>
+      </w:pPr>
+      <w:r>
+        <w:rPr>
+          <w:rtl w:val="0"/>
+        </w:rPr>
+      </w:r>
+    </w:p>
+    <w:p>
+      <w:pPr>
+        <w:spacing w:after="0" w:line="240" w:lineRule="auto"/>
+        <w:ind w:left="720" w:firstLine="0"/>
         <w:contextualSpacing w:val="0"/>
         <w:rPr>
           <w:rFonts w:ascii="Cambria" w:cs="Cambria" w:eastAsia="Cambria" w:hAnsi="Cambria"/>
           <w:b w:val="1"/>
         </w:rPr>
       </w:pPr>
-      <w:r>
-        <w:rPr>
-          <w:rFonts w:ascii="Cambria" w:cs="Cambria" w:eastAsia="Cambria" w:hAnsi="Cambria"/>
-          <w:b w:val="1"/>
-          <w:rtl w:val="0"/>
-        </w:rPr>
-        <w:tab/>
-      </w:r>
-    </w:p>
-    <w:p>
-      <w:pPr>
-        <w:spacing w:after="0" w:before="0" w:line="240" w:lineRule="auto"/>
-        <w:ind w:firstLine="720"/>
-        <w:contextualSpacing w:val="0"/>
-        <w:rPr>
-          <w:rFonts w:ascii="Cambria" w:cs="Cambria" w:eastAsia="Cambria" w:hAnsi="Cambria"/>
-          <w:b w:val="1"/>
-        </w:rPr>
-      </w:pPr>
-      <w:r>
-        <w:rPr>
-          <w:rFonts w:ascii="Cambria" w:cs="Cambria" w:eastAsia="Cambria" w:hAnsi="Cambria"/>
-          <w:b w:val="1"/>
-          <w:rtl w:val="0"/>
-        </w:rPr>
-        <w:t xml:space="preserve">3.4.4</w:t>
-        <w:tab/>
-        <w:t xml:space="preserve">Modify Name Requirement</w:t>
-        <w:tab/>
-        <w:t xml:space="preserve">REQ-0019</w:t>
-      </w:r>
-    </w:p>
-    <w:p>
-      <w:pPr>
-        <w:spacing w:after="0" w:before="0" w:line="240" w:lineRule="auto"/>
-        <w:contextualSpacing w:val="0"/>
-        <w:rPr/>
-      </w:pPr>
-      <w:r>
-        <w:rPr>
-          <w:rtl w:val="0"/>
-        </w:rPr>
-        <w:tab/>
-        <w:t xml:space="preserve">The system </w:t>
-      </w:r>
-      <w:r>
-        <w:rPr>
-          <w:b w:val="1"/>
-          <w:rtl w:val="0"/>
-        </w:rPr>
-        <w:t xml:space="preserve">shall </w:t>
-      </w:r>
-      <w:r>
-        <w:rPr>
-          <w:rtl w:val="0"/>
-        </w:rPr>
-        <w:t xml:space="preserve">allow users to modify the Name field of any Unassigned Task.</w:t>
-      </w:r>
-    </w:p>
-    <w:p>
-      <w:pPr>
-        <w:spacing w:after="0" w:before="0" w:line="240" w:lineRule="auto"/>
-        <w:contextualSpacing w:val="0"/>
-        <w:rPr/>
-      </w:pPr>
-      <w:r>
-        <w:rPr>
-          <w:rtl w:val="0"/>
-        </w:rPr>
-        <w:tab/>
-      </w:r>
-    </w:p>
-    <w:p>
-      <w:pPr>
-        <w:spacing w:after="0" w:before="0" w:line="240" w:lineRule="auto"/>
-        <w:contextualSpacing w:val="0"/>
-        <w:rPr>
-          <w:rFonts w:ascii="Cambria" w:cs="Cambria" w:eastAsia="Cambria" w:hAnsi="Cambria"/>
-          <w:b w:val="1"/>
-        </w:rPr>
-      </w:pPr>
-      <w:r>
-        <w:rPr>
-          <w:rtl w:val="0"/>
-        </w:rPr>
-        <w:tab/>
-      </w:r>
-      <w:r>
-        <w:rPr>
-          <w:rFonts w:ascii="Cambria" w:cs="Cambria" w:eastAsia="Cambria" w:hAnsi="Cambria"/>
-          <w:b w:val="1"/>
-          <w:rtl w:val="0"/>
-        </w:rPr>
-        <w:t xml:space="preserve">3.4.5</w:t>
-        <w:tab/>
-        <w:t xml:space="preserve">Modify Description Requirement</w:t>
-        <w:tab/>
-        <w:t xml:space="preserve">REQ-0020</w:t>
-      </w:r>
-    </w:p>
-    <w:p>
-      <w:pPr>
-        <w:spacing w:after="0" w:before="0" w:line="240" w:lineRule="auto"/>
-        <w:contextualSpacing w:val="0"/>
-        <w:rPr/>
-      </w:pPr>
-      <w:r>
-        <w:rPr>
-          <w:rtl w:val="0"/>
-        </w:rPr>
-        <w:tab/>
-        <w:t xml:space="preserve">The system </w:t>
-      </w:r>
-      <w:r>
-        <w:rPr>
-          <w:b w:val="1"/>
-          <w:rtl w:val="0"/>
-        </w:rPr>
-        <w:t xml:space="preserve">shall </w:t>
-      </w:r>
-      <w:r>
-        <w:rPr>
-          <w:rtl w:val="0"/>
-        </w:rPr>
-        <w:t xml:space="preserve">allow users to modify the Description field of any Unassigned Task.</w:t>
-      </w:r>
-    </w:p>
-    <w:p>
-      <w:pPr>
-        <w:spacing w:after="0" w:before="0" w:line="240" w:lineRule="auto"/>
-        <w:contextualSpacing w:val="0"/>
-        <w:rPr/>
-      </w:pPr>
-      <w:r>
-        <w:rPr>
-          <w:rtl w:val="0"/>
-        </w:rPr>
-        <w:tab/>
-      </w:r>
-    </w:p>
-    <w:p>
-      <w:pPr>
-        <w:spacing w:after="0" w:before="0" w:line="240" w:lineRule="auto"/>
-        <w:contextualSpacing w:val="0"/>
-        <w:rPr>
-          <w:rFonts w:ascii="Cambria" w:cs="Cambria" w:eastAsia="Cambria" w:hAnsi="Cambria"/>
-          <w:b w:val="1"/>
-        </w:rPr>
-      </w:pPr>
-      <w:r>
-        <w:rPr>
-          <w:rtl w:val="0"/>
-        </w:rPr>
-        <w:tab/>
-      </w:r>
       <w:r>
         <w:rPr>
           <w:rFonts w:ascii="Cambria" w:cs="Cambria" w:eastAsia="Cambria" w:hAnsi="Cambria"/>
@@ -5633,10 +5371,45 @@
         </w:rPr>
         <w:t xml:space="preserve">3.4.6</w:t>
         <w:tab/>
-        <w:t xml:space="preserve">Modify Task Due Date Requirement</w:t>
+        <w:t xml:space="preserve">Delete Assigned Task Requirement</w:t>
+      </w:r>
+    </w:p>
+    <w:p>
+      <w:pPr>
+        <w:spacing w:after="0" w:line="240" w:lineRule="auto"/>
+        <w:ind w:left="720" w:firstLine="0"/>
+        <w:contextualSpacing w:val="0"/>
+        <w:rPr>
+          <w:b w:val="1"/>
+        </w:rPr>
+      </w:pPr>
+      <w:r>
+        <w:rPr>
+          <w:rtl w:val="0"/>
+        </w:rPr>
+        <w:t xml:space="preserve">The system </w:t>
+      </w:r>
+      <w:r>
+        <w:rPr>
+          <w:b w:val="1"/>
+          <w:rtl w:val="0"/>
+        </w:rPr>
+        <w:t xml:space="preserve">shall </w:t>
+      </w:r>
+      <w:r>
+        <w:rPr>
+          <w:rtl w:val="0"/>
+        </w:rPr>
+        <w:t xml:space="preserve">allow users to delete a currently assigned Task.</w:t>
         <w:tab/>
         <w:tab/>
-        <w:t xml:space="preserve">REQ-0021</w:t>
+      </w:r>
+      <w:r>
+        <w:rPr>
+          <w:b w:val="1"/>
+          <w:rtl w:val="0"/>
+        </w:rPr>
+        <w:t xml:space="preserve">REQ-0033</w:t>
       </w:r>
     </w:p>
     <w:p>
@@ -5644,26 +5417,49 @@
         <w:spacing w:after="0" w:line="240" w:lineRule="auto"/>
         <w:ind w:left="720" w:firstLine="0"/>
         <w:contextualSpacing w:val="0"/>
+        <w:rPr>
+          <w:b w:val="1"/>
+        </w:rPr>
+      </w:pPr>
+      <w:r>
+        <w:rPr>
+          <w:rtl w:val="0"/>
+        </w:rPr>
+        <w:t xml:space="preserve">The system </w:t>
+      </w:r>
+      <w:r>
+        <w:rPr>
+          <w:b w:val="1"/>
+          <w:rtl w:val="0"/>
+        </w:rPr>
+        <w:t xml:space="preserve">shall </w:t>
+      </w:r>
+      <w:r>
+        <w:rPr>
+          <w:rtl w:val="0"/>
+        </w:rPr>
+        <w:t xml:space="preserve">make the Blocks that the Task was occupying into Free Time Blocks.</w:t>
+        <w:tab/>
+      </w:r>
+      <w:r>
+        <w:rPr>
+          <w:b w:val="1"/>
+          <w:rtl w:val="0"/>
+        </w:rPr>
+        <w:t xml:space="preserve">REQ-0034</w:t>
+      </w:r>
+    </w:p>
+    <w:p>
+      <w:pPr>
+        <w:spacing w:after="0" w:before="0" w:line="240" w:lineRule="auto"/>
+        <w:ind w:left="720" w:firstLine="0"/>
+        <w:contextualSpacing w:val="0"/>
         <w:rPr/>
       </w:pPr>
       <w:r>
         <w:rPr>
           <w:rtl w:val="0"/>
         </w:rPr>
-        <w:t xml:space="preserve">The system </w:t>
-      </w:r>
-      <w:r>
-        <w:rPr>
-          <w:b w:val="1"/>
-          <w:rtl w:val="0"/>
-        </w:rPr>
-        <w:t xml:space="preserve">shall </w:t>
-      </w:r>
-      <w:r>
-        <w:rPr>
-          <w:rtl w:val="0"/>
-        </w:rPr>
-        <w:t xml:space="preserve">allow users to modify the Due Date field of any Unassigned Task.</w:t>
       </w:r>
     </w:p>
     <w:p>
@@ -5671,12 +5467,20 @@
         <w:spacing w:after="0" w:line="240" w:lineRule="auto"/>
         <w:ind w:left="720" w:firstLine="0"/>
         <w:contextualSpacing w:val="0"/>
-        <w:rPr/>
-      </w:pPr>
-      <w:r>
-        <w:rPr>
-          <w:rtl w:val="0"/>
-        </w:rPr>
+        <w:rPr>
+          <w:rFonts w:ascii="Cambria" w:cs="Cambria" w:eastAsia="Cambria" w:hAnsi="Cambria"/>
+          <w:b w:val="1"/>
+        </w:rPr>
+      </w:pPr>
+      <w:r>
+        <w:rPr>
+          <w:rFonts w:ascii="Cambria" w:cs="Cambria" w:eastAsia="Cambria" w:hAnsi="Cambria"/>
+          <w:b w:val="1"/>
+          <w:rtl w:val="0"/>
+        </w:rPr>
+        <w:t xml:space="preserve">3.4.7</w:t>
+        <w:tab/>
+        <w:t xml:space="preserve">Delete Unassigned Task Requirement</w:t>
       </w:r>
     </w:p>
     <w:p>
@@ -5685,386 +5489,35 @@
         <w:ind w:left="720" w:firstLine="0"/>
         <w:contextualSpacing w:val="0"/>
         <w:rPr>
-          <w:rFonts w:ascii="Cambria" w:cs="Cambria" w:eastAsia="Cambria" w:hAnsi="Cambria"/>
-          <w:b w:val="1"/>
-        </w:rPr>
-      </w:pPr>
-      <w:r>
-        <w:rPr>
-          <w:rFonts w:ascii="Cambria" w:cs="Cambria" w:eastAsia="Cambria" w:hAnsi="Cambria"/>
-          <w:b w:val="1"/>
-          <w:rtl w:val="0"/>
-        </w:rPr>
-        <w:t xml:space="preserve">3.4.7</w:t>
+          <w:b w:val="1"/>
+        </w:rPr>
+      </w:pPr>
+      <w:r>
+        <w:rPr>
+          <w:rtl w:val="0"/>
+        </w:rPr>
+        <w:t xml:space="preserve">The system </w:t>
+      </w:r>
+      <w:r>
+        <w:rPr>
+          <w:b w:val="1"/>
+          <w:rtl w:val="0"/>
+        </w:rPr>
+        <w:t xml:space="preserve">shall </w:t>
+      </w:r>
+      <w:r>
+        <w:rPr>
+          <w:rtl w:val="0"/>
+        </w:rPr>
+        <w:t xml:space="preserve">allow users to delete an Unassigned Task.</w:t>
         <w:tab/>
-        <w:t xml:space="preserve">Modify Task Estimated Time to Completion Requirement</w:t>
-        <w:tab/>
-        <w:tab/>
-        <w:t xml:space="preserve">REQ-0022</w:t>
-      </w:r>
-    </w:p>
-    <w:p>
-      <w:pPr>
-        <w:spacing w:after="0" w:line="240" w:lineRule="auto"/>
-        <w:ind w:left="720" w:firstLine="0"/>
-        <w:contextualSpacing w:val="0"/>
-        <w:rPr/>
-      </w:pPr>
-      <w:r>
-        <w:rPr>
-          <w:rtl w:val="0"/>
-        </w:rPr>
-        <w:t xml:space="preserve">The system </w:t>
-      </w:r>
-      <w:r>
-        <w:rPr>
-          <w:b w:val="1"/>
-          <w:rtl w:val="0"/>
-        </w:rPr>
-        <w:t xml:space="preserve">shall </w:t>
-      </w:r>
-      <w:r>
-        <w:rPr>
-          <w:rtl w:val="0"/>
-        </w:rPr>
-        <w:t xml:space="preserve">allow users to modify the Estimated Time to Completion field of any Unassigned Task.</w:t>
-      </w:r>
-    </w:p>
-    <w:p>
-      <w:pPr>
-        <w:spacing w:after="0" w:line="240" w:lineRule="auto"/>
-        <w:ind w:left="720" w:firstLine="0"/>
-        <w:contextualSpacing w:val="0"/>
-        <w:rPr/>
-      </w:pPr>
-      <w:r>
-        <w:rPr>
-          <w:rtl w:val="0"/>
-        </w:rPr>
-      </w:r>
-    </w:p>
-    <w:p>
-      <w:pPr>
-        <w:spacing w:after="0" w:line="240" w:lineRule="auto"/>
-        <w:ind w:left="720" w:firstLine="0"/>
-        <w:contextualSpacing w:val="0"/>
-        <w:rPr>
-          <w:rFonts w:ascii="Cambria" w:cs="Cambria" w:eastAsia="Cambria" w:hAnsi="Cambria"/>
-          <w:b w:val="1"/>
-        </w:rPr>
-      </w:pPr>
-      <w:r>
-        <w:rPr>
-          <w:rFonts w:ascii="Cambria" w:cs="Cambria" w:eastAsia="Cambria" w:hAnsi="Cambria"/>
-          <w:b w:val="1"/>
-          <w:rtl w:val="0"/>
-        </w:rPr>
-        <w:t xml:space="preserve">3.4.8</w:t>
-        <w:tab/>
-        <w:t xml:space="preserve">Delete Currently Assigned Task Requirement</w:t>
-        <w:tab/>
-        <w:t xml:space="preserve">REQ-0023</w:t>
-      </w:r>
-    </w:p>
-    <w:p>
-      <w:pPr>
-        <w:spacing w:after="0" w:line="240" w:lineRule="auto"/>
-        <w:ind w:left="720" w:firstLine="0"/>
-        <w:contextualSpacing w:val="0"/>
-        <w:rPr/>
-      </w:pPr>
-      <w:r>
-        <w:rPr>
-          <w:rtl w:val="0"/>
-        </w:rPr>
-        <w:t xml:space="preserve">The system </w:t>
-      </w:r>
-      <w:r>
-        <w:rPr>
-          <w:b w:val="1"/>
-          <w:rtl w:val="0"/>
-        </w:rPr>
-        <w:t xml:space="preserve">shall </w:t>
-      </w:r>
-      <w:r>
-        <w:rPr>
-          <w:rtl w:val="0"/>
-        </w:rPr>
-        <w:t xml:space="preserve">allow users to delete a currently assigned Task. The Free Time that the Task occupied then becomes available.</w:t>
-      </w:r>
-    </w:p>
-    <w:p>
-      <w:pPr>
-        <w:spacing w:after="0" w:before="0" w:line="240" w:lineRule="auto"/>
-        <w:ind w:left="720" w:firstLine="0"/>
-        <w:contextualSpacing w:val="0"/>
-        <w:rPr/>
-      </w:pPr>
-      <w:r>
-        <w:rPr>
-          <w:rtl w:val="0"/>
-        </w:rPr>
-      </w:r>
-    </w:p>
-    <w:p>
-      <w:pPr>
-        <w:spacing w:after="0" w:line="240" w:lineRule="auto"/>
-        <w:ind w:left="720" w:firstLine="0"/>
-        <w:contextualSpacing w:val="0"/>
-        <w:rPr>
-          <w:rFonts w:ascii="Cambria" w:cs="Cambria" w:eastAsia="Cambria" w:hAnsi="Cambria"/>
-          <w:b w:val="1"/>
-        </w:rPr>
-      </w:pPr>
-      <w:r>
-        <w:rPr>
-          <w:rFonts w:ascii="Cambria" w:cs="Cambria" w:eastAsia="Cambria" w:hAnsi="Cambria"/>
-          <w:b w:val="1"/>
-          <w:rtl w:val="0"/>
-        </w:rPr>
-        <w:t xml:space="preserve">3.4.9</w:t>
-        <w:tab/>
-        <w:t xml:space="preserve">Delete Currently Unassigned Task Requirement</w:t>
-        <w:tab/>
-        <w:t xml:space="preserve">REQ-0024</w:t>
-      </w:r>
-    </w:p>
-    <w:p>
-      <w:pPr>
-        <w:spacing w:after="0" w:line="240" w:lineRule="auto"/>
-        <w:ind w:left="720" w:firstLine="0"/>
-        <w:contextualSpacing w:val="0"/>
-        <w:rPr/>
-      </w:pPr>
-      <w:r>
-        <w:rPr>
-          <w:rtl w:val="0"/>
-        </w:rPr>
-        <w:t xml:space="preserve">The system </w:t>
-      </w:r>
-      <w:r>
-        <w:rPr>
-          <w:b w:val="1"/>
-          <w:rtl w:val="0"/>
-        </w:rPr>
-        <w:t xml:space="preserve">shall </w:t>
-      </w:r>
-      <w:r>
-        <w:rPr>
-          <w:rtl w:val="0"/>
-        </w:rPr>
-        <w:t xml:space="preserve">allow users to delete an Unassigned Task.</w:t>
-      </w:r>
-    </w:p>
-    <w:p>
-      <w:pPr>
-        <w:spacing w:after="0" w:line="240" w:lineRule="auto"/>
-        <w:ind w:left="720" w:firstLine="0"/>
-        <w:contextualSpacing w:val="0"/>
-        <w:rPr/>
-      </w:pPr>
-      <w:r>
-        <w:rPr>
-          <w:rtl w:val="0"/>
-        </w:rPr>
-      </w:r>
-    </w:p>
-    <w:p>
-      <w:pPr>
-        <w:spacing w:after="0" w:line="240" w:lineRule="auto"/>
-        <w:ind w:left="720" w:firstLine="0"/>
-        <w:contextualSpacing w:val="0"/>
-        <w:rPr>
-          <w:rFonts w:ascii="Cambria" w:cs="Cambria" w:eastAsia="Cambria" w:hAnsi="Cambria"/>
-          <w:b w:val="1"/>
-        </w:rPr>
-      </w:pPr>
-      <w:r>
-        <w:rPr>
-          <w:rFonts w:ascii="Cambria" w:cs="Cambria" w:eastAsia="Cambria" w:hAnsi="Cambria"/>
-          <w:b w:val="1"/>
-          <w:rtl w:val="0"/>
-        </w:rPr>
-        <w:t xml:space="preserve">3.4.10</w:t>
-        <w:tab/>
-        <w:t xml:space="preserve">Remind User of Upcoming Task Due Date Requirement</w:t>
-        <w:tab/>
-        <w:t xml:space="preserve">REQ-0025</w:t>
-      </w:r>
-    </w:p>
-    <w:p>
-      <w:pPr>
-        <w:spacing w:after="0" w:line="240" w:lineRule="auto"/>
-        <w:ind w:left="720" w:firstLine="0"/>
-        <w:contextualSpacing w:val="0"/>
-        <w:rPr/>
-      </w:pPr>
-      <w:r>
-        <w:rPr>
-          <w:rtl w:val="0"/>
-        </w:rPr>
-        <w:t xml:space="preserve">The system </w:t>
-      </w:r>
-      <w:r>
-        <w:rPr>
-          <w:b w:val="1"/>
-          <w:rtl w:val="0"/>
-        </w:rPr>
-        <w:t xml:space="preserve">shall</w:t>
-      </w:r>
-      <w:r>
-        <w:rPr>
-          <w:rtl w:val="0"/>
-        </w:rPr>
-        <w:t xml:space="preserve"> alert the user with a pop-up message when the Task’s Due Date is less than an hour away.</w:t>
-      </w:r>
-    </w:p>
-    <w:p>
-      <w:pPr>
-        <w:spacing w:after="0" w:line="240" w:lineRule="auto"/>
-        <w:ind w:left="720" w:firstLine="0"/>
-        <w:contextualSpacing w:val="0"/>
-        <w:rPr/>
-      </w:pPr>
-      <w:r>
-        <w:rPr>
-          <w:rtl w:val="0"/>
-        </w:rPr>
-      </w:r>
-    </w:p>
-    <w:p>
-      <w:pPr>
-        <w:spacing w:after="0" w:line="240" w:lineRule="auto"/>
-        <w:ind w:left="720" w:firstLine="0"/>
-        <w:contextualSpacing w:val="0"/>
-        <w:rPr>
-          <w:rFonts w:ascii="Cambria" w:cs="Cambria" w:eastAsia="Cambria" w:hAnsi="Cambria"/>
-          <w:b w:val="1"/>
-        </w:rPr>
-      </w:pPr>
-      <w:r>
-        <w:rPr>
-          <w:rFonts w:ascii="Cambria" w:cs="Cambria" w:eastAsia="Cambria" w:hAnsi="Cambria"/>
-          <w:b w:val="1"/>
-          <w:rtl w:val="0"/>
-        </w:rPr>
-        <w:t xml:space="preserve">3.4.11</w:t>
-        <w:tab/>
-        <w:t xml:space="preserve">Alert User when the End of the Last Task Block is Reached Requirement</w:t>
-      </w:r>
-    </w:p>
-    <w:p>
-      <w:pPr>
-        <w:spacing w:after="0" w:line="240" w:lineRule="auto"/>
-        <w:ind w:left="720" w:firstLine="0"/>
-        <w:contextualSpacing w:val="0"/>
-        <w:rPr>
-          <w:b w:val="1"/>
-        </w:rPr>
-      </w:pPr>
-      <w:r>
-        <w:rPr>
-          <w:rtl w:val="0"/>
-        </w:rPr>
-        <w:t xml:space="preserve">Upon reaching the end of the last Task Block for a given Task, the system </w:t>
-      </w:r>
-      <w:r>
-        <w:rPr>
-          <w:b w:val="1"/>
-          <w:rtl w:val="0"/>
-        </w:rPr>
-        <w:t xml:space="preserve">shall </w:t>
-      </w:r>
-      <w:r>
-        <w:rPr>
-          <w:rtl w:val="0"/>
-        </w:rPr>
-        <w:t xml:space="preserve">ask the user if they are done or close to being done with the Task.</w:t>
-        <w:tab/>
-      </w:r>
-      <w:r>
-        <w:rPr>
-          <w:b w:val="1"/>
-          <w:rtl w:val="0"/>
-        </w:rPr>
-        <w:t xml:space="preserve">REQ-0026</w:t>
-      </w:r>
-    </w:p>
-    <w:p>
-      <w:pPr>
-        <w:spacing w:after="0" w:line="240" w:lineRule="auto"/>
-        <w:ind w:left="720" w:firstLine="0"/>
-        <w:contextualSpacing w:val="0"/>
-        <w:rPr>
-          <w:b w:val="1"/>
-        </w:rPr>
-      </w:pPr>
-      <w:r>
-        <w:rPr>
-          <w:rtl w:val="0"/>
-        </w:rPr>
-        <w:t xml:space="preserve">If the user clicks “Yes”, the system </w:t>
-      </w:r>
-      <w:r>
-        <w:rPr>
-          <w:b w:val="1"/>
-          <w:rtl w:val="0"/>
-        </w:rPr>
-        <w:t xml:space="preserve">shall </w:t>
-      </w:r>
-      <w:r>
-        <w:rPr>
-          <w:rtl w:val="0"/>
-        </w:rPr>
-        <w:t xml:space="preserve">delete the Task.</w:t>
-        <w:tab/>
-      </w:r>
-      <w:r>
-        <w:rPr>
-          <w:b w:val="1"/>
-          <w:rtl w:val="0"/>
-        </w:rPr>
-        <w:t xml:space="preserve">REQ-0027</w:t>
-      </w:r>
-    </w:p>
-    <w:p>
-      <w:pPr>
-        <w:spacing w:after="0" w:line="240" w:lineRule="auto"/>
-        <w:ind w:left="720" w:firstLine="0"/>
-        <w:contextualSpacing w:val="0"/>
-        <w:rPr/>
-      </w:pPr>
-      <w:r>
-        <w:rPr>
-          <w:rtl w:val="0"/>
-        </w:rPr>
-        <w:t xml:space="preserve">If the user clicks “No”, the system </w:t>
-      </w:r>
-      <w:r>
-        <w:rPr>
-          <w:b w:val="1"/>
-          <w:rtl w:val="0"/>
-        </w:rPr>
-        <w:t xml:space="preserve">shall </w:t>
-      </w:r>
-      <w:r>
-        <w:rPr>
-          <w:rtl w:val="0"/>
-        </w:rPr>
-        <w:t xml:space="preserve">place the Task into the “Unassigned Tasks” list, and request the user to modify the Due Date and Estimated Time to Completion values for rescheduling.</w:t>
-        <w:tab/>
-      </w:r>
-      <w:r>
-        <w:rPr>
-          <w:b w:val="1"/>
-          <w:rtl w:val="0"/>
-        </w:rPr>
-        <w:t xml:space="preserve">REQ-0028</w:t>
-      </w:r>
-      <w:r>
-        <w:rPr>
-          <w:rtl w:val="0"/>
-        </w:rPr>
+      </w:r>
+      <w:r>
+        <w:rPr>
+          <w:b w:val="1"/>
+          <w:rtl w:val="0"/>
+        </w:rPr>
+        <w:t xml:space="preserve">REQ-0035</w:t>
       </w:r>
     </w:p>
     <w:sectPr>
@@ -6307,7 +5760,7 @@
     <w:lvl w:ilvl="0">
       <w:start w:val="1"/>
       <w:numFmt w:val="bullet"/>
-      <w:lvlText w:val="●"/>
+      <w:lvlText w:val="-"/>
       <w:lvlJc w:val="left"/>
       <w:pPr>
         <w:ind w:left="1440" w:hanging="360"/>
@@ -6319,7 +5772,7 @@
     <w:lvl w:ilvl="1">
       <w:start w:val="1"/>
       <w:numFmt w:val="bullet"/>
-      <w:lvlText w:val="○"/>
+      <w:lvlText w:val="-"/>
       <w:lvlJc w:val="left"/>
       <w:pPr>
         <w:ind w:left="2160" w:hanging="360"/>
@@ -6331,7 +5784,7 @@
     <w:lvl w:ilvl="2">
       <w:start w:val="1"/>
       <w:numFmt w:val="bullet"/>
-      <w:lvlText w:val="■"/>
+      <w:lvlText w:val="-"/>
       <w:lvlJc w:val="left"/>
       <w:pPr>
         <w:ind w:left="2880" w:hanging="360"/>
@@ -6343,7 +5796,7 @@
     <w:lvl w:ilvl="3">
       <w:start w:val="1"/>
       <w:numFmt w:val="bullet"/>
-      <w:lvlText w:val="●"/>
+      <w:lvlText w:val="-"/>
       <w:lvlJc w:val="left"/>
       <w:pPr>
         <w:ind w:left="3600" w:hanging="360"/>
@@ -6355,7 +5808,7 @@
     <w:lvl w:ilvl="4">
       <w:start w:val="1"/>
       <w:numFmt w:val="bullet"/>
-      <w:lvlText w:val="○"/>
+      <w:lvlText w:val="-"/>
       <w:lvlJc w:val="left"/>
       <w:pPr>
         <w:ind w:left="4320" w:hanging="360"/>
@@ -6367,7 +5820,7 @@
     <w:lvl w:ilvl="5">
       <w:start w:val="1"/>
       <w:numFmt w:val="bullet"/>
-      <w:lvlText w:val="■"/>
+      <w:lvlText w:val="-"/>
       <w:lvlJc w:val="left"/>
       <w:pPr>
         <w:ind w:left="5040" w:hanging="360"/>
@@ -6379,7 +5832,7 @@
     <w:lvl w:ilvl="6">
       <w:start w:val="1"/>
       <w:numFmt w:val="bullet"/>
-      <w:lvlText w:val="●"/>
+      <w:lvlText w:val="-"/>
       <w:lvlJc w:val="left"/>
       <w:pPr>
         <w:ind w:left="5760" w:hanging="360"/>
@@ -6391,7 +5844,7 @@
     <w:lvl w:ilvl="7">
       <w:start w:val="1"/>
       <w:numFmt w:val="bullet"/>
-      <w:lvlText w:val="○"/>
+      <w:lvlText w:val="-"/>
       <w:lvlJc w:val="left"/>
       <w:pPr>
         <w:ind w:left="6480" w:hanging="360"/>
@@ -6403,7 +5856,7 @@
     <w:lvl w:ilvl="8">
       <w:start w:val="1"/>
       <w:numFmt w:val="bullet"/>
-      <w:lvlText w:val="■"/>
+      <w:lvlText w:val="-"/>
       <w:lvlJc w:val="left"/>
       <w:pPr>
         <w:ind w:left="7200" w:hanging="360"/>
@@ -6637,6 +6090,116 @@
     <w:lvl w:ilvl="0">
       <w:start w:val="1"/>
       <w:numFmt w:val="bullet"/>
+      <w:lvlText w:val="-"/>
+      <w:lvlJc w:val="left"/>
+      <w:pPr>
+        <w:ind w:left="1440" w:hanging="360"/>
+      </w:pPr>
+      <w:rPr>
+        <w:u w:val="none"/>
+      </w:rPr>
+    </w:lvl>
+    <w:lvl w:ilvl="1">
+      <w:start w:val="1"/>
+      <w:numFmt w:val="bullet"/>
+      <w:lvlText w:val="-"/>
+      <w:lvlJc w:val="left"/>
+      <w:pPr>
+        <w:ind w:left="2160" w:hanging="360"/>
+      </w:pPr>
+      <w:rPr>
+        <w:u w:val="none"/>
+      </w:rPr>
+    </w:lvl>
+    <w:lvl w:ilvl="2">
+      <w:start w:val="1"/>
+      <w:numFmt w:val="bullet"/>
+      <w:lvlText w:val="-"/>
+      <w:lvlJc w:val="left"/>
+      <w:pPr>
+        <w:ind w:left="2880" w:hanging="360"/>
+      </w:pPr>
+      <w:rPr>
+        <w:u w:val="none"/>
+      </w:rPr>
+    </w:lvl>
+    <w:lvl w:ilvl="3">
+      <w:start w:val="1"/>
+      <w:numFmt w:val="bullet"/>
+      <w:lvlText w:val="-"/>
+      <w:lvlJc w:val="left"/>
+      <w:pPr>
+        <w:ind w:left="3600" w:hanging="360"/>
+      </w:pPr>
+      <w:rPr>
+        <w:u w:val="none"/>
+      </w:rPr>
+    </w:lvl>
+    <w:lvl w:ilvl="4">
+      <w:start w:val="1"/>
+      <w:numFmt w:val="bullet"/>
+      <w:lvlText w:val="-"/>
+      <w:lvlJc w:val="left"/>
+      <w:pPr>
+        <w:ind w:left="4320" w:hanging="360"/>
+      </w:pPr>
+      <w:rPr>
+        <w:u w:val="none"/>
+      </w:rPr>
+    </w:lvl>
+    <w:lvl w:ilvl="5">
+      <w:start w:val="1"/>
+      <w:numFmt w:val="bullet"/>
+      <w:lvlText w:val="-"/>
+      <w:lvlJc w:val="left"/>
+      <w:pPr>
+        <w:ind w:left="5040" w:hanging="360"/>
+      </w:pPr>
+      <w:rPr>
+        <w:u w:val="none"/>
+      </w:rPr>
+    </w:lvl>
+    <w:lvl w:ilvl="6">
+      <w:start w:val="1"/>
+      <w:numFmt w:val="bullet"/>
+      <w:lvlText w:val="-"/>
+      <w:lvlJc w:val="left"/>
+      <w:pPr>
+        <w:ind w:left="5760" w:hanging="360"/>
+      </w:pPr>
+      <w:rPr>
+        <w:u w:val="none"/>
+      </w:rPr>
+    </w:lvl>
+    <w:lvl w:ilvl="7">
+      <w:start w:val="1"/>
+      <w:numFmt w:val="bullet"/>
+      <w:lvlText w:val="-"/>
+      <w:lvlJc w:val="left"/>
+      <w:pPr>
+        <w:ind w:left="6480" w:hanging="360"/>
+      </w:pPr>
+      <w:rPr>
+        <w:u w:val="none"/>
+      </w:rPr>
+    </w:lvl>
+    <w:lvl w:ilvl="8">
+      <w:start w:val="1"/>
+      <w:numFmt w:val="bullet"/>
+      <w:lvlText w:val="-"/>
+      <w:lvlJc w:val="left"/>
+      <w:pPr>
+        <w:ind w:left="7200" w:hanging="360"/>
+      </w:pPr>
+      <w:rPr>
+        <w:u w:val="none"/>
+      </w:rPr>
+    </w:lvl>
+  </w:abstractNum>
+  <w:abstractNum w:abstractNumId="5">
+    <w:lvl w:ilvl="0">
+      <w:start w:val="1"/>
+      <w:numFmt w:val="bullet"/>
       <w:lvlText w:val="●"/>
       <w:lvlJc w:val="left"/>
       <w:pPr>
@@ -6743,7 +6306,7 @@
       </w:rPr>
     </w:lvl>
   </w:abstractNum>
-  <w:abstractNum w:abstractNumId="5">
+  <w:abstractNum w:abstractNumId="6">
     <w:lvl w:ilvl="0">
       <w:start w:val="1"/>
       <w:numFmt w:val="bullet"/>
@@ -6853,7 +6416,7 @@
       </w:rPr>
     </w:lvl>
   </w:abstractNum>
-  <w:abstractNum w:abstractNumId="6">
+  <w:abstractNum w:abstractNumId="7">
     <w:lvl w:ilvl="0">
       <w:start w:val="1"/>
       <w:numFmt w:val="decimal"/>
@@ -6943,116 +6506,6 @@
         <w:ind w:left="1584" w:hanging="1584"/>
       </w:pPr>
       <w:rPr/>
-    </w:lvl>
-  </w:abstractNum>
-  <w:abstractNum w:abstractNumId="7">
-    <w:lvl w:ilvl="0">
-      <w:start w:val="1"/>
-      <w:numFmt w:val="bullet"/>
-      <w:lvlText w:val="-"/>
-      <w:lvlJc w:val="left"/>
-      <w:pPr>
-        <w:ind w:left="1440" w:hanging="360"/>
-      </w:pPr>
-      <w:rPr>
-        <w:u w:val="none"/>
-      </w:rPr>
-    </w:lvl>
-    <w:lvl w:ilvl="1">
-      <w:start w:val="1"/>
-      <w:numFmt w:val="bullet"/>
-      <w:lvlText w:val="-"/>
-      <w:lvlJc w:val="left"/>
-      <w:pPr>
-        <w:ind w:left="2160" w:hanging="360"/>
-      </w:pPr>
-      <w:rPr>
-        <w:u w:val="none"/>
-      </w:rPr>
-    </w:lvl>
-    <w:lvl w:ilvl="2">
-      <w:start w:val="1"/>
-      <w:numFmt w:val="bullet"/>
-      <w:lvlText w:val="-"/>
-      <w:lvlJc w:val="left"/>
-      <w:pPr>
-        <w:ind w:left="2880" w:hanging="360"/>
-      </w:pPr>
-      <w:rPr>
-        <w:u w:val="none"/>
-      </w:rPr>
-    </w:lvl>
-    <w:lvl w:ilvl="3">
-      <w:start w:val="1"/>
-      <w:numFmt w:val="bullet"/>
-      <w:lvlText w:val="-"/>
-      <w:lvlJc w:val="left"/>
-      <w:pPr>
-        <w:ind w:left="3600" w:hanging="360"/>
-      </w:pPr>
-      <w:rPr>
-        <w:u w:val="none"/>
-      </w:rPr>
-    </w:lvl>
-    <w:lvl w:ilvl="4">
-      <w:start w:val="1"/>
-      <w:numFmt w:val="bullet"/>
-      <w:lvlText w:val="-"/>
-      <w:lvlJc w:val="left"/>
-      <w:pPr>
-        <w:ind w:left="4320" w:hanging="360"/>
-      </w:pPr>
-      <w:rPr>
-        <w:u w:val="none"/>
-      </w:rPr>
-    </w:lvl>
-    <w:lvl w:ilvl="5">
-      <w:start w:val="1"/>
-      <w:numFmt w:val="bullet"/>
-      <w:lvlText w:val="-"/>
-      <w:lvlJc w:val="left"/>
-      <w:pPr>
-        <w:ind w:left="5040" w:hanging="360"/>
-      </w:pPr>
-      <w:rPr>
-        <w:u w:val="none"/>
-      </w:rPr>
-    </w:lvl>
-    <w:lvl w:ilvl="6">
-      <w:start w:val="1"/>
-      <w:numFmt w:val="bullet"/>
-      <w:lvlText w:val="-"/>
-      <w:lvlJc w:val="left"/>
-      <w:pPr>
-        <w:ind w:left="5760" w:hanging="360"/>
-      </w:pPr>
-      <w:rPr>
-        <w:u w:val="none"/>
-      </w:rPr>
-    </w:lvl>
-    <w:lvl w:ilvl="7">
-      <w:start w:val="1"/>
-      <w:numFmt w:val="bullet"/>
-      <w:lvlText w:val="-"/>
-      <w:lvlJc w:val="left"/>
-      <w:pPr>
-        <w:ind w:left="6480" w:hanging="360"/>
-      </w:pPr>
-      <w:rPr>
-        <w:u w:val="none"/>
-      </w:rPr>
-    </w:lvl>
-    <w:lvl w:ilvl="8">
-      <w:start w:val="1"/>
-      <w:numFmt w:val="bullet"/>
-      <w:lvlText w:val="-"/>
-      <w:lvlJc w:val="left"/>
-      <w:pPr>
-        <w:ind w:left="7200" w:hanging="360"/>
-      </w:pPr>
-      <w:rPr>
-        <w:u w:val="none"/>
-      </w:rPr>
     </w:lvl>
   </w:abstractNum>
   <w:num w:numId="1">

</xml_diff>